<commit_message>
Update RTC# 310865 [FBU][SIIP_Script]: Update Engineer Release in WW44 1. update releasenote
Signed-off-by: dyu4 <donna.yu@intel.com>
</commit_message>
<xml_diff>
--- a/siiptool/docs/Releasenotes.docx
+++ b/siiptool/docs/Releasenotes.docx
@@ -1,6 +1,6 @@
 
 <file path=word/document.xml><?xml version="1.0" encoding="utf-8"?>
-<w:document xmlns:wpc="http://schemas.microsoft.com/office/word/2010/wordprocessingCanvas" xmlns:mc="http://schemas.openxmlformats.org/markup-compatibility/2006" xmlns:o="urn:schemas-microsoft-com:office:office" xmlns:r="http://schemas.openxmlformats.org/officeDocument/2006/relationships" xmlns:m="http://schemas.openxmlformats.org/officeDocument/2006/math" xmlns:v="urn:schemas-microsoft-com:vml" xmlns:wp14="http://schemas.microsoft.com/office/word/2010/wordprocessingDrawing" xmlns:wp="http://schemas.openxmlformats.org/drawingml/2006/wordprocessingDrawing" xmlns:w10="urn:schemas-microsoft-com:office:word" xmlns:w="http://schemas.openxmlformats.org/wordprocessingml/2006/main" xmlns:w14="http://schemas.microsoft.com/office/word/2010/wordml" xmlns:w15="http://schemas.microsoft.com/office/word/2012/wordml" xmlns:wpg="http://schemas.microsoft.com/office/word/2010/wordprocessingGroup" xmlns:wpi="http://schemas.microsoft.com/office/word/2010/wordprocessingInk" xmlns:wne="http://schemas.microsoft.com/office/word/2006/wordml" xmlns:wps="http://schemas.microsoft.com/office/word/2010/wordprocessingShape" mc:Ignorable="w14 w15 wp14">
+<w:document xmlns:wpc="http://schemas.microsoft.com/office/word/2010/wordprocessingCanvas" xmlns:cx="http://schemas.microsoft.com/office/drawing/2014/chartex" xmlns:cx1="http://schemas.microsoft.com/office/drawing/2015/9/8/chartex" xmlns:cx2="http://schemas.microsoft.com/office/drawing/2015/10/21/chartex" xmlns:cx3="http://schemas.microsoft.com/office/drawing/2016/5/9/chartex" xmlns:cx4="http://schemas.microsoft.com/office/drawing/2016/5/10/chartex" xmlns:cx5="http://schemas.microsoft.com/office/drawing/2016/5/11/chartex" xmlns:cx6="http://schemas.microsoft.com/office/drawing/2016/5/12/chartex" xmlns:cx7="http://schemas.microsoft.com/office/drawing/2016/5/13/chartex" xmlns:cx8="http://schemas.microsoft.com/office/drawing/2016/5/14/chartex" xmlns:mc="http://schemas.openxmlformats.org/markup-compatibility/2006" xmlns:aink="http://schemas.microsoft.com/office/drawing/2016/ink" xmlns:am3d="http://schemas.microsoft.com/office/drawing/2017/model3d" xmlns:o="urn:schemas-microsoft-com:office:office" xmlns:r="http://schemas.openxmlformats.org/officeDocument/2006/relationships" xmlns:m="http://schemas.openxmlformats.org/officeDocument/2006/math" xmlns:v="urn:schemas-microsoft-com:vml" xmlns:wp14="http://schemas.microsoft.com/office/word/2010/wordprocessingDrawing" xmlns:wp="http://schemas.openxmlformats.org/drawingml/2006/wordprocessingDrawing" xmlns:w10="urn:schemas-microsoft-com:office:word" xmlns:w="http://schemas.openxmlformats.org/wordprocessingml/2006/main" xmlns:w14="http://schemas.microsoft.com/office/word/2010/wordml" xmlns:w15="http://schemas.microsoft.com/office/word/2012/wordml" xmlns:w16cid="http://schemas.microsoft.com/office/word/2016/wordml/cid" xmlns:w16se="http://schemas.microsoft.com/office/word/2015/wordml/symex" xmlns:wpg="http://schemas.microsoft.com/office/word/2010/wordprocessingGroup" xmlns:wpi="http://schemas.microsoft.com/office/word/2010/wordprocessingInk" xmlns:wne="http://schemas.microsoft.com/office/word/2006/wordml" xmlns:wps="http://schemas.microsoft.com/office/word/2010/wordprocessingShape" mc:Ignorable="w14 w15 w16se w16cid wp14">
   <w:body>
     <w:p>
       <w:pPr>
@@ -137,7 +137,13 @@
         <w:rPr>
           <w:rFonts w:cs="Intel Clear"/>
         </w:rPr>
-        <w:t xml:space="preserve">September </w:t>
+        <w:t>October</w:t>
+      </w:r>
+      <w:r>
+        <w:rPr>
+          <w:rFonts w:cs="Intel Clear"/>
+        </w:rPr>
+        <w:t xml:space="preserve"> </w:t>
       </w:r>
       <w:r>
         <w:rPr>
@@ -177,7 +183,7 @@
         <w:rPr>
           <w:rFonts w:cs="Intel Clear"/>
         </w:rPr>
-        <w:t>1</w:t>
+        <w:t>2</w:t>
       </w:r>
     </w:p>
     <w:p>
@@ -613,7 +619,7 @@
         </w:rPr>
         <w:fldChar w:fldCharType="separate"/>
       </w:r>
-      <w:hyperlink w:anchor="_Toc19889323" w:history="1">
+      <w:hyperlink w:anchor="_Toc23199265" w:history="1">
         <w:r>
           <w:rPr>
             <w:rStyle w:val="Hyperlink"/>
@@ -661,7 +667,7 @@
             <w:noProof/>
             <w:webHidden/>
           </w:rPr>
-          <w:instrText xml:space="preserve"> PAGEREF _Toc19889323 \h </w:instrText>
+          <w:instrText xml:space="preserve"> PAGEREF _Toc23199265 \h </w:instrText>
         </w:r>
         <w:r>
           <w:rPr>
@@ -681,7 +687,7 @@
             <w:noProof/>
             <w:webHidden/>
           </w:rPr>
-          <w:t>8</w:t>
+          <w:t>9</w:t>
         </w:r>
         <w:r>
           <w:rPr>
@@ -704,7 +710,7 @@
           <w:lang w:eastAsia="zh-TW"/>
         </w:rPr>
       </w:pPr>
-      <w:hyperlink w:anchor="_Toc19889324" w:history="1">
+      <w:hyperlink w:anchor="_Toc23199266" w:history="1">
         <w:r>
           <w:rPr>
             <w:rStyle w:val="Hyperlink"/>
@@ -749,7 +755,7 @@
             <w:noProof/>
             <w:webHidden/>
           </w:rPr>
-          <w:instrText xml:space="preserve"> PAGEREF _Toc19889324 \h </w:instrText>
+          <w:instrText xml:space="preserve"> PAGEREF _Toc23199266 \h </w:instrText>
         </w:r>
         <w:r>
           <w:rPr>
@@ -769,7 +775,7 @@
             <w:noProof/>
             <w:webHidden/>
           </w:rPr>
-          <w:t>8</w:t>
+          <w:t>9</w:t>
         </w:r>
         <w:r>
           <w:rPr>
@@ -792,7 +798,7 @@
           <w:lang w:eastAsia="zh-TW"/>
         </w:rPr>
       </w:pPr>
-      <w:hyperlink w:anchor="_Toc19889325" w:history="1">
+      <w:hyperlink w:anchor="_Toc23199267" w:history="1">
         <w:r>
           <w:rPr>
             <w:rStyle w:val="Hyperlink"/>
@@ -837,7 +843,7 @@
             <w:noProof/>
             <w:webHidden/>
           </w:rPr>
-          <w:instrText xml:space="preserve"> PAGEREF _Toc19889325 \h </w:instrText>
+          <w:instrText xml:space="preserve"> PAGEREF _Toc23199267 \h </w:instrText>
         </w:r>
         <w:r>
           <w:rPr>
@@ -857,7 +863,7 @@
             <w:noProof/>
             <w:webHidden/>
           </w:rPr>
-          <w:t>8</w:t>
+          <w:t>9</w:t>
         </w:r>
         <w:r>
           <w:rPr>
@@ -880,7 +886,7 @@
           <w:lang w:eastAsia="zh-TW"/>
         </w:rPr>
       </w:pPr>
-      <w:hyperlink w:anchor="_Toc19889326" w:history="1">
+      <w:hyperlink w:anchor="_Toc23199268" w:history="1">
         <w:r>
           <w:rPr>
             <w:rStyle w:val="Hyperlink"/>
@@ -925,7 +931,7 @@
             <w:noProof/>
             <w:webHidden/>
           </w:rPr>
-          <w:instrText xml:space="preserve"> PAGEREF _Toc19889326 \h </w:instrText>
+          <w:instrText xml:space="preserve"> PAGEREF _Toc23199268 \h </w:instrText>
         </w:r>
         <w:r>
           <w:rPr>
@@ -945,7 +951,7 @@
             <w:noProof/>
             <w:webHidden/>
           </w:rPr>
-          <w:t>8</w:t>
+          <w:t>9</w:t>
         </w:r>
         <w:r>
           <w:rPr>
@@ -969,7 +975,7 @@
           <w:lang w:eastAsia="zh-TW"/>
         </w:rPr>
       </w:pPr>
-      <w:hyperlink w:anchor="_Toc19889327" w:history="1">
+      <w:hyperlink w:anchor="_Toc23199269" w:history="1">
         <w:r>
           <w:rPr>
             <w:rStyle w:val="Hyperlink"/>
@@ -1017,7 +1023,7 @@
             <w:noProof/>
             <w:webHidden/>
           </w:rPr>
-          <w:instrText xml:space="preserve"> PAGEREF _Toc19889327 \h </w:instrText>
+          <w:instrText xml:space="preserve"> PAGEREF _Toc23199269 \h </w:instrText>
         </w:r>
         <w:r>
           <w:rPr>
@@ -1037,7 +1043,7 @@
             <w:noProof/>
             <w:webHidden/>
           </w:rPr>
-          <w:t>9</w:t>
+          <w:t>10</w:t>
         </w:r>
         <w:r>
           <w:rPr>
@@ -1060,7 +1066,7 @@
           <w:lang w:eastAsia="zh-TW"/>
         </w:rPr>
       </w:pPr>
-      <w:hyperlink w:anchor="_Toc19889328" w:history="1">
+      <w:hyperlink w:anchor="_Toc23199270" w:history="1">
         <w:r>
           <w:rPr>
             <w:rStyle w:val="Hyperlink"/>
@@ -1105,7 +1111,7 @@
             <w:noProof/>
             <w:webHidden/>
           </w:rPr>
-          <w:instrText xml:space="preserve"> PAGEREF _Toc19889328 \h </w:instrText>
+          <w:instrText xml:space="preserve"> PAGEREF _Toc23199270 \h </w:instrText>
         </w:r>
         <w:r>
           <w:rPr>
@@ -1125,7 +1131,7 @@
             <w:noProof/>
             <w:webHidden/>
           </w:rPr>
-          <w:t>9</w:t>
+          <w:t>10</w:t>
         </w:r>
         <w:r>
           <w:rPr>
@@ -1148,7 +1154,7 @@
           <w:lang w:eastAsia="zh-TW"/>
         </w:rPr>
       </w:pPr>
-      <w:hyperlink w:anchor="_Toc19889329" w:history="1">
+      <w:hyperlink w:anchor="_Toc23199271" w:history="1">
         <w:r>
           <w:rPr>
             <w:rStyle w:val="Hyperlink"/>
@@ -1193,7 +1199,7 @@
             <w:noProof/>
             <w:webHidden/>
           </w:rPr>
-          <w:instrText xml:space="preserve"> PAGEREF _Toc19889329 \h </w:instrText>
+          <w:instrText xml:space="preserve"> PAGEREF _Toc23199271 \h </w:instrText>
         </w:r>
         <w:r>
           <w:rPr>
@@ -1213,7 +1219,7 @@
             <w:noProof/>
             <w:webHidden/>
           </w:rPr>
-          <w:t>9</w:t>
+          <w:t>10</w:t>
         </w:r>
         <w:r>
           <w:rPr>
@@ -1236,7 +1242,7 @@
           <w:lang w:eastAsia="zh-TW"/>
         </w:rPr>
       </w:pPr>
-      <w:hyperlink w:anchor="_Toc19889330" w:history="1">
+      <w:hyperlink w:anchor="_Toc23199272" w:history="1">
         <w:r>
           <w:rPr>
             <w:rStyle w:val="Hyperlink"/>
@@ -1281,7 +1287,7 @@
             <w:noProof/>
             <w:webHidden/>
           </w:rPr>
-          <w:instrText xml:space="preserve"> PAGEREF _Toc19889330 \h </w:instrText>
+          <w:instrText xml:space="preserve"> PAGEREF _Toc23199272 \h </w:instrText>
         </w:r>
         <w:r>
           <w:rPr>
@@ -1301,7 +1307,7 @@
             <w:noProof/>
             <w:webHidden/>
           </w:rPr>
-          <w:t>9</w:t>
+          <w:t>10</w:t>
         </w:r>
         <w:r>
           <w:rPr>
@@ -1325,7 +1331,7 @@
           <w:lang w:eastAsia="zh-TW"/>
         </w:rPr>
       </w:pPr>
-      <w:hyperlink w:anchor="_Toc19889331" w:history="1">
+      <w:hyperlink w:anchor="_Toc23199273" w:history="1">
         <w:r>
           <w:rPr>
             <w:rStyle w:val="Hyperlink"/>
@@ -1371,7 +1377,7 @@
             <w:noProof/>
             <w:webHidden/>
           </w:rPr>
-          <w:instrText xml:space="preserve"> PAGEREF _Toc19889331 \h </w:instrText>
+          <w:instrText xml:space="preserve"> PAGEREF _Toc23199273 \h </w:instrText>
         </w:r>
         <w:r>
           <w:rPr>
@@ -1391,7 +1397,7 @@
             <w:noProof/>
             <w:webHidden/>
           </w:rPr>
-          <w:t>9</w:t>
+          <w:t>10</w:t>
         </w:r>
         <w:r>
           <w:rPr>
@@ -1414,7 +1420,7 @@
           <w:lang w:eastAsia="zh-TW"/>
         </w:rPr>
       </w:pPr>
-      <w:hyperlink w:anchor="_Toc19889332" w:history="1">
+      <w:hyperlink w:anchor="_Toc23199274" w:history="1">
         <w:r>
           <w:rPr>
             <w:rStyle w:val="Hyperlink"/>
@@ -1459,7 +1465,7 @@
             <w:noProof/>
             <w:webHidden/>
           </w:rPr>
-          <w:instrText xml:space="preserve"> PAGEREF _Toc19889332 \h </w:instrText>
+          <w:instrText xml:space="preserve"> PAGEREF _Toc23199274 \h </w:instrText>
         </w:r>
         <w:r>
           <w:rPr>
@@ -1479,7 +1485,7 @@
             <w:noProof/>
             <w:webHidden/>
           </w:rPr>
-          <w:t>9</w:t>
+          <w:t>10</w:t>
         </w:r>
         <w:r>
           <w:rPr>
@@ -1502,7 +1508,7 @@
           <w:lang w:eastAsia="zh-TW"/>
         </w:rPr>
       </w:pPr>
-      <w:hyperlink w:anchor="_Toc19889333" w:history="1">
+      <w:hyperlink w:anchor="_Toc23199275" w:history="1">
         <w:r>
           <w:rPr>
             <w:rStyle w:val="Hyperlink"/>
@@ -1547,7 +1553,7 @@
             <w:noProof/>
             <w:webHidden/>
           </w:rPr>
-          <w:instrText xml:space="preserve"> PAGEREF _Toc19889333 \h </w:instrText>
+          <w:instrText xml:space="preserve"> PAGEREF _Toc23199275 \h </w:instrText>
         </w:r>
         <w:r>
           <w:rPr>
@@ -1567,7 +1573,7 @@
             <w:noProof/>
             <w:webHidden/>
           </w:rPr>
-          <w:t>9</w:t>
+          <w:t>10</w:t>
         </w:r>
         <w:r>
           <w:rPr>
@@ -1590,7 +1596,7 @@
           <w:lang w:eastAsia="zh-TW"/>
         </w:rPr>
       </w:pPr>
-      <w:hyperlink w:anchor="_Toc19889334" w:history="1">
+      <w:hyperlink w:anchor="_Toc23199276" w:history="1">
         <w:r>
           <w:rPr>
             <w:rStyle w:val="Hyperlink"/>
@@ -1635,7 +1641,7 @@
             <w:noProof/>
             <w:webHidden/>
           </w:rPr>
-          <w:instrText xml:space="preserve"> PAGEREF _Toc19889334 \h </w:instrText>
+          <w:instrText xml:space="preserve"> PAGEREF _Toc23199276 \h </w:instrText>
         </w:r>
         <w:r>
           <w:rPr>
@@ -1655,7 +1661,7 @@
             <w:noProof/>
             <w:webHidden/>
           </w:rPr>
-          <w:t>10</w:t>
+          <w:t>11</w:t>
         </w:r>
         <w:r>
           <w:rPr>
@@ -1678,7 +1684,7 @@
           <w:lang w:eastAsia="zh-TW"/>
         </w:rPr>
       </w:pPr>
-      <w:hyperlink w:anchor="_Toc19889335" w:history="1">
+      <w:hyperlink w:anchor="_Toc23199277" w:history="1">
         <w:r>
           <w:rPr>
             <w:rStyle w:val="Hyperlink"/>
@@ -1723,7 +1729,7 @@
             <w:noProof/>
             <w:webHidden/>
           </w:rPr>
-          <w:instrText xml:space="preserve"> PAGEREF _Toc19889335 \h </w:instrText>
+          <w:instrText xml:space="preserve"> PAGEREF _Toc23199277 \h </w:instrText>
         </w:r>
         <w:r>
           <w:rPr>
@@ -1743,7 +1749,7 @@
             <w:noProof/>
             <w:webHidden/>
           </w:rPr>
-          <w:t>10</w:t>
+          <w:t>11</w:t>
         </w:r>
         <w:r>
           <w:rPr>
@@ -1767,7 +1773,7 @@
           <w:lang w:eastAsia="zh-TW"/>
         </w:rPr>
       </w:pPr>
-      <w:hyperlink w:anchor="_Toc19889336" w:history="1">
+      <w:hyperlink w:anchor="_Toc23199278" w:history="1">
         <w:r>
           <w:rPr>
             <w:rStyle w:val="Hyperlink"/>
@@ -1815,7 +1821,7 @@
             <w:noProof/>
             <w:webHidden/>
           </w:rPr>
-          <w:instrText xml:space="preserve"> PAGEREF _Toc19889336 \h </w:instrText>
+          <w:instrText xml:space="preserve"> PAGEREF _Toc23199278 \h </w:instrText>
         </w:r>
         <w:r>
           <w:rPr>
@@ -1835,7 +1841,7 @@
             <w:noProof/>
             <w:webHidden/>
           </w:rPr>
-          <w:t>10</w:t>
+          <w:t>11</w:t>
         </w:r>
         <w:r>
           <w:rPr>
@@ -1859,7 +1865,7 @@
           <w:lang w:eastAsia="zh-TW"/>
         </w:rPr>
       </w:pPr>
-      <w:hyperlink w:anchor="_Toc19889337" w:history="1">
+      <w:hyperlink w:anchor="_Toc23199279" w:history="1">
         <w:r>
           <w:rPr>
             <w:rStyle w:val="Hyperlink"/>
@@ -1905,7 +1911,7 @@
             <w:noProof/>
             <w:webHidden/>
           </w:rPr>
-          <w:instrText xml:space="preserve"> PAGEREF _Toc19889337 \h </w:instrText>
+          <w:instrText xml:space="preserve"> PAGEREF _Toc23199279 \h </w:instrText>
         </w:r>
         <w:r>
           <w:rPr>
@@ -1925,7 +1931,7 @@
             <w:noProof/>
             <w:webHidden/>
           </w:rPr>
-          <w:t>11</w:t>
+          <w:t>12</w:t>
         </w:r>
         <w:r>
           <w:rPr>
@@ -1949,7 +1955,7 @@
           <w:lang w:eastAsia="zh-TW"/>
         </w:rPr>
       </w:pPr>
-      <w:hyperlink w:anchor="_Toc19889338" w:history="1">
+      <w:hyperlink w:anchor="_Toc23199280" w:history="1">
         <w:r>
           <w:rPr>
             <w:rStyle w:val="Hyperlink"/>
@@ -1995,7 +2001,7 @@
             <w:noProof/>
             <w:webHidden/>
           </w:rPr>
-          <w:instrText xml:space="preserve"> PAGEREF _Toc19889338 \h </w:instrText>
+          <w:instrText xml:space="preserve"> PAGEREF _Toc23199280 \h </w:instrText>
         </w:r>
         <w:r>
           <w:rPr>
@@ -2015,7 +2021,7 @@
             <w:noProof/>
             <w:webHidden/>
           </w:rPr>
-          <w:t>11</w:t>
+          <w:t>12</w:t>
         </w:r>
         <w:r>
           <w:rPr>
@@ -2039,7 +2045,7 @@
           <w:lang w:eastAsia="zh-TW"/>
         </w:rPr>
       </w:pPr>
-      <w:hyperlink w:anchor="_Toc19889339" w:history="1">
+      <w:hyperlink w:anchor="_Toc23199281" w:history="1">
         <w:r>
           <w:rPr>
             <w:rStyle w:val="Hyperlink"/>
@@ -2087,7 +2093,7 @@
             <w:noProof/>
             <w:webHidden/>
           </w:rPr>
-          <w:instrText xml:space="preserve"> PAGEREF _Toc19889339 \h </w:instrText>
+          <w:instrText xml:space="preserve"> PAGEREF _Toc23199281 \h </w:instrText>
         </w:r>
         <w:r>
           <w:rPr>
@@ -2107,7 +2113,7 @@
             <w:noProof/>
             <w:webHidden/>
           </w:rPr>
-          <w:t>11</w:t>
+          <w:t>12</w:t>
         </w:r>
         <w:r>
           <w:rPr>
@@ -2130,7 +2136,7 @@
           <w:lang w:eastAsia="zh-TW"/>
         </w:rPr>
       </w:pPr>
-      <w:hyperlink w:anchor="_Toc19889340" w:history="1">
+      <w:hyperlink w:anchor="_Toc23199282" w:history="1">
         <w:r>
           <w:rPr>
             <w:rStyle w:val="Hyperlink"/>
@@ -2175,7 +2181,7 @@
             <w:noProof/>
             <w:webHidden/>
           </w:rPr>
-          <w:instrText xml:space="preserve"> PAGEREF _Toc19889340 \h </w:instrText>
+          <w:instrText xml:space="preserve"> PAGEREF _Toc23199282 \h </w:instrText>
         </w:r>
         <w:r>
           <w:rPr>
@@ -2195,7 +2201,7 @@
             <w:noProof/>
             <w:webHidden/>
           </w:rPr>
-          <w:t>11</w:t>
+          <w:t>12</w:t>
         </w:r>
         <w:r>
           <w:rPr>
@@ -2219,7 +2225,7 @@
           <w:lang w:eastAsia="zh-TW"/>
         </w:rPr>
       </w:pPr>
-      <w:hyperlink w:anchor="_Toc19889341" w:history="1">
+      <w:hyperlink w:anchor="_Toc23199283" w:history="1">
         <w:r>
           <w:rPr>
             <w:rStyle w:val="Hyperlink"/>
@@ -2267,7 +2273,7 @@
             <w:noProof/>
             <w:webHidden/>
           </w:rPr>
-          <w:instrText xml:space="preserve"> PAGEREF _Toc19889341 \h </w:instrText>
+          <w:instrText xml:space="preserve"> PAGEREF _Toc23199283 \h </w:instrText>
         </w:r>
         <w:r>
           <w:rPr>
@@ -2287,7 +2293,7 @@
             <w:noProof/>
             <w:webHidden/>
           </w:rPr>
-          <w:t>12</w:t>
+          <w:t>13</w:t>
         </w:r>
         <w:r>
           <w:rPr>
@@ -2310,7 +2316,7 @@
           <w:lang w:eastAsia="zh-TW"/>
         </w:rPr>
       </w:pPr>
-      <w:hyperlink w:anchor="_Toc19889342" w:history="1">
+      <w:hyperlink w:anchor="_Toc23199284" w:history="1">
         <w:r>
           <w:rPr>
             <w:rStyle w:val="Hyperlink"/>
@@ -2357,7 +2363,7 @@
             <w:noProof/>
             <w:webHidden/>
           </w:rPr>
-          <w:instrText xml:space="preserve"> PAGEREF _Toc19889342 \h </w:instrText>
+          <w:instrText xml:space="preserve"> PAGEREF _Toc23199284 \h </w:instrText>
         </w:r>
         <w:r>
           <w:rPr>
@@ -2377,7 +2383,7 @@
             <w:noProof/>
             <w:webHidden/>
           </w:rPr>
-          <w:t>12</w:t>
+          <w:t>13</w:t>
         </w:r>
         <w:r>
           <w:rPr>
@@ -2400,7 +2406,7 @@
           <w:lang w:eastAsia="zh-TW"/>
         </w:rPr>
       </w:pPr>
-      <w:hyperlink w:anchor="_Toc19889343" w:history="1">
+      <w:hyperlink w:anchor="_Toc23199285" w:history="1">
         <w:r>
           <w:rPr>
             <w:rStyle w:val="Hyperlink"/>
@@ -2447,7 +2453,7 @@
             <w:noProof/>
             <w:webHidden/>
           </w:rPr>
-          <w:instrText xml:space="preserve"> PAGEREF _Toc19889343 \h </w:instrText>
+          <w:instrText xml:space="preserve"> PAGEREF _Toc23199285 \h </w:instrText>
         </w:r>
         <w:r>
           <w:rPr>
@@ -2467,7 +2473,7 @@
             <w:noProof/>
             <w:webHidden/>
           </w:rPr>
-          <w:t>12</w:t>
+          <w:t>13</w:t>
         </w:r>
         <w:r>
           <w:rPr>
@@ -2539,7 +2545,7 @@
         </w:rPr>
         <w:fldChar w:fldCharType="separate"/>
       </w:r>
-      <w:hyperlink w:anchor="_Toc19889344" w:history="1">
+      <w:hyperlink w:anchor="_Toc23199286" w:history="1">
         <w:r>
           <w:rPr>
             <w:rStyle w:val="Hyperlink"/>
@@ -2566,7 +2572,7 @@
             <w:noProof/>
             <w:webHidden/>
           </w:rPr>
-          <w:instrText xml:space="preserve"> PAGEREF _Toc19889344 \h </w:instrText>
+          <w:instrText xml:space="preserve"> PAGEREF _Toc23199286 \h </w:instrText>
         </w:r>
         <w:r>
           <w:rPr>
@@ -2586,7 +2592,7 @@
             <w:noProof/>
             <w:webHidden/>
           </w:rPr>
-          <w:t>8</w:t>
+          <w:t>9</w:t>
         </w:r>
         <w:r>
           <w:rPr>
@@ -2609,7 +2615,7 @@
           <w:lang w:eastAsia="zh-TW"/>
         </w:rPr>
       </w:pPr>
-      <w:hyperlink w:anchor="_Toc19889345" w:history="1">
+      <w:hyperlink w:anchor="_Toc23199287" w:history="1">
         <w:r>
           <w:rPr>
             <w:rStyle w:val="Hyperlink"/>
@@ -2651,7 +2657,7 @@
             <w:noProof/>
             <w:webHidden/>
           </w:rPr>
-          <w:instrText xml:space="preserve"> PAGEREF _Toc19889345 \h </w:instrText>
+          <w:instrText xml:space="preserve"> PAGEREF _Toc23199287 \h </w:instrText>
         </w:r>
         <w:r>
           <w:rPr>
@@ -2671,7 +2677,7 @@
             <w:noProof/>
             <w:webHidden/>
           </w:rPr>
-          <w:t>11</w:t>
+          <w:t>12</w:t>
         </w:r>
         <w:r>
           <w:rPr>
@@ -2858,47 +2864,21 @@
               <w:keepNext/>
               <w:keepLines/>
               <w:spacing w:before="120" w:after="120" w:line="160" w:lineRule="exact"/>
-              <w:ind w:right="40"/>
-              <w:rPr>
-                <w:rFonts w:ascii="Intel Clear" w:hAnsi="Intel Clear" w:cs="Intel Clear"/>
-                <w:b/>
-                <w:color w:val="0071C5"/>
-                <w:sz w:val="18"/>
-                <w:szCs w:val="18"/>
-              </w:rPr>
-            </w:pPr>
-            <w:r>
+              <w:ind w:left="40" w:right="40"/>
+              <w:jc w:val="center"/>
               <w:rPr>
                 <w:rFonts w:ascii="Intel Clear" w:hAnsi="Intel Clear" w:cs="Intel Clear"/>
                 <w:sz w:val="18"/>
                 <w:szCs w:val="18"/>
               </w:rPr>
-              <w:t>September</w:t>
-            </w:r>
+            </w:pPr>
             <w:r>
               <w:rPr>
                 <w:rFonts w:ascii="Intel Clear" w:hAnsi="Intel Clear" w:cs="Intel Clear"/>
                 <w:sz w:val="18"/>
                 <w:szCs w:val="18"/>
               </w:rPr>
-              <w:t xml:space="preserve"> 20</w:t>
-            </w:r>
-            <w:r>
-              <w:rPr>
-                <w:rFonts w:ascii="Intel Clear" w:hAnsi="Intel Clear" w:cs="Intel Clear"/>
-                <w:sz w:val="18"/>
-                <w:szCs w:val="18"/>
-                <w:vertAlign w:val="superscript"/>
-              </w:rPr>
-              <w:t>th</w:t>
-            </w:r>
-            <w:r>
-              <w:rPr>
-                <w:rFonts w:ascii="Intel Clear" w:hAnsi="Intel Clear" w:cs="Intel Clear"/>
-                <w:sz w:val="18"/>
-                <w:szCs w:val="18"/>
-              </w:rPr>
-              <w:t xml:space="preserve">  2019</w:t>
+              <w:t>October 28, 2019</w:t>
             </w:r>
           </w:p>
         </w:tc>
@@ -2925,7 +2905,7 @@
                 <w:sz w:val="18"/>
                 <w:szCs w:val="18"/>
               </w:rPr>
-              <w:t>0.7.1</w:t>
+              <w:t>0.7.2</w:t>
             </w:r>
           </w:p>
         </w:tc>
@@ -2951,31 +2931,23 @@
                 <w:b w:val="0"/>
                 <w:color w:val="auto"/>
               </w:rPr>
-              <w:t xml:space="preserve">Alpha </w:t>
-            </w:r>
-            <w:r>
-              <w:rPr>
-                <w:rFonts w:cs="Intel Clear"/>
-                <w:b w:val="0"/>
-                <w:color w:val="auto"/>
-              </w:rPr>
-              <w:t xml:space="preserve">Release </w:t>
-            </w:r>
-            <w:r>
-              <w:rPr>
-                <w:rFonts w:cs="Intel Clear"/>
-                <w:b w:val="0"/>
-                <w:color w:val="auto"/>
-              </w:rPr>
-              <w:t xml:space="preserve">Candidate2 </w:t>
-            </w:r>
-            <w:r>
-              <w:rPr>
-                <w:rFonts w:cs="Intel Clear"/>
-                <w:b w:val="0"/>
-                <w:color w:val="auto"/>
-              </w:rPr>
-              <w:t>corresponding to SIIP Scripts version 0.</w:t>
+              <w:t>Engineering</w:t>
+            </w:r>
+            <w:r>
+              <w:rPr>
+                <w:rFonts w:cs="Intel Clear"/>
+                <w:b w:val="0"/>
+                <w:color w:val="auto"/>
+              </w:rPr>
+              <w:t xml:space="preserve"> </w:t>
+            </w:r>
+            <w:r>
+              <w:rPr>
+                <w:rFonts w:cs="Intel Clear"/>
+                <w:b w:val="0"/>
+                <w:color w:val="auto"/>
+              </w:rPr>
+              <w:t>Release corresponding to SIIP Scripts version 0.</w:t>
             </w:r>
             <w:r>
               <w:rPr>
@@ -2999,7 +2971,7 @@
                 <w:b w:val="0"/>
                 <w:color w:val="auto"/>
               </w:rPr>
-              <w:t>1</w:t>
+              <w:t>2</w:t>
             </w:r>
             <w:r>
               <w:rPr>
@@ -3057,8 +3029,26 @@
                 <w:b w:val="0"/>
                 <w:color w:val="auto"/>
               </w:rPr>
-              <w:t>Fixed RTC#308211, Add FAQ to README</w:t>
-            </w:r>
+              <w:t xml:space="preserve">Add </w:t>
+            </w:r>
+            <w:r>
+              <w:rPr>
+                <w:rFonts w:cs="Intel Clear"/>
+                <w:b w:val="0"/>
+                <w:color w:val="auto"/>
+              </w:rPr>
+              <w:t xml:space="preserve">Linux OS </w:t>
+            </w:r>
+            <w:r>
+              <w:rPr>
+                <w:rFonts w:cs="Intel Clear"/>
+                <w:b w:val="0"/>
+                <w:color w:val="auto"/>
+              </w:rPr>
+              <w:t>support</w:t>
+            </w:r>
+            <w:bookmarkStart w:id="3" w:name="_GoBack"/>
+            <w:bookmarkEnd w:id="3"/>
           </w:p>
           <w:p>
             <w:pPr>
@@ -3082,7 +3072,42 @@
                 <w:b w:val="0"/>
                 <w:color w:val="auto"/>
               </w:rPr>
-              <w:t>Fixed RTC#308297, Add banners to all scripts</w:t>
+              <w:t>Fixed RTC#</w:t>
+            </w:r>
+            <w:r>
+              <w:t xml:space="preserve"> </w:t>
+            </w:r>
+            <w:r>
+              <w:rPr>
+                <w:rFonts w:cs="Intel Clear"/>
+                <w:b w:val="0"/>
+                <w:color w:val="auto"/>
+              </w:rPr>
+              <w:t>310845</w:t>
+            </w:r>
+            <w:r>
+              <w:rPr>
+                <w:rFonts w:cs="Intel Clear"/>
+                <w:b w:val="0"/>
+                <w:color w:val="auto"/>
+              </w:rPr>
+              <w:t>,</w:t>
+            </w:r>
+            <w:r>
+              <w:rPr>
+                <w:rFonts w:cs="Intel Clear"/>
+                <w:b w:val="0"/>
+                <w:color w:val="auto"/>
+              </w:rPr>
+              <w:t xml:space="preserve"> [FBU] Add logger support</w:t>
+            </w:r>
+            <w:r>
+              <w:rPr>
+                <w:rFonts w:cs="Intel Clear"/>
+                <w:b w:val="0"/>
+                <w:color w:val="auto"/>
+              </w:rPr>
+              <w:t xml:space="preserve"> </w:t>
             </w:r>
           </w:p>
           <w:p>
@@ -3107,15 +3132,49 @@
                 <w:b w:val="0"/>
                 <w:color w:val="auto"/>
               </w:rPr>
-              <w:t>Updated RTC#300610:  complete release package with a single step</w:t>
-            </w:r>
-            <w:r>
-              <w:rPr>
-                <w:rFonts w:cs="Intel Clear"/>
-                <w:b w:val="0"/>
-                <w:color w:val="auto"/>
-              </w:rPr>
-              <w:t xml:space="preserve"> </w:t>
+              <w:t xml:space="preserve">Fixed RTC# </w:t>
+            </w:r>
+            <w:r>
+              <w:rPr>
+                <w:rFonts w:cs="Intel Clear"/>
+                <w:b w:val="0"/>
+                <w:color w:val="auto"/>
+              </w:rPr>
+              <w:t>310847</w:t>
+            </w:r>
+            <w:r>
+              <w:rPr>
+                <w:rFonts w:cs="Intel Clear"/>
+                <w:b w:val="0"/>
+                <w:color w:val="auto"/>
+              </w:rPr>
+              <w:t>,</w:t>
+            </w:r>
+            <w:r>
+              <w:rPr>
+                <w:rFonts w:cs="Intel Clear"/>
+                <w:b w:val="0"/>
+                <w:color w:val="auto"/>
+              </w:rPr>
+              <w:t xml:space="preserve"> [FBU] Integrate </w:t>
+            </w:r>
+            <w:proofErr w:type="spellStart"/>
+            <w:r>
+              <w:rPr>
+                <w:rFonts w:cs="Intel Clear"/>
+                <w:b w:val="0"/>
+                <w:color w:val="auto"/>
+              </w:rPr>
+              <w:t>simics</w:t>
+            </w:r>
+            <w:proofErr w:type="spellEnd"/>
+            <w:r>
+              <w:rPr>
+                <w:rFonts w:cs="Intel Clear"/>
+                <w:b w:val="0"/>
+                <w:color w:val="auto"/>
+              </w:rPr>
+              <w:t xml:space="preserve"> tests using automation scripts</w:t>
             </w:r>
           </w:p>
           <w:p>
@@ -3183,7 +3242,25 @@
                 <w:b w:val="0"/>
                 <w:color w:val="auto"/>
               </w:rPr>
-              <w:t xml:space="preserve"> do not have check on missing third party tool</w:t>
+              <w:t xml:space="preserve"> do not have check on missing </w:t>
+            </w:r>
+            <w:proofErr w:type="gramStart"/>
+            <w:r>
+              <w:rPr>
+                <w:rFonts w:cs="Intel Clear"/>
+                <w:b w:val="0"/>
+                <w:color w:val="auto"/>
+              </w:rPr>
+              <w:t>third party</w:t>
+            </w:r>
+            <w:proofErr w:type="gramEnd"/>
+            <w:r>
+              <w:rPr>
+                <w:rFonts w:cs="Intel Clear"/>
+                <w:b w:val="0"/>
+                <w:color w:val="auto"/>
+              </w:rPr>
+              <w:t xml:space="preserve"> tool</w:t>
             </w:r>
           </w:p>
           <w:p>
@@ -3208,7 +3285,195 @@
                 <w:b w:val="0"/>
                 <w:color w:val="auto"/>
               </w:rPr>
-              <w:t xml:space="preserve">Fixed RTC #307930, </w:t>
+              <w:t>Fixed RTC #</w:t>
+            </w:r>
+            <w:r>
+              <w:rPr>
+                <w:rFonts w:cs="Intel Clear"/>
+                <w:b w:val="0"/>
+                <w:color w:val="auto"/>
+              </w:rPr>
+              <w:t>311465</w:t>
+            </w:r>
+            <w:r>
+              <w:rPr>
+                <w:rFonts w:cs="Intel Clear"/>
+                <w:b w:val="0"/>
+                <w:color w:val="auto"/>
+              </w:rPr>
+              <w:t>,</w:t>
+            </w:r>
+            <w:r>
+              <w:rPr>
+                <w:rFonts w:cs="Intel Clear"/>
+                <w:b w:val="0"/>
+                <w:color w:val="auto"/>
+              </w:rPr>
+              <w:t xml:space="preserve"> Refactor generate_* capsule script with stitch script</w:t>
+            </w:r>
+          </w:p>
+          <w:p>
+            <w:pPr>
+              <w:pStyle w:val="CellHeadingCenter"/>
+              <w:numPr>
+                <w:ilvl w:val="0"/>
+                <w:numId w:val="24"/>
+              </w:numPr>
+              <w:spacing w:after="0" w:line="240" w:lineRule="atLeast"/>
+              <w:contextualSpacing/>
+              <w:jc w:val="left"/>
+              <w:rPr>
+                <w:rFonts w:cs="Intel Clear"/>
+                <w:b w:val="0"/>
+                <w:color w:val="auto"/>
+              </w:rPr>
+            </w:pPr>
+            <w:r>
+              <w:rPr>
+                <w:rFonts w:cs="Intel Clear"/>
+                <w:b w:val="0"/>
+                <w:color w:val="auto"/>
+              </w:rPr>
+              <w:t>SIIP Sign Script:</w:t>
+            </w:r>
+          </w:p>
+          <w:p>
+            <w:pPr>
+              <w:pStyle w:val="CellHeadingCenter"/>
+              <w:numPr>
+                <w:ilvl w:val="1"/>
+                <w:numId w:val="24"/>
+              </w:numPr>
+              <w:spacing w:after="0" w:line="240" w:lineRule="atLeast"/>
+              <w:contextualSpacing/>
+              <w:jc w:val="left"/>
+              <w:rPr>
+                <w:rFonts w:cs="Intel Clear"/>
+                <w:b w:val="0"/>
+                <w:color w:val="auto"/>
+              </w:rPr>
+            </w:pPr>
+            <w:r>
+              <w:rPr>
+                <w:rFonts w:cs="Intel Clear"/>
+                <w:b w:val="0"/>
+                <w:color w:val="auto"/>
+              </w:rPr>
+              <w:t>Updated</w:t>
+            </w:r>
+            <w:r>
+              <w:rPr>
+                <w:rFonts w:cs="Intel Clear"/>
+                <w:b w:val="0"/>
+                <w:color w:val="auto"/>
+              </w:rPr>
+              <w:t xml:space="preserve"> </w:t>
+            </w:r>
+            <w:r>
+              <w:rPr>
+                <w:rFonts w:cs="Intel Clear"/>
+                <w:b w:val="0"/>
+                <w:color w:val="auto"/>
+              </w:rPr>
+              <w:t>f</w:t>
+            </w:r>
+            <w:r>
+              <w:rPr>
+                <w:rFonts w:cs="Intel Clear"/>
+                <w:b w:val="0"/>
+                <w:color w:val="auto"/>
+              </w:rPr>
+              <w:t>ill module type in CPD entries</w:t>
+            </w:r>
+          </w:p>
+          <w:p>
+            <w:pPr>
+              <w:pStyle w:val="CellHeadingCenter"/>
+              <w:numPr>
+                <w:ilvl w:val="1"/>
+                <w:numId w:val="24"/>
+              </w:numPr>
+              <w:spacing w:after="0" w:line="240" w:lineRule="atLeast"/>
+              <w:contextualSpacing/>
+              <w:jc w:val="left"/>
+              <w:rPr>
+                <w:rFonts w:cs="Intel Clear"/>
+                <w:b w:val="0"/>
+                <w:color w:val="auto"/>
+              </w:rPr>
+            </w:pPr>
+            <w:r>
+              <w:rPr>
+                <w:rFonts w:cs="Intel Clear"/>
+                <w:b w:val="0"/>
+                <w:color w:val="auto"/>
+              </w:rPr>
+              <w:t>Add</w:t>
+            </w:r>
+            <w:r>
+              <w:rPr>
+                <w:rFonts w:cs="Intel Clear"/>
+                <w:b w:val="0"/>
+                <w:color w:val="auto"/>
+              </w:rPr>
+              <w:t>ed</w:t>
+            </w:r>
+            <w:r>
+              <w:rPr>
+                <w:rFonts w:cs="Intel Clear"/>
+                <w:b w:val="0"/>
+                <w:color w:val="auto"/>
+              </w:rPr>
+              <w:t xml:space="preserve"> a simple checksum function</w:t>
+            </w:r>
+          </w:p>
+          <w:p>
+            <w:pPr>
+              <w:pStyle w:val="CellHeadingCenter"/>
+              <w:numPr>
+                <w:ilvl w:val="1"/>
+                <w:numId w:val="24"/>
+              </w:numPr>
+              <w:spacing w:after="0" w:line="240" w:lineRule="atLeast"/>
+              <w:contextualSpacing/>
+              <w:jc w:val="left"/>
+              <w:rPr>
+                <w:rFonts w:cs="Intel Clear"/>
+                <w:b w:val="0"/>
+                <w:color w:val="auto"/>
+              </w:rPr>
+            </w:pPr>
+            <w:r>
+              <w:rPr>
+                <w:rFonts w:cs="Intel Clear"/>
+                <w:b w:val="0"/>
+                <w:color w:val="auto"/>
+              </w:rPr>
+              <w:t>Fixed RTC #</w:t>
+            </w:r>
+            <w:r>
+              <w:rPr>
+                <w:rFonts w:cs="Intel Clear"/>
+                <w:b w:val="0"/>
+                <w:color w:val="auto"/>
+              </w:rPr>
+              <w:t>305593</w:t>
+            </w:r>
+            <w:r>
+              <w:rPr>
+                <w:rFonts w:cs="Intel Clear"/>
+                <w:b w:val="0"/>
+                <w:color w:val="auto"/>
+              </w:rPr>
+              <w:t>,</w:t>
+            </w:r>
+            <w:r>
+              <w:rPr>
+                <w:rFonts w:cs="Intel Clear"/>
+                <w:b w:val="0"/>
+                <w:color w:val="auto"/>
+              </w:rPr>
+              <w:t xml:space="preserve"> [</w:t>
             </w:r>
             <w:proofErr w:type="spellStart"/>
             <w:r>
@@ -3217,7 +3482,7 @@
                 <w:b w:val="0"/>
                 <w:color w:val="auto"/>
               </w:rPr>
-              <w:t>SIIPStitch</w:t>
+              <w:t>SIIPSign</w:t>
             </w:r>
             <w:proofErr w:type="spellEnd"/>
             <w:r>
@@ -3226,25 +3491,118 @@
                 <w:b w:val="0"/>
                 <w:color w:val="auto"/>
               </w:rPr>
-              <w:t xml:space="preserve"> tool do not have check if </w:t>
-            </w:r>
-            <w:proofErr w:type="spellStart"/>
-            <w:r>
-              <w:rPr>
-                <w:rFonts w:cs="Intel Clear"/>
-                <w:b w:val="0"/>
-                <w:color w:val="auto"/>
-              </w:rPr>
-              <w:t>privatekey</w:t>
-            </w:r>
-            <w:proofErr w:type="spellEnd"/>
-            <w:r>
-              <w:rPr>
-                <w:rFonts w:cs="Intel Clear"/>
-                <w:b w:val="0"/>
-                <w:color w:val="auto"/>
-              </w:rPr>
-              <w:t xml:space="preserve"> file is not found</w:t>
+              <w:t>]</w:t>
+            </w:r>
+            <w:r>
+              <w:rPr>
+                <w:rFonts w:cs="Intel Clear"/>
+                <w:b w:val="0"/>
+                <w:color w:val="auto"/>
+              </w:rPr>
+              <w:t xml:space="preserve"> </w:t>
+            </w:r>
+            <w:r>
+              <w:rPr>
+                <w:rFonts w:cs="Intel Clear"/>
+                <w:b w:val="0"/>
+                <w:color w:val="auto"/>
+              </w:rPr>
+              <w:t>Add RSA 3072 signing support</w:t>
+            </w:r>
+          </w:p>
+          <w:p>
+            <w:pPr>
+              <w:pStyle w:val="CellHeadingCenter"/>
+              <w:numPr>
+                <w:ilvl w:val="1"/>
+                <w:numId w:val="24"/>
+              </w:numPr>
+              <w:spacing w:after="0" w:line="240" w:lineRule="atLeast"/>
+              <w:contextualSpacing/>
+              <w:jc w:val="left"/>
+              <w:rPr>
+                <w:rFonts w:cs="Intel Clear"/>
+                <w:b w:val="0"/>
+                <w:color w:val="auto"/>
+              </w:rPr>
+            </w:pPr>
+            <w:r>
+              <w:rPr>
+                <w:rFonts w:cs="Intel Clear"/>
+                <w:b w:val="0"/>
+                <w:color w:val="auto"/>
+              </w:rPr>
+              <w:t>Updated</w:t>
+            </w:r>
+            <w:r>
+              <w:rPr>
+                <w:rFonts w:cs="Intel Clear"/>
+                <w:b w:val="0"/>
+                <w:color w:val="auto"/>
+              </w:rPr>
+              <w:t xml:space="preserve"> RTC #</w:t>
+            </w:r>
+            <w:r>
+              <w:rPr>
+                <w:rFonts w:cs="Intel Clear"/>
+                <w:b w:val="0"/>
+                <w:color w:val="auto"/>
+              </w:rPr>
+              <w:t>310218</w:t>
+            </w:r>
+            <w:r>
+              <w:rPr>
+                <w:rFonts w:cs="Intel Clear"/>
+                <w:b w:val="0"/>
+                <w:color w:val="auto"/>
+              </w:rPr>
+              <w:t>,</w:t>
+            </w:r>
+            <w:r>
+              <w:rPr>
+                <w:rFonts w:cs="Intel Clear"/>
+                <w:b w:val="0"/>
+                <w:color w:val="auto"/>
+              </w:rPr>
+              <w:t xml:space="preserve"> [sign] Make RSA 3K and SHA384 as default in signing</w:t>
+            </w:r>
+          </w:p>
+          <w:p>
+            <w:pPr>
+              <w:pStyle w:val="CellHeadingCenter"/>
+              <w:spacing w:after="0" w:line="240" w:lineRule="atLeast"/>
+              <w:contextualSpacing/>
+              <w:jc w:val="left"/>
+              <w:rPr>
+                <w:rFonts w:cs="Intel Clear"/>
+                <w:b w:val="0"/>
+                <w:color w:val="auto"/>
+              </w:rPr>
+            </w:pPr>
+          </w:p>
+          <w:p>
+            <w:pPr>
+              <w:pStyle w:val="CellHeadingCenter"/>
+              <w:numPr>
+                <w:ilvl w:val="0"/>
+                <w:numId w:val="24"/>
+              </w:numPr>
+              <w:spacing w:after="0" w:line="240" w:lineRule="atLeast"/>
+              <w:contextualSpacing/>
+              <w:jc w:val="left"/>
+              <w:rPr>
+                <w:rFonts w:cs="Intel Clear"/>
+                <w:b w:val="0"/>
+                <w:color w:val="auto"/>
+              </w:rPr>
+            </w:pPr>
+            <w:r>
+              <w:rPr>
+                <w:rFonts w:cs="Intel Clear"/>
+                <w:b w:val="0"/>
+                <w:color w:val="auto"/>
+              </w:rPr>
+              <w:t>Sub-Region Capsule:</w:t>
             </w:r>
           </w:p>
           <w:p>
@@ -3269,244 +3627,40 @@
                 <w:b w:val="0"/>
                 <w:color w:val="auto"/>
               </w:rPr>
-              <w:t xml:space="preserve">Fixed RTC#305839, when we change the </w:t>
-            </w:r>
-            <w:proofErr w:type="spellStart"/>
-            <w:r>
-              <w:rPr>
-                <w:rFonts w:cs="Intel Clear"/>
-                <w:b w:val="0"/>
-                <w:color w:val="auto"/>
-              </w:rPr>
-              <w:t>init</w:t>
-            </w:r>
-            <w:proofErr w:type="spellEnd"/>
-            <w:r>
-              <w:rPr>
-                <w:rFonts w:cs="Intel Clear"/>
-                <w:b w:val="0"/>
-                <w:color w:val="auto"/>
-              </w:rPr>
-              <w:t xml:space="preserve"> sequence, HU will print error</w:t>
+              <w:t>Updated RTC #</w:t>
+            </w:r>
+            <w:r>
+              <w:rPr>
+                <w:rFonts w:cs="Intel Clear"/>
+                <w:b w:val="0"/>
+                <w:color w:val="auto"/>
+              </w:rPr>
+              <w:t>311047</w:t>
+            </w:r>
+            <w:r>
+              <w:rPr>
+                <w:rFonts w:cs="Intel Clear"/>
+                <w:b w:val="0"/>
+                <w:color w:val="auto"/>
+              </w:rPr>
+              <w:t>,</w:t>
+            </w:r>
+            <w:r>
+              <w:rPr>
+                <w:rFonts w:cs="Intel Clear"/>
+                <w:b w:val="0"/>
+                <w:color w:val="auto"/>
+              </w:rPr>
+              <w:t xml:space="preserve"> Update JSON for TSN config with EHL Power On changes</w:t>
             </w:r>
           </w:p>
           <w:p>
             <w:pPr>
               <w:pStyle w:val="CellHeadingCenter"/>
-              <w:numPr>
-                <w:ilvl w:val="1"/>
-                <w:numId w:val="24"/>
-              </w:numPr>
               <w:spacing w:line="240" w:lineRule="atLeast"/>
+              <w:ind w:left="760"/>
               <w:contextualSpacing/>
               <w:jc w:val="left"/>
-              <w:rPr>
-                <w:rFonts w:cs="Intel Clear"/>
-                <w:b w:val="0"/>
-                <w:color w:val="auto"/>
-              </w:rPr>
-            </w:pPr>
-            <w:r>
-              <w:rPr>
-                <w:rFonts w:cs="Intel Clear"/>
-                <w:b w:val="0"/>
-                <w:color w:val="auto"/>
-              </w:rPr>
-              <w:t>Fixed RTC#307925, Example file on Help menu for IPNAME_IN is not updated</w:t>
-            </w:r>
-          </w:p>
-          <w:p>
-            <w:pPr>
-              <w:pStyle w:val="CellHeadingCenter"/>
-              <w:numPr>
-                <w:ilvl w:val="1"/>
-                <w:numId w:val="24"/>
-              </w:numPr>
-              <w:spacing w:line="240" w:lineRule="atLeast"/>
-              <w:contextualSpacing/>
-              <w:jc w:val="left"/>
-              <w:rPr>
-                <w:rFonts w:cs="Intel Clear"/>
-                <w:b w:val="0"/>
-                <w:color w:val="auto"/>
-              </w:rPr>
-            </w:pPr>
-            <w:r>
-              <w:rPr>
-                <w:rFonts w:cs="Intel Clear"/>
-                <w:b w:val="0"/>
-                <w:color w:val="auto"/>
-              </w:rPr>
-              <w:t xml:space="preserve">Fixed RTC#309053, Load JSON as input to stitch </w:t>
-            </w:r>
-            <w:proofErr w:type="spellStart"/>
-            <w:r>
-              <w:rPr>
-                <w:rFonts w:cs="Intel Clear"/>
-                <w:b w:val="0"/>
-                <w:color w:val="auto"/>
-              </w:rPr>
-              <w:t>subregions</w:t>
-            </w:r>
-            <w:proofErr w:type="spellEnd"/>
-          </w:p>
-          <w:p>
-            <w:pPr>
-              <w:pStyle w:val="CellHeadingCenter"/>
-              <w:numPr>
-                <w:ilvl w:val="1"/>
-                <w:numId w:val="24"/>
-              </w:numPr>
-              <w:spacing w:line="240" w:lineRule="atLeast"/>
-              <w:contextualSpacing/>
-              <w:jc w:val="left"/>
-              <w:rPr>
-                <w:rFonts w:cs="Intel Clear"/>
-                <w:b w:val="0"/>
-                <w:color w:val="auto"/>
-              </w:rPr>
-            </w:pPr>
-            <w:r>
-              <w:rPr>
-                <w:rFonts w:cs="Intel Clear"/>
-                <w:b w:val="0"/>
-                <w:color w:val="auto"/>
-              </w:rPr>
-              <w:t>Fixed RTC#309049, VBT stitching failed to boot with BIOS v1374</w:t>
-            </w:r>
-          </w:p>
-          <w:p>
-            <w:pPr>
-              <w:pStyle w:val="CellHeadingCenter"/>
-              <w:numPr>
-                <w:ilvl w:val="1"/>
-                <w:numId w:val="24"/>
-              </w:numPr>
-              <w:spacing w:after="0" w:line="240" w:lineRule="atLeast"/>
-              <w:contextualSpacing/>
-              <w:jc w:val="left"/>
-              <w:rPr>
-                <w:rFonts w:cs="Intel Clear"/>
-                <w:b w:val="0"/>
-                <w:color w:val="auto"/>
-              </w:rPr>
-            </w:pPr>
-            <w:r>
-              <w:rPr>
-                <w:rFonts w:cs="Intel Clear"/>
-                <w:b w:val="0"/>
-                <w:color w:val="auto"/>
-              </w:rPr>
-              <w:t xml:space="preserve">Fixed RTC#309545, Stitch one </w:t>
-            </w:r>
-            <w:proofErr w:type="spellStart"/>
-            <w:r>
-              <w:rPr>
-                <w:rFonts w:cs="Intel Clear"/>
-                <w:b w:val="0"/>
-                <w:color w:val="auto"/>
-              </w:rPr>
-              <w:t>inputfile</w:t>
-            </w:r>
-            <w:proofErr w:type="spellEnd"/>
-            <w:r>
-              <w:rPr>
-                <w:rFonts w:cs="Intel Clear"/>
-                <w:b w:val="0"/>
-                <w:color w:val="auto"/>
-              </w:rPr>
-              <w:t xml:space="preserve"> to merge GFX PEIM into IFWI</w:t>
-            </w:r>
-          </w:p>
-          <w:p>
-            <w:pPr>
-              <w:pStyle w:val="CellHeadingCenter"/>
-              <w:numPr>
-                <w:ilvl w:val="0"/>
-                <w:numId w:val="24"/>
-              </w:numPr>
-              <w:spacing w:after="0" w:line="240" w:lineRule="atLeast"/>
-              <w:contextualSpacing/>
-              <w:jc w:val="left"/>
-              <w:rPr>
-                <w:rFonts w:cs="Intel Clear"/>
-                <w:b w:val="0"/>
-                <w:color w:val="auto"/>
-              </w:rPr>
-            </w:pPr>
-            <w:r>
-              <w:rPr>
-                <w:rFonts w:cs="Intel Clear"/>
-                <w:b w:val="0"/>
-                <w:color w:val="auto"/>
-              </w:rPr>
-              <w:t>Sub-Region Capsule:</w:t>
-            </w:r>
-          </w:p>
-          <w:p>
-            <w:pPr>
-              <w:pStyle w:val="CellHeadingCenter"/>
-              <w:numPr>
-                <w:ilvl w:val="1"/>
-                <w:numId w:val="24"/>
-              </w:numPr>
-              <w:spacing w:line="240" w:lineRule="atLeast"/>
-              <w:contextualSpacing/>
-              <w:jc w:val="left"/>
-              <w:rPr>
-                <w:rFonts w:cs="Intel Clear"/>
-                <w:b w:val="0"/>
-                <w:color w:val="auto"/>
-              </w:rPr>
-            </w:pPr>
-            <w:r>
-              <w:rPr>
-                <w:rFonts w:cs="Intel Clear"/>
-                <w:b w:val="0"/>
-                <w:color w:val="auto"/>
-              </w:rPr>
-              <w:t>Fixed RTC#309024, Wrong GUID is used for OOB sub-region</w:t>
-            </w:r>
-          </w:p>
-          <w:p>
-            <w:pPr>
-              <w:pStyle w:val="CellHeadingCenter"/>
-              <w:numPr>
-                <w:ilvl w:val="1"/>
-                <w:numId w:val="24"/>
-              </w:numPr>
-              <w:spacing w:after="0" w:line="240" w:lineRule="atLeast"/>
-              <w:contextualSpacing/>
-              <w:jc w:val="left"/>
-              <w:rPr>
-                <w:rFonts w:cs="Intel Clear"/>
-                <w:b w:val="0"/>
-                <w:color w:val="auto"/>
-                <w:szCs w:val="18"/>
-              </w:rPr>
-            </w:pPr>
-            <w:r>
-              <w:rPr>
-                <w:rFonts w:cs="Intel Clear"/>
-                <w:b w:val="0"/>
-                <w:color w:val="auto"/>
-              </w:rPr>
-              <w:t>Fixed RTC#308208, Update IP filenames to match new BIOS files.</w:t>
-            </w:r>
-          </w:p>
-          <w:p>
-            <w:pPr>
-              <w:pStyle w:val="CellHeadingCenter"/>
-              <w:spacing w:after="0" w:line="240" w:lineRule="atLeast"/>
-              <w:ind w:left="1120"/>
-              <w:contextualSpacing/>
-              <w:jc w:val="left"/>
-              <w:rPr>
-                <w:rFonts w:cs="Intel Clear"/>
-                <w:b w:val="0"/>
-                <w:color w:val="auto"/>
-                <w:szCs w:val="18"/>
-              </w:rPr>
             </w:pPr>
           </w:p>
         </w:tc>
@@ -3524,21 +3678,32 @@
               <w:keepNext/>
               <w:keepLines/>
               <w:spacing w:before="120" w:after="120" w:line="160" w:lineRule="exact"/>
-              <w:ind w:right="40"/>
+              <w:ind w:left="40" w:right="40"/>
               <w:jc w:val="center"/>
+              <w:rPr>
+                <w:rFonts w:ascii="Intel Clear" w:hAnsi="Intel Clear"/>
+                <w:b/>
+                <w:color w:val="0071C5"/>
+                <w:sz w:val="18"/>
+                <w:szCs w:val="20"/>
+              </w:rPr>
+            </w:pPr>
+            <w:r>
               <w:rPr>
                 <w:rFonts w:ascii="Intel Clear" w:hAnsi="Intel Clear" w:cs="Intel Clear"/>
                 <w:sz w:val="18"/>
                 <w:szCs w:val="18"/>
               </w:rPr>
-            </w:pPr>
+              <w:t>October 3</w:t>
+            </w:r>
             <w:r>
               <w:rPr>
                 <w:rFonts w:ascii="Intel Clear" w:hAnsi="Intel Clear" w:cs="Intel Clear"/>
                 <w:sz w:val="18"/>
                 <w:szCs w:val="18"/>
-              </w:rPr>
-              <w:t>September</w:t>
+                <w:vertAlign w:val="superscript"/>
+              </w:rPr>
+              <w:t>rd</w:t>
             </w:r>
             <w:r>
               <w:rPr>
@@ -3546,32 +3711,7 @@
                 <w:sz w:val="18"/>
                 <w:szCs w:val="18"/>
               </w:rPr>
-              <w:t xml:space="preserve"> 4</w:t>
-            </w:r>
-            <w:r>
-              <w:rPr>
-                <w:rFonts w:ascii="Intel Clear" w:hAnsi="Intel Clear" w:cs="Intel Clear"/>
-                <w:sz w:val="18"/>
-                <w:szCs w:val="18"/>
-                <w:vertAlign w:val="superscript"/>
-              </w:rPr>
-              <w:t>th</w:t>
-            </w:r>
-            <w:r>
-              <w:rPr>
-                <w:rFonts w:ascii="Intel Clear" w:hAnsi="Intel Clear" w:cs="Intel Clear"/>
-                <w:sz w:val="18"/>
-                <w:szCs w:val="18"/>
-              </w:rPr>
-              <w:t xml:space="preserve"> </w:t>
-            </w:r>
-            <w:r>
-              <w:rPr>
-                <w:rFonts w:ascii="Intel Clear" w:hAnsi="Intel Clear" w:cs="Intel Clear"/>
-                <w:sz w:val="18"/>
-                <w:szCs w:val="18"/>
-              </w:rPr>
-              <w:t xml:space="preserve"> 2019</w:t>
+              <w:t xml:space="preserve">   2019</w:t>
             </w:r>
           </w:p>
         </w:tc>
@@ -3587,18 +3727,20 @@
               <w:ind w:left="40" w:right="40"/>
               <w:jc w:val="center"/>
               <w:rPr>
+                <w:rFonts w:ascii="Intel Clear" w:hAnsi="Intel Clear"/>
+                <w:b/>
+                <w:color w:val="0071C5"/>
+                <w:sz w:val="18"/>
+                <w:szCs w:val="20"/>
+              </w:rPr>
+            </w:pPr>
+            <w:r>
+              <w:rPr>
                 <w:rFonts w:ascii="Intel Clear" w:hAnsi="Intel Clear" w:cs="Intel Clear"/>
                 <w:sz w:val="18"/>
                 <w:szCs w:val="18"/>
               </w:rPr>
-            </w:pPr>
-            <w:r>
-              <w:rPr>
-                <w:rFonts w:ascii="Intel Clear" w:hAnsi="Intel Clear" w:cs="Intel Clear"/>
-                <w:sz w:val="18"/>
-                <w:szCs w:val="18"/>
-              </w:rPr>
-              <w:t>0.7.0</w:t>
+              <w:t>0.7.1</w:t>
             </w:r>
           </w:p>
         </w:tc>
@@ -3608,6 +3750,118 @@
           </w:tcPr>
           <w:p>
             <w:pPr>
+              <w:keepNext/>
+              <w:keepLines/>
+              <w:spacing w:before="120" w:after="120" w:line="160" w:lineRule="exact"/>
+              <w:ind w:left="40" w:right="40"/>
+              <w:rPr>
+                <w:rFonts w:ascii="Intel Clear" w:hAnsi="Intel Clear"/>
+                <w:color w:val="0071C5"/>
+                <w:sz w:val="18"/>
+                <w:szCs w:val="20"/>
+              </w:rPr>
+            </w:pPr>
+            <w:r>
+              <w:rPr>
+                <w:rFonts w:ascii="Intel Clear" w:hAnsi="Intel Clear"/>
+                <w:sz w:val="18"/>
+                <w:szCs w:val="20"/>
+              </w:rPr>
+              <w:t>Alpha Release</w:t>
+            </w:r>
+          </w:p>
+        </w:tc>
+      </w:tr>
+      <w:tr>
+        <w:trPr>
+          <w:trHeight w:val="853"/>
+        </w:trPr>
+        <w:tc>
+          <w:tcPr>
+            <w:tcW w:w="1162" w:type="dxa"/>
+          </w:tcPr>
+          <w:p>
+            <w:pPr>
+              <w:keepNext/>
+              <w:keepLines/>
+              <w:spacing w:before="120" w:after="120" w:line="160" w:lineRule="exact"/>
+              <w:ind w:right="40"/>
+              <w:rPr>
+                <w:rFonts w:ascii="Intel Clear" w:hAnsi="Intel Clear" w:cs="Intel Clear"/>
+                <w:b/>
+                <w:color w:val="0071C5"/>
+                <w:sz w:val="18"/>
+                <w:szCs w:val="18"/>
+              </w:rPr>
+            </w:pPr>
+            <w:r>
+              <w:rPr>
+                <w:rFonts w:ascii="Intel Clear" w:hAnsi="Intel Clear" w:cs="Intel Clear"/>
+                <w:sz w:val="18"/>
+                <w:szCs w:val="18"/>
+              </w:rPr>
+              <w:t>September</w:t>
+            </w:r>
+            <w:r>
+              <w:rPr>
+                <w:rFonts w:ascii="Intel Clear" w:hAnsi="Intel Clear" w:cs="Intel Clear"/>
+                <w:sz w:val="18"/>
+                <w:szCs w:val="18"/>
+              </w:rPr>
+              <w:t xml:space="preserve"> 20</w:t>
+            </w:r>
+            <w:r>
+              <w:rPr>
+                <w:rFonts w:ascii="Intel Clear" w:hAnsi="Intel Clear" w:cs="Intel Clear"/>
+                <w:sz w:val="18"/>
+                <w:szCs w:val="18"/>
+                <w:vertAlign w:val="superscript"/>
+              </w:rPr>
+              <w:t>th</w:t>
+            </w:r>
+            <w:r>
+              <w:rPr>
+                <w:rFonts w:ascii="Intel Clear" w:hAnsi="Intel Clear" w:cs="Intel Clear"/>
+                <w:sz w:val="18"/>
+                <w:szCs w:val="18"/>
+              </w:rPr>
+              <w:t xml:space="preserve">  2019</w:t>
+            </w:r>
+          </w:p>
+        </w:tc>
+        <w:tc>
+          <w:tcPr>
+            <w:tcW w:w="1170" w:type="dxa"/>
+          </w:tcPr>
+          <w:p>
+            <w:pPr>
+              <w:keepNext/>
+              <w:keepLines/>
+              <w:spacing w:before="120" w:after="120" w:line="160" w:lineRule="exact"/>
+              <w:ind w:left="40" w:right="40"/>
+              <w:jc w:val="center"/>
+              <w:rPr>
+                <w:rFonts w:ascii="Intel Clear" w:hAnsi="Intel Clear" w:cs="Intel Clear"/>
+                <w:sz w:val="18"/>
+                <w:szCs w:val="18"/>
+              </w:rPr>
+            </w:pPr>
+            <w:r>
+              <w:rPr>
+                <w:rFonts w:ascii="Intel Clear" w:hAnsi="Intel Clear" w:cs="Intel Clear"/>
+                <w:sz w:val="18"/>
+                <w:szCs w:val="18"/>
+              </w:rPr>
+              <w:t>0.7.1</w:t>
+            </w:r>
+          </w:p>
+        </w:tc>
+        <w:tc>
+          <w:tcPr>
+            <w:tcW w:w="6398" w:type="dxa"/>
+          </w:tcPr>
+          <w:p>
+            <w:pPr>
               <w:pStyle w:val="CellHeadingCenter"/>
               <w:spacing w:after="0" w:line="240" w:lineRule="atLeast"/>
               <w:contextualSpacing/>
@@ -3640,7 +3894,7 @@
                 <w:b w:val="0"/>
                 <w:color w:val="auto"/>
               </w:rPr>
-              <w:t xml:space="preserve">Candidate </w:t>
+              <w:t xml:space="preserve">Candidate2 </w:t>
             </w:r>
             <w:r>
               <w:rPr>
@@ -3672,7 +3926,7 @@
                 <w:b w:val="0"/>
                 <w:color w:val="auto"/>
               </w:rPr>
-              <w:t>0</w:t>
+              <w:t>1</w:t>
             </w:r>
             <w:r>
               <w:rPr>
@@ -3730,18 +3984,7 @@
                 <w:b w:val="0"/>
                 <w:color w:val="auto"/>
               </w:rPr>
-              <w:t>Update</w:t>
-            </w:r>
-            <w:r>
-              <w:t xml:space="preserve"> </w:t>
-            </w:r>
-            <w:r>
-              <w:rPr>
-                <w:rFonts w:cs="Intel Clear"/>
-                <w:b w:val="0"/>
-                <w:color w:val="auto"/>
-              </w:rPr>
-              <w:t>allow scripts to run from script directory</w:t>
+              <w:t>Fixed RTC#308211, Add FAQ to README</w:t>
             </w:r>
           </w:p>
           <w:p>
@@ -3766,15 +4009,7 @@
                 <w:b w:val="0"/>
                 <w:color w:val="auto"/>
               </w:rPr>
-              <w:t xml:space="preserve">Fixed RTC# 304639, </w:t>
-            </w:r>
-            <w:r>
-              <w:rPr>
-                <w:rFonts w:cs="Intel Clear"/>
-                <w:b w:val="0"/>
-                <w:color w:val="auto"/>
-              </w:rPr>
-              <w:t>Fix coding style in all scripts</w:t>
+              <w:t>Fixed RTC#308297, Add banners to all scripts</w:t>
             </w:r>
           </w:p>
           <w:p>
@@ -3799,6 +4034,690 @@
                 <w:b w:val="0"/>
                 <w:color w:val="auto"/>
               </w:rPr>
+              <w:t>Updated RTC#300610:  complete release package with a single step</w:t>
+            </w:r>
+            <w:r>
+              <w:rPr>
+                <w:rFonts w:cs="Intel Clear"/>
+                <w:b w:val="0"/>
+                <w:color w:val="auto"/>
+              </w:rPr>
+              <w:t xml:space="preserve"> </w:t>
+            </w:r>
+          </w:p>
+          <w:p>
+            <w:pPr>
+              <w:pStyle w:val="CellHeadingCenter"/>
+              <w:numPr>
+                <w:ilvl w:val="0"/>
+                <w:numId w:val="24"/>
+              </w:numPr>
+              <w:spacing w:after="0" w:line="240" w:lineRule="atLeast"/>
+              <w:contextualSpacing/>
+              <w:jc w:val="left"/>
+              <w:rPr>
+                <w:rFonts w:cs="Intel Clear"/>
+                <w:b w:val="0"/>
+                <w:color w:val="auto"/>
+              </w:rPr>
+            </w:pPr>
+            <w:r>
+              <w:rPr>
+                <w:rFonts w:cs="Intel Clear"/>
+                <w:b w:val="0"/>
+                <w:color w:val="auto"/>
+              </w:rPr>
+              <w:t>SIIP Stitch Script:</w:t>
+            </w:r>
+          </w:p>
+          <w:p>
+            <w:pPr>
+              <w:pStyle w:val="CellHeadingCenter"/>
+              <w:numPr>
+                <w:ilvl w:val="1"/>
+                <w:numId w:val="24"/>
+              </w:numPr>
+              <w:spacing w:line="240" w:lineRule="atLeast"/>
+              <w:contextualSpacing/>
+              <w:jc w:val="left"/>
+              <w:rPr>
+                <w:rFonts w:cs="Intel Clear"/>
+                <w:b w:val="0"/>
+                <w:color w:val="auto"/>
+              </w:rPr>
+            </w:pPr>
+            <w:r>
+              <w:rPr>
+                <w:rFonts w:cs="Intel Clear"/>
+                <w:b w:val="0"/>
+                <w:color w:val="auto"/>
+              </w:rPr>
+              <w:t xml:space="preserve">Fixed RTC #307926, </w:t>
+            </w:r>
+            <w:proofErr w:type="spellStart"/>
+            <w:r>
+              <w:rPr>
+                <w:rFonts w:cs="Intel Clear"/>
+                <w:b w:val="0"/>
+                <w:color w:val="auto"/>
+              </w:rPr>
+              <w:t>SIIPStich</w:t>
+            </w:r>
+            <w:proofErr w:type="spellEnd"/>
+            <w:r>
+              <w:rPr>
+                <w:rFonts w:cs="Intel Clear"/>
+                <w:b w:val="0"/>
+                <w:color w:val="auto"/>
+              </w:rPr>
+              <w:t xml:space="preserve"> do not have check on missing third party tool</w:t>
+            </w:r>
+          </w:p>
+          <w:p>
+            <w:pPr>
+              <w:pStyle w:val="CellHeadingCenter"/>
+              <w:numPr>
+                <w:ilvl w:val="1"/>
+                <w:numId w:val="24"/>
+              </w:numPr>
+              <w:spacing w:line="240" w:lineRule="atLeast"/>
+              <w:contextualSpacing/>
+              <w:jc w:val="left"/>
+              <w:rPr>
+                <w:rFonts w:cs="Intel Clear"/>
+                <w:b w:val="0"/>
+                <w:color w:val="auto"/>
+              </w:rPr>
+            </w:pPr>
+            <w:r>
+              <w:rPr>
+                <w:rFonts w:cs="Intel Clear"/>
+                <w:b w:val="0"/>
+                <w:color w:val="auto"/>
+              </w:rPr>
+              <w:t xml:space="preserve">Fixed RTC #307930, </w:t>
+            </w:r>
+            <w:proofErr w:type="spellStart"/>
+            <w:r>
+              <w:rPr>
+                <w:rFonts w:cs="Intel Clear"/>
+                <w:b w:val="0"/>
+                <w:color w:val="auto"/>
+              </w:rPr>
+              <w:t>SIIPStitch</w:t>
+            </w:r>
+            <w:proofErr w:type="spellEnd"/>
+            <w:r>
+              <w:rPr>
+                <w:rFonts w:cs="Intel Clear"/>
+                <w:b w:val="0"/>
+                <w:color w:val="auto"/>
+              </w:rPr>
+              <w:t xml:space="preserve"> tool do not have check if </w:t>
+            </w:r>
+            <w:proofErr w:type="spellStart"/>
+            <w:r>
+              <w:rPr>
+                <w:rFonts w:cs="Intel Clear"/>
+                <w:b w:val="0"/>
+                <w:color w:val="auto"/>
+              </w:rPr>
+              <w:t>privatekey</w:t>
+            </w:r>
+            <w:proofErr w:type="spellEnd"/>
+            <w:r>
+              <w:rPr>
+                <w:rFonts w:cs="Intel Clear"/>
+                <w:b w:val="0"/>
+                <w:color w:val="auto"/>
+              </w:rPr>
+              <w:t xml:space="preserve"> file is not found</w:t>
+            </w:r>
+          </w:p>
+          <w:p>
+            <w:pPr>
+              <w:pStyle w:val="CellHeadingCenter"/>
+              <w:numPr>
+                <w:ilvl w:val="1"/>
+                <w:numId w:val="24"/>
+              </w:numPr>
+              <w:spacing w:line="240" w:lineRule="atLeast"/>
+              <w:contextualSpacing/>
+              <w:jc w:val="left"/>
+              <w:rPr>
+                <w:rFonts w:cs="Intel Clear"/>
+                <w:b w:val="0"/>
+                <w:color w:val="auto"/>
+              </w:rPr>
+            </w:pPr>
+            <w:r>
+              <w:rPr>
+                <w:rFonts w:cs="Intel Clear"/>
+                <w:b w:val="0"/>
+                <w:color w:val="auto"/>
+              </w:rPr>
+              <w:t xml:space="preserve">Fixed RTC#305839, when we change the </w:t>
+            </w:r>
+            <w:proofErr w:type="spellStart"/>
+            <w:r>
+              <w:rPr>
+                <w:rFonts w:cs="Intel Clear"/>
+                <w:b w:val="0"/>
+                <w:color w:val="auto"/>
+              </w:rPr>
+              <w:t>init</w:t>
+            </w:r>
+            <w:proofErr w:type="spellEnd"/>
+            <w:r>
+              <w:rPr>
+                <w:rFonts w:cs="Intel Clear"/>
+                <w:b w:val="0"/>
+                <w:color w:val="auto"/>
+              </w:rPr>
+              <w:t xml:space="preserve"> sequence, HU will print error</w:t>
+            </w:r>
+          </w:p>
+          <w:p>
+            <w:pPr>
+              <w:pStyle w:val="CellHeadingCenter"/>
+              <w:numPr>
+                <w:ilvl w:val="1"/>
+                <w:numId w:val="24"/>
+              </w:numPr>
+              <w:spacing w:line="240" w:lineRule="atLeast"/>
+              <w:contextualSpacing/>
+              <w:jc w:val="left"/>
+              <w:rPr>
+                <w:rFonts w:cs="Intel Clear"/>
+                <w:b w:val="0"/>
+                <w:color w:val="auto"/>
+              </w:rPr>
+            </w:pPr>
+            <w:r>
+              <w:rPr>
+                <w:rFonts w:cs="Intel Clear"/>
+                <w:b w:val="0"/>
+                <w:color w:val="auto"/>
+              </w:rPr>
+              <w:lastRenderedPageBreak/>
+              <w:t>Fixed RTC#307925, Example file on Help menu for IPNAME_IN is not updated</w:t>
+            </w:r>
+          </w:p>
+          <w:p>
+            <w:pPr>
+              <w:pStyle w:val="CellHeadingCenter"/>
+              <w:numPr>
+                <w:ilvl w:val="1"/>
+                <w:numId w:val="24"/>
+              </w:numPr>
+              <w:spacing w:line="240" w:lineRule="atLeast"/>
+              <w:contextualSpacing/>
+              <w:jc w:val="left"/>
+              <w:rPr>
+                <w:rFonts w:cs="Intel Clear"/>
+                <w:b w:val="0"/>
+                <w:color w:val="auto"/>
+              </w:rPr>
+            </w:pPr>
+            <w:r>
+              <w:rPr>
+                <w:rFonts w:cs="Intel Clear"/>
+                <w:b w:val="0"/>
+                <w:color w:val="auto"/>
+              </w:rPr>
+              <w:t>Fixed RTC#309053, Load JSON as input to stitch subregions</w:t>
+            </w:r>
+          </w:p>
+          <w:p>
+            <w:pPr>
+              <w:pStyle w:val="CellHeadingCenter"/>
+              <w:numPr>
+                <w:ilvl w:val="1"/>
+                <w:numId w:val="24"/>
+              </w:numPr>
+              <w:spacing w:line="240" w:lineRule="atLeast"/>
+              <w:contextualSpacing/>
+              <w:jc w:val="left"/>
+              <w:rPr>
+                <w:rFonts w:cs="Intel Clear"/>
+                <w:b w:val="0"/>
+                <w:color w:val="auto"/>
+              </w:rPr>
+            </w:pPr>
+            <w:r>
+              <w:rPr>
+                <w:rFonts w:cs="Intel Clear"/>
+                <w:b w:val="0"/>
+                <w:color w:val="auto"/>
+              </w:rPr>
+              <w:t>Fixed RTC#309049, VBT stitching failed to boot with BIOS v1374</w:t>
+            </w:r>
+          </w:p>
+          <w:p>
+            <w:pPr>
+              <w:pStyle w:val="CellHeadingCenter"/>
+              <w:numPr>
+                <w:ilvl w:val="1"/>
+                <w:numId w:val="24"/>
+              </w:numPr>
+              <w:spacing w:after="0" w:line="240" w:lineRule="atLeast"/>
+              <w:contextualSpacing/>
+              <w:jc w:val="left"/>
+              <w:rPr>
+                <w:rFonts w:cs="Intel Clear"/>
+                <w:b w:val="0"/>
+                <w:color w:val="auto"/>
+              </w:rPr>
+            </w:pPr>
+            <w:r>
+              <w:rPr>
+                <w:rFonts w:cs="Intel Clear"/>
+                <w:b w:val="0"/>
+                <w:color w:val="auto"/>
+              </w:rPr>
+              <w:t xml:space="preserve">Fixed RTC#309545, Stitch one </w:t>
+            </w:r>
+            <w:proofErr w:type="spellStart"/>
+            <w:r>
+              <w:rPr>
+                <w:rFonts w:cs="Intel Clear"/>
+                <w:b w:val="0"/>
+                <w:color w:val="auto"/>
+              </w:rPr>
+              <w:t>inputfile</w:t>
+            </w:r>
+            <w:proofErr w:type="spellEnd"/>
+            <w:r>
+              <w:rPr>
+                <w:rFonts w:cs="Intel Clear"/>
+                <w:b w:val="0"/>
+                <w:color w:val="auto"/>
+              </w:rPr>
+              <w:t xml:space="preserve"> to merge GFX PEIM into IFWI</w:t>
+            </w:r>
+          </w:p>
+          <w:p>
+            <w:pPr>
+              <w:pStyle w:val="CellHeadingCenter"/>
+              <w:numPr>
+                <w:ilvl w:val="0"/>
+                <w:numId w:val="24"/>
+              </w:numPr>
+              <w:spacing w:after="0" w:line="240" w:lineRule="atLeast"/>
+              <w:contextualSpacing/>
+              <w:jc w:val="left"/>
+              <w:rPr>
+                <w:rFonts w:cs="Intel Clear"/>
+                <w:b w:val="0"/>
+                <w:color w:val="auto"/>
+              </w:rPr>
+            </w:pPr>
+            <w:r>
+              <w:rPr>
+                <w:rFonts w:cs="Intel Clear"/>
+                <w:b w:val="0"/>
+                <w:color w:val="auto"/>
+              </w:rPr>
+              <w:t>Sub-Region Capsule:</w:t>
+            </w:r>
+          </w:p>
+          <w:p>
+            <w:pPr>
+              <w:pStyle w:val="CellHeadingCenter"/>
+              <w:numPr>
+                <w:ilvl w:val="1"/>
+                <w:numId w:val="24"/>
+              </w:numPr>
+              <w:spacing w:line="240" w:lineRule="atLeast"/>
+              <w:contextualSpacing/>
+              <w:jc w:val="left"/>
+              <w:rPr>
+                <w:rFonts w:cs="Intel Clear"/>
+                <w:b w:val="0"/>
+                <w:color w:val="auto"/>
+              </w:rPr>
+            </w:pPr>
+            <w:r>
+              <w:rPr>
+                <w:rFonts w:cs="Intel Clear"/>
+                <w:b w:val="0"/>
+                <w:color w:val="auto"/>
+              </w:rPr>
+              <w:t>Fixed RTC#309024, Wrong GUID is used for OOB sub-region</w:t>
+            </w:r>
+          </w:p>
+          <w:p>
+            <w:pPr>
+              <w:pStyle w:val="CellHeadingCenter"/>
+              <w:numPr>
+                <w:ilvl w:val="1"/>
+                <w:numId w:val="24"/>
+              </w:numPr>
+              <w:spacing w:after="0" w:line="240" w:lineRule="atLeast"/>
+              <w:contextualSpacing/>
+              <w:jc w:val="left"/>
+              <w:rPr>
+                <w:rFonts w:cs="Intel Clear"/>
+                <w:b w:val="0"/>
+                <w:color w:val="auto"/>
+                <w:szCs w:val="18"/>
+              </w:rPr>
+            </w:pPr>
+            <w:r>
+              <w:rPr>
+                <w:rFonts w:cs="Intel Clear"/>
+                <w:b w:val="0"/>
+                <w:color w:val="auto"/>
+              </w:rPr>
+              <w:t>Fixed RTC#308208, Update IP filenames to match new BIOS files.</w:t>
+            </w:r>
+          </w:p>
+          <w:p>
+            <w:pPr>
+              <w:pStyle w:val="CellHeadingCenter"/>
+              <w:spacing w:after="0" w:line="240" w:lineRule="atLeast"/>
+              <w:ind w:left="1120"/>
+              <w:contextualSpacing/>
+              <w:jc w:val="left"/>
+              <w:rPr>
+                <w:rFonts w:cs="Intel Clear"/>
+                <w:b w:val="0"/>
+                <w:color w:val="auto"/>
+                <w:szCs w:val="18"/>
+              </w:rPr>
+            </w:pPr>
+          </w:p>
+        </w:tc>
+      </w:tr>
+      <w:tr>
+        <w:trPr>
+          <w:trHeight w:val="853"/>
+        </w:trPr>
+        <w:tc>
+          <w:tcPr>
+            <w:tcW w:w="1162" w:type="dxa"/>
+          </w:tcPr>
+          <w:p>
+            <w:pPr>
+              <w:keepNext/>
+              <w:keepLines/>
+              <w:spacing w:before="120" w:after="120" w:line="160" w:lineRule="exact"/>
+              <w:ind w:right="40"/>
+              <w:jc w:val="center"/>
+              <w:rPr>
+                <w:rFonts w:ascii="Intel Clear" w:hAnsi="Intel Clear" w:cs="Intel Clear"/>
+                <w:sz w:val="18"/>
+                <w:szCs w:val="18"/>
+              </w:rPr>
+            </w:pPr>
+            <w:r>
+              <w:rPr>
+                <w:rFonts w:ascii="Intel Clear" w:hAnsi="Intel Clear" w:cs="Intel Clear"/>
+                <w:sz w:val="18"/>
+                <w:szCs w:val="18"/>
+              </w:rPr>
+              <w:lastRenderedPageBreak/>
+              <w:t>September</w:t>
+            </w:r>
+            <w:r>
+              <w:rPr>
+                <w:rFonts w:ascii="Intel Clear" w:hAnsi="Intel Clear" w:cs="Intel Clear"/>
+                <w:sz w:val="18"/>
+                <w:szCs w:val="18"/>
+              </w:rPr>
+              <w:t xml:space="preserve"> 4</w:t>
+            </w:r>
+            <w:r>
+              <w:rPr>
+                <w:rFonts w:ascii="Intel Clear" w:hAnsi="Intel Clear" w:cs="Intel Clear"/>
+                <w:sz w:val="18"/>
+                <w:szCs w:val="18"/>
+                <w:vertAlign w:val="superscript"/>
+              </w:rPr>
+              <w:t>th</w:t>
+            </w:r>
+            <w:r>
+              <w:rPr>
+                <w:rFonts w:ascii="Intel Clear" w:hAnsi="Intel Clear" w:cs="Intel Clear"/>
+                <w:sz w:val="18"/>
+                <w:szCs w:val="18"/>
+              </w:rPr>
+              <w:t xml:space="preserve"> </w:t>
+            </w:r>
+            <w:r>
+              <w:rPr>
+                <w:rFonts w:ascii="Intel Clear" w:hAnsi="Intel Clear" w:cs="Intel Clear"/>
+                <w:sz w:val="18"/>
+                <w:szCs w:val="18"/>
+              </w:rPr>
+              <w:t xml:space="preserve"> 2019</w:t>
+            </w:r>
+          </w:p>
+        </w:tc>
+        <w:tc>
+          <w:tcPr>
+            <w:tcW w:w="1170" w:type="dxa"/>
+          </w:tcPr>
+          <w:p>
+            <w:pPr>
+              <w:keepNext/>
+              <w:keepLines/>
+              <w:spacing w:before="120" w:after="120" w:line="160" w:lineRule="exact"/>
+              <w:ind w:left="40" w:right="40"/>
+              <w:jc w:val="center"/>
+              <w:rPr>
+                <w:rFonts w:ascii="Intel Clear" w:hAnsi="Intel Clear" w:cs="Intel Clear"/>
+                <w:sz w:val="18"/>
+                <w:szCs w:val="18"/>
+              </w:rPr>
+            </w:pPr>
+            <w:r>
+              <w:rPr>
+                <w:rFonts w:ascii="Intel Clear" w:hAnsi="Intel Clear" w:cs="Intel Clear"/>
+                <w:sz w:val="18"/>
+                <w:szCs w:val="18"/>
+              </w:rPr>
+              <w:t>0.7.0</w:t>
+            </w:r>
+          </w:p>
+        </w:tc>
+        <w:tc>
+          <w:tcPr>
+            <w:tcW w:w="6398" w:type="dxa"/>
+          </w:tcPr>
+          <w:p>
+            <w:pPr>
+              <w:pStyle w:val="CellHeadingCenter"/>
+              <w:spacing w:after="0" w:line="240" w:lineRule="atLeast"/>
+              <w:contextualSpacing/>
+              <w:jc w:val="left"/>
+              <w:rPr>
+                <w:rFonts w:cs="Intel Clear"/>
+                <w:b w:val="0"/>
+                <w:color w:val="auto"/>
+              </w:rPr>
+            </w:pPr>
+            <w:r>
+              <w:rPr>
+                <w:rFonts w:cs="Intel Clear"/>
+                <w:b w:val="0"/>
+                <w:color w:val="auto"/>
+              </w:rPr>
+              <w:t xml:space="preserve">Alpha </w:t>
+            </w:r>
+            <w:r>
+              <w:rPr>
+                <w:rFonts w:cs="Intel Clear"/>
+                <w:b w:val="0"/>
+                <w:color w:val="auto"/>
+              </w:rPr>
+              <w:t xml:space="preserve">Release </w:t>
+            </w:r>
+            <w:r>
+              <w:rPr>
+                <w:rFonts w:cs="Intel Clear"/>
+                <w:b w:val="0"/>
+                <w:color w:val="auto"/>
+              </w:rPr>
+              <w:t xml:space="preserve">Candidate </w:t>
+            </w:r>
+            <w:r>
+              <w:rPr>
+                <w:rFonts w:cs="Intel Clear"/>
+                <w:b w:val="0"/>
+                <w:color w:val="auto"/>
+              </w:rPr>
+              <w:t>corresponding to SIIP Scripts version 0.</w:t>
+            </w:r>
+            <w:r>
+              <w:rPr>
+                <w:rFonts w:cs="Intel Clear"/>
+                <w:b w:val="0"/>
+                <w:color w:val="auto"/>
+              </w:rPr>
+              <w:t>7</w:t>
+            </w:r>
+            <w:r>
+              <w:rPr>
+                <w:rFonts w:cs="Intel Clear"/>
+                <w:b w:val="0"/>
+                <w:color w:val="auto"/>
+              </w:rPr>
+              <w:t>.</w:t>
+            </w:r>
+            <w:r>
+              <w:rPr>
+                <w:rFonts w:cs="Intel Clear"/>
+                <w:b w:val="0"/>
+                <w:color w:val="auto"/>
+              </w:rPr>
+              <w:t>0</w:t>
+            </w:r>
+            <w:r>
+              <w:rPr>
+                <w:rFonts w:cs="Intel Clear"/>
+                <w:b w:val="0"/>
+                <w:color w:val="auto"/>
+              </w:rPr>
+              <w:t xml:space="preserve"> with the following changes:</w:t>
+            </w:r>
+          </w:p>
+          <w:p>
+            <w:pPr>
+              <w:pStyle w:val="CellHeadingCenter"/>
+              <w:numPr>
+                <w:ilvl w:val="0"/>
+                <w:numId w:val="32"/>
+              </w:numPr>
+              <w:spacing w:after="0" w:line="240" w:lineRule="atLeast"/>
+              <w:contextualSpacing/>
+              <w:jc w:val="left"/>
+              <w:rPr>
+                <w:rFonts w:cs="Intel Clear"/>
+                <w:b w:val="0"/>
+                <w:color w:val="auto"/>
+              </w:rPr>
+            </w:pPr>
+            <w:r>
+              <w:rPr>
+                <w:rFonts w:cs="Intel Clear"/>
+                <w:b w:val="0"/>
+                <w:color w:val="auto"/>
+              </w:rPr>
+              <w:t>Overall:</w:t>
+            </w:r>
+          </w:p>
+          <w:p>
+            <w:pPr>
+              <w:pStyle w:val="CellHeadingCenter"/>
+              <w:numPr>
+                <w:ilvl w:val="1"/>
+                <w:numId w:val="32"/>
+              </w:numPr>
+              <w:spacing w:after="0" w:line="240" w:lineRule="atLeast"/>
+              <w:contextualSpacing/>
+              <w:jc w:val="left"/>
+              <w:rPr>
+                <w:rFonts w:cs="Intel Clear"/>
+                <w:b w:val="0"/>
+                <w:color w:val="auto"/>
+              </w:rPr>
+            </w:pPr>
+            <w:r>
+              <w:rPr>
+                <w:rFonts w:cs="Intel Clear"/>
+                <w:b w:val="0"/>
+                <w:color w:val="auto"/>
+              </w:rPr>
+              <w:t>Update</w:t>
+            </w:r>
+            <w:r>
+              <w:t xml:space="preserve"> </w:t>
+            </w:r>
+            <w:r>
+              <w:rPr>
+                <w:rFonts w:cs="Intel Clear"/>
+                <w:b w:val="0"/>
+                <w:color w:val="auto"/>
+              </w:rPr>
+              <w:t>allow scripts to run from script directory</w:t>
+            </w:r>
+          </w:p>
+          <w:p>
+            <w:pPr>
+              <w:pStyle w:val="CellHeadingCenter"/>
+              <w:numPr>
+                <w:ilvl w:val="1"/>
+                <w:numId w:val="32"/>
+              </w:numPr>
+              <w:spacing w:after="0" w:line="240" w:lineRule="atLeast"/>
+              <w:contextualSpacing/>
+              <w:jc w:val="left"/>
+              <w:rPr>
+                <w:rFonts w:cs="Intel Clear"/>
+                <w:b w:val="0"/>
+                <w:color w:val="auto"/>
+              </w:rPr>
+            </w:pPr>
+            <w:r>
+              <w:rPr>
+                <w:rFonts w:cs="Intel Clear"/>
+                <w:b w:val="0"/>
+                <w:color w:val="auto"/>
+              </w:rPr>
+              <w:t xml:space="preserve">Fixed RTC# 304639, </w:t>
+            </w:r>
+            <w:r>
+              <w:rPr>
+                <w:rFonts w:cs="Intel Clear"/>
+                <w:b w:val="0"/>
+                <w:color w:val="auto"/>
+              </w:rPr>
+              <w:t>Fix coding style in all scripts</w:t>
+            </w:r>
+          </w:p>
+          <w:p>
+            <w:pPr>
+              <w:pStyle w:val="CellHeadingCenter"/>
+              <w:numPr>
+                <w:ilvl w:val="1"/>
+                <w:numId w:val="32"/>
+              </w:numPr>
+              <w:spacing w:after="0" w:line="240" w:lineRule="atLeast"/>
+              <w:contextualSpacing/>
+              <w:jc w:val="left"/>
+              <w:rPr>
+                <w:rFonts w:cs="Intel Clear"/>
+                <w:b w:val="0"/>
+                <w:color w:val="auto"/>
+              </w:rPr>
+            </w:pPr>
+            <w:r>
+              <w:rPr>
+                <w:rFonts w:cs="Intel Clear"/>
+                <w:b w:val="0"/>
+                <w:color w:val="auto"/>
+              </w:rPr>
               <w:t>Added RTC #300610, C</w:t>
             </w:r>
             <w:r>
@@ -3930,7 +4849,7 @@
               <w:pStyle w:val="CellHeadingCenter"/>
               <w:numPr>
                 <w:ilvl w:val="0"/>
-                <w:numId w:val="24"/>
+                <w:numId w:val="32"/>
               </w:numPr>
               <w:spacing w:after="0" w:line="240" w:lineRule="atLeast"/>
               <w:contextualSpacing/>
@@ -3955,7 +4874,7 @@
               <w:pStyle w:val="CellHeadingCenter"/>
               <w:numPr>
                 <w:ilvl w:val="1"/>
-                <w:numId w:val="24"/>
+                <w:numId w:val="32"/>
               </w:numPr>
               <w:spacing w:after="0" w:line="240" w:lineRule="atLeast"/>
               <w:contextualSpacing/>
@@ -3988,7 +4907,7 @@
               <w:pStyle w:val="CellHeadingCenter"/>
               <w:numPr>
                 <w:ilvl w:val="0"/>
-                <w:numId w:val="24"/>
+                <w:numId w:val="32"/>
               </w:numPr>
               <w:spacing w:after="0" w:line="240" w:lineRule="atLeast"/>
               <w:contextualSpacing/>
@@ -4013,7 +4932,7 @@
               <w:pStyle w:val="CellHeadingCenter"/>
               <w:numPr>
                 <w:ilvl w:val="1"/>
-                <w:numId w:val="24"/>
+                <w:numId w:val="32"/>
               </w:numPr>
               <w:spacing w:after="0" w:line="240" w:lineRule="atLeast"/>
               <w:contextualSpacing/>
@@ -4030,7 +4949,6 @@
                 <w:b w:val="0"/>
                 <w:color w:val="auto"/>
               </w:rPr>
-              <w:lastRenderedPageBreak/>
               <w:t xml:space="preserve">Update stitching  </w:t>
             </w:r>
             <w:r>
@@ -4065,7 +4983,7 @@
               <w:pStyle w:val="CellHeadingCenter"/>
               <w:numPr>
                 <w:ilvl w:val="1"/>
-                <w:numId w:val="24"/>
+                <w:numId w:val="32"/>
               </w:numPr>
               <w:spacing w:after="0" w:line="240" w:lineRule="atLeast"/>
               <w:contextualSpacing/>
@@ -4098,7 +5016,7 @@
               <w:pStyle w:val="CellHeadingCenter"/>
               <w:numPr>
                 <w:ilvl w:val="1"/>
-                <w:numId w:val="24"/>
+                <w:numId w:val="32"/>
               </w:numPr>
               <w:spacing w:after="0" w:line="240" w:lineRule="atLeast"/>
               <w:contextualSpacing/>
@@ -4131,7 +5049,7 @@
               <w:pStyle w:val="CellHeadingCenter"/>
               <w:numPr>
                 <w:ilvl w:val="1"/>
-                <w:numId w:val="24"/>
+                <w:numId w:val="32"/>
               </w:numPr>
               <w:spacing w:after="0" w:line="240" w:lineRule="atLeast"/>
               <w:contextualSpacing/>
@@ -4174,7 +5092,7 @@
               <w:pStyle w:val="CellHeadingCenter"/>
               <w:numPr>
                 <w:ilvl w:val="1"/>
-                <w:numId w:val="24"/>
+                <w:numId w:val="32"/>
               </w:numPr>
               <w:spacing w:after="0" w:line="240" w:lineRule="atLeast"/>
               <w:contextualSpacing/>
@@ -4217,7 +5135,7 @@
               <w:pStyle w:val="CellHeadingCenter"/>
               <w:numPr>
                 <w:ilvl w:val="1"/>
-                <w:numId w:val="24"/>
+                <w:numId w:val="32"/>
               </w:numPr>
               <w:spacing w:after="0" w:line="240" w:lineRule="atLeast"/>
               <w:contextualSpacing/>
@@ -4268,7 +5186,7 @@
               <w:pStyle w:val="CellHeadingCenter"/>
               <w:numPr>
                 <w:ilvl w:val="1"/>
-                <w:numId w:val="24"/>
+                <w:numId w:val="32"/>
               </w:numPr>
               <w:spacing w:after="0" w:line="240" w:lineRule="atLeast"/>
               <w:contextualSpacing/>
@@ -4329,7 +5247,7 @@
               <w:pStyle w:val="CellHeadingCenter"/>
               <w:numPr>
                 <w:ilvl w:val="1"/>
-                <w:numId w:val="24"/>
+                <w:numId w:val="32"/>
               </w:numPr>
               <w:spacing w:after="0" w:line="240" w:lineRule="atLeast"/>
               <w:contextualSpacing/>
@@ -4380,7 +5298,7 @@
               <w:pStyle w:val="CellHeadingCenter"/>
               <w:numPr>
                 <w:ilvl w:val="1"/>
-                <w:numId w:val="24"/>
+                <w:numId w:val="32"/>
               </w:numPr>
               <w:spacing w:after="0" w:line="240" w:lineRule="atLeast"/>
               <w:contextualSpacing/>
@@ -4461,7 +5379,7 @@
               <w:pStyle w:val="CellHeadingCenter"/>
               <w:numPr>
                 <w:ilvl w:val="0"/>
-                <w:numId w:val="24"/>
+                <w:numId w:val="32"/>
               </w:numPr>
               <w:spacing w:after="0" w:line="240" w:lineRule="atLeast"/>
               <w:contextualSpacing/>
@@ -4486,7 +5404,7 @@
               <w:pStyle w:val="CellHeadingCenter"/>
               <w:numPr>
                 <w:ilvl w:val="1"/>
-                <w:numId w:val="24"/>
+                <w:numId w:val="32"/>
               </w:numPr>
               <w:spacing w:after="0" w:line="240" w:lineRule="atLeast"/>
               <w:contextualSpacing/>
@@ -4519,7 +5437,7 @@
               <w:pStyle w:val="CellHeadingCenter"/>
               <w:numPr>
                 <w:ilvl w:val="1"/>
-                <w:numId w:val="24"/>
+                <w:numId w:val="32"/>
               </w:numPr>
               <w:spacing w:after="0" w:line="240" w:lineRule="atLeast"/>
               <w:contextualSpacing/>
@@ -4544,25 +5462,7 @@
                 <w:b w:val="0"/>
                 <w:color w:val="auto"/>
               </w:rPr>
-              <w:t xml:space="preserve">Separate </w:t>
-            </w:r>
-            <w:proofErr w:type="spellStart"/>
-            <w:r>
-              <w:rPr>
-                <w:rFonts w:cs="Intel Clear"/>
-                <w:b w:val="0"/>
-                <w:color w:val="auto"/>
-              </w:rPr>
-              <w:t>subregion</w:t>
-            </w:r>
-            <w:proofErr w:type="spellEnd"/>
-            <w:r>
-              <w:rPr>
-                <w:rFonts w:cs="Intel Clear"/>
-                <w:b w:val="0"/>
-                <w:color w:val="auto"/>
-              </w:rPr>
-              <w:t xml:space="preserve"> JSON conversion to binary feature from main script</w:t>
+              <w:t>Separate subregion JSON conversion to binary feature from main script</w:t>
             </w:r>
           </w:p>
           <w:p>
@@ -4570,7 +5470,7 @@
               <w:pStyle w:val="CellHeadingCenter"/>
               <w:numPr>
                 <w:ilvl w:val="1"/>
-                <w:numId w:val="24"/>
+                <w:numId w:val="32"/>
               </w:numPr>
               <w:spacing w:after="0" w:line="240" w:lineRule="atLeast"/>
               <w:contextualSpacing/>
@@ -4587,6 +5487,7 @@
                 <w:b w:val="0"/>
                 <w:color w:val="auto"/>
               </w:rPr>
+              <w:lastRenderedPageBreak/>
               <w:t xml:space="preserve">Fixed RTC#304497, </w:t>
             </w:r>
             <w:r>
@@ -4595,25 +5496,7 @@
                 <w:b w:val="0"/>
                 <w:color w:val="auto"/>
               </w:rPr>
-              <w:t xml:space="preserve">All data is read from file even if the size set in </w:t>
-            </w:r>
-            <w:proofErr w:type="spellStart"/>
-            <w:r>
-              <w:rPr>
-                <w:rFonts w:cs="Intel Clear"/>
-                <w:b w:val="0"/>
-                <w:color w:val="auto"/>
-              </w:rPr>
-              <w:t>json</w:t>
-            </w:r>
-            <w:proofErr w:type="spellEnd"/>
-            <w:r>
-              <w:rPr>
-                <w:rFonts w:cs="Intel Clear"/>
-                <w:b w:val="0"/>
-                <w:color w:val="auto"/>
-              </w:rPr>
-              <w:t xml:space="preserve"> is less than file size</w:t>
+              <w:t>All data is read from file even if the size set in json is less than file size</w:t>
             </w:r>
           </w:p>
           <w:p>
@@ -5526,7 +6409,6 @@
                 <w:sz w:val="18"/>
                 <w:szCs w:val="18"/>
               </w:rPr>
-              <w:lastRenderedPageBreak/>
               <w:t>July 16, 2019</w:t>
             </w:r>
           </w:p>
@@ -5804,6 +6686,7 @@
               <w:spacing w:before="120" w:after="0" w:line="240" w:lineRule="atLeast"/>
             </w:pPr>
             <w:r>
+              <w:lastRenderedPageBreak/>
               <w:t>Fix</w:t>
             </w:r>
             <w:r>
@@ -5950,6 +6833,7 @@
                 <w:szCs w:val="18"/>
                 <w:lang w:eastAsia="zh-TW"/>
               </w:rPr>
+              <w:lastRenderedPageBreak/>
               <w:t>June 21, 2019</w:t>
             </w:r>
           </w:p>
@@ -6501,7 +7385,6 @@
                 <w:sz w:val="18"/>
                 <w:szCs w:val="18"/>
               </w:rPr>
-              <w:lastRenderedPageBreak/>
               <w:t>SIIP Stitch:</w:t>
             </w:r>
           </w:p>
@@ -7038,6 +7921,7 @@
                 <w:sz w:val="18"/>
                 <w:szCs w:val="18"/>
               </w:rPr>
+              <w:lastRenderedPageBreak/>
               <w:t xml:space="preserve">Fixed #299945 Wrong Path for </w:t>
             </w:r>
             <w:proofErr w:type="spellStart"/>
@@ -7743,8 +8627,8 @@
           <w:lang w:eastAsia="zh-TW"/>
         </w:rPr>
       </w:pPr>
-      <w:bookmarkStart w:id="3" w:name="_Toc428761831"/>
-      <w:bookmarkStart w:id="4" w:name="_Toc431308718"/>
+      <w:bookmarkStart w:id="4" w:name="_Toc428761831"/>
+      <w:bookmarkStart w:id="5" w:name="_Toc431308718"/>
     </w:p>
     <w:p>
       <w:pPr>
@@ -7793,11 +8677,11 @@
           <w:rFonts w:cs="Intel Clear"/>
         </w:rPr>
       </w:pPr>
-      <w:bookmarkStart w:id="5" w:name="_Toc112736946"/>
-      <w:bookmarkStart w:id="6" w:name="_Toc125788471"/>
-      <w:bookmarkStart w:id="7" w:name="_Toc411413856"/>
-      <w:bookmarkStart w:id="8" w:name="_Toc411430817"/>
-      <w:bookmarkStart w:id="9" w:name="_Toc19889323"/>
+      <w:bookmarkStart w:id="6" w:name="_Toc112736946"/>
+      <w:bookmarkStart w:id="7" w:name="_Toc125788471"/>
+      <w:bookmarkStart w:id="8" w:name="_Toc411413856"/>
+      <w:bookmarkStart w:id="9" w:name="_Toc411430817"/>
+      <w:bookmarkStart w:id="10" w:name="_Toc23199265"/>
       <w:r>
         <w:rPr>
           <w:rFonts w:cs="Intel Clear"/>
@@ -7805,11 +8689,11 @@
         <w:lastRenderedPageBreak/>
         <w:t>Introduction</w:t>
       </w:r>
-      <w:bookmarkEnd w:id="5"/>
       <w:bookmarkEnd w:id="6"/>
       <w:bookmarkEnd w:id="7"/>
       <w:bookmarkEnd w:id="8"/>
       <w:bookmarkEnd w:id="9"/>
+      <w:bookmarkEnd w:id="10"/>
     </w:p>
     <w:p>
       <w:pPr>
@@ -7823,11 +8707,11 @@
       <w:pPr>
         <w:pStyle w:val="Heading2"/>
       </w:pPr>
-      <w:bookmarkStart w:id="10" w:name="_Toc19889324"/>
+      <w:bookmarkStart w:id="11" w:name="_Toc23199266"/>
       <w:r>
         <w:t>Purpose</w:t>
       </w:r>
-      <w:bookmarkEnd w:id="10"/>
+      <w:bookmarkEnd w:id="11"/>
     </w:p>
     <w:p>
       <w:pPr>
@@ -7969,10 +8853,10 @@
         </w:rPr>
         <w:t>README.</w:t>
       </w:r>
-      <w:bookmarkStart w:id="11" w:name="_System_Requirements"/>
-      <w:bookmarkStart w:id="12" w:name="_What's_New"/>
-      <w:bookmarkEnd w:id="11"/>
+      <w:bookmarkStart w:id="12" w:name="_System_Requirements"/>
+      <w:bookmarkStart w:id="13" w:name="_What's_New"/>
       <w:bookmarkEnd w:id="12"/>
+      <w:bookmarkEnd w:id="13"/>
       <w:r>
         <w:rPr>
           <w:rFonts w:ascii="Intel Clear" w:hAnsi="Intel Clear" w:cs="Intel Clear"/>
@@ -7991,13 +8875,13 @@
       <w:pPr>
         <w:pStyle w:val="Heading2"/>
       </w:pPr>
-      <w:bookmarkStart w:id="13" w:name="_Toc523136520"/>
-      <w:bookmarkStart w:id="14" w:name="_Toc19889325"/>
+      <w:bookmarkStart w:id="14" w:name="_Toc523136520"/>
+      <w:bookmarkStart w:id="15" w:name="_Toc23199267"/>
       <w:r>
         <w:t>Audience</w:t>
       </w:r>
-      <w:bookmarkEnd w:id="13"/>
       <w:bookmarkEnd w:id="14"/>
+      <w:bookmarkEnd w:id="15"/>
     </w:p>
     <w:p>
       <w:pPr>
@@ -8045,13 +8929,13 @@
       <w:pPr>
         <w:pStyle w:val="Heading2"/>
       </w:pPr>
-      <w:bookmarkStart w:id="15" w:name="_Toc523136521"/>
-      <w:bookmarkStart w:id="16" w:name="_Toc19889326"/>
+      <w:bookmarkStart w:id="16" w:name="_Toc523136521"/>
+      <w:bookmarkStart w:id="17" w:name="_Toc23199268"/>
       <w:r>
         <w:t>Acronyms</w:t>
       </w:r>
-      <w:bookmarkEnd w:id="15"/>
       <w:bookmarkEnd w:id="16"/>
+      <w:bookmarkEnd w:id="17"/>
     </w:p>
     <w:p>
       <w:pPr>
@@ -8068,8 +8952,8 @@
       <w:pPr>
         <w:pStyle w:val="Caption"/>
       </w:pPr>
-      <w:bookmarkStart w:id="17" w:name="_Toc523136935"/>
-      <w:bookmarkStart w:id="18" w:name="_Toc19889344"/>
+      <w:bookmarkStart w:id="18" w:name="_Toc523136935"/>
+      <w:bookmarkStart w:id="19" w:name="_Toc23199286"/>
       <w:r>
         <w:t>Table</w:t>
       </w:r>
@@ -8112,8 +8996,8 @@
       <w:r>
         <w:t>Acronyms Used in Document</w:t>
       </w:r>
-      <w:bookmarkEnd w:id="17"/>
       <w:bookmarkEnd w:id="18"/>
+      <w:bookmarkEnd w:id="19"/>
     </w:p>
     <w:tbl>
       <w:tblPr>
@@ -8350,19 +9234,11 @@
                 <w:szCs w:val="18"/>
               </w:rPr>
             </w:pPr>
-            <w:proofErr w:type="spellStart"/>
-            <w:r>
-              <w:rPr>
-                <w:szCs w:val="18"/>
-              </w:rPr>
-              <w:t>SoC</w:t>
-            </w:r>
-            <w:proofErr w:type="spellEnd"/>
-            <w:r>
-              <w:rPr>
-                <w:szCs w:val="18"/>
-              </w:rPr>
-              <w:t xml:space="preserve"> Independent IP</w:t>
+            <w:r>
+              <w:rPr>
+                <w:szCs w:val="18"/>
+              </w:rPr>
+              <w:t>SoC Independent IP</w:t>
             </w:r>
           </w:p>
         </w:tc>
@@ -8384,8 +9260,8 @@
           <w:rFonts w:cs="Intel Clear"/>
         </w:rPr>
       </w:pPr>
-      <w:bookmarkStart w:id="19" w:name="_Toc9638979"/>
-      <w:bookmarkStart w:id="20" w:name="_Toc19889327"/>
+      <w:bookmarkStart w:id="20" w:name="_Toc9638979"/>
+      <w:bookmarkStart w:id="21" w:name="_Toc23199269"/>
       <w:r>
         <w:rPr>
           <w:rFonts w:cs="Intel Clear"/>
@@ -8393,8 +9269,8 @@
         <w:lastRenderedPageBreak/>
         <w:t>New in This Release</w:t>
       </w:r>
-      <w:bookmarkEnd w:id="19"/>
       <w:bookmarkEnd w:id="20"/>
+      <w:bookmarkEnd w:id="21"/>
     </w:p>
     <w:p>
       <w:pPr>
@@ -8402,11 +9278,11 @@
         <w:adjustRightInd w:val="0"/>
         <w:contextualSpacing/>
       </w:pPr>
-      <w:bookmarkStart w:id="21" w:name="_Toc19889328"/>
+      <w:bookmarkStart w:id="22" w:name="_Toc23199270"/>
       <w:r>
         <w:t>New Features</w:t>
       </w:r>
-      <w:bookmarkEnd w:id="21"/>
+      <w:bookmarkEnd w:id="22"/>
     </w:p>
     <w:p>
       <w:pPr>
@@ -8427,11 +9303,11 @@
         <w:adjustRightInd w:val="0"/>
         <w:contextualSpacing/>
       </w:pPr>
-      <w:bookmarkStart w:id="22" w:name="_Toc19889329"/>
+      <w:bookmarkStart w:id="23" w:name="_Toc23199271"/>
       <w:r>
         <w:t>Changes to Existing Features</w:t>
       </w:r>
-      <w:bookmarkEnd w:id="22"/>
+      <w:bookmarkEnd w:id="23"/>
     </w:p>
     <w:p>
       <w:pPr>
@@ -8443,7 +9319,19 @@
         <w:contextualSpacing/>
       </w:pPr>
       <w:r>
-        <w:t>None in this release.</w:t>
+        <w:rPr>
+          <w:b/>
+        </w:rPr>
+        <w:t>SIIP Sign</w:t>
+      </w:r>
+      <w:r>
+        <w:t xml:space="preserve">: </w:t>
+      </w:r>
+      <w:r>
+        <w:t>Updated RTC #310218, [sign] Make RSA 3K and SHA384 as default in signing</w:t>
+      </w:r>
+      <w:r>
+        <w:t>.</w:t>
       </w:r>
     </w:p>
     <w:p>
@@ -8454,11 +9342,11 @@
         <w:ind w:left="-1296" w:firstLine="0"/>
         <w:contextualSpacing/>
       </w:pPr>
-      <w:bookmarkStart w:id="23" w:name="_Toc19889330"/>
+      <w:bookmarkStart w:id="24" w:name="_Toc23199272"/>
       <w:r>
         <w:t>Unsupported or Discontinued Features</w:t>
       </w:r>
-      <w:bookmarkEnd w:id="23"/>
+      <w:bookmarkEnd w:id="24"/>
     </w:p>
     <w:p>
       <w:pPr>
@@ -8498,29 +9386,29 @@
         <w:pStyle w:val="Heading1"/>
         <w:pageBreakBefore w:val="0"/>
       </w:pPr>
-      <w:bookmarkStart w:id="24" w:name="_Toc19889331"/>
+      <w:bookmarkStart w:id="25" w:name="_Toc23199273"/>
       <w:r>
         <w:t>Fixed Issues</w:t>
-      </w:r>
-      <w:bookmarkEnd w:id="24"/>
-    </w:p>
-    <w:p>
-      <w:pPr>
-        <w:pStyle w:val="Heading2"/>
-      </w:pPr>
-      <w:bookmarkStart w:id="25" w:name="_Toc19889332"/>
-      <w:bookmarkStart w:id="26" w:name="_Ref495051759"/>
-      <w:r>
-        <w:t>Overall</w:t>
       </w:r>
       <w:bookmarkEnd w:id="25"/>
     </w:p>
     <w:p>
       <w:pPr>
+        <w:pStyle w:val="Heading2"/>
+      </w:pPr>
+      <w:bookmarkStart w:id="26" w:name="_Ref495051759"/>
+      <w:bookmarkStart w:id="27" w:name="_Toc23199274"/>
+      <w:r>
+        <w:t>Overall</w:t>
+      </w:r>
+      <w:bookmarkEnd w:id="27"/>
+    </w:p>
+    <w:p>
+      <w:pPr>
         <w:pStyle w:val="Bullet0"/>
       </w:pPr>
       <w:r>
-        <w:t>Fixed RTC#308211, Add FAQ to README</w:t>
+        <w:t>Add Linux OS support</w:t>
       </w:r>
     </w:p>
     <w:p>
@@ -8528,7 +9416,7 @@
         <w:pStyle w:val="Bullet0"/>
       </w:pPr>
       <w:r>
-        <w:t>Fixed RTC#308297, Add banners to all scripts</w:t>
+        <w:t xml:space="preserve">Fixed RTC# 310845, [FBU] Add logger support </w:t>
       </w:r>
     </w:p>
     <w:p>
@@ -8536,18 +9424,26 @@
         <w:pStyle w:val="Bullet0"/>
       </w:pPr>
       <w:r>
-        <w:t>Updated RTC#300610:  complete release package with a single step</w:t>
+        <w:t xml:space="preserve">Fixed RTC# 310847, [FBU] Integrate </w:t>
+      </w:r>
+      <w:proofErr w:type="spellStart"/>
+      <w:r>
+        <w:t>simics</w:t>
+      </w:r>
+      <w:proofErr w:type="spellEnd"/>
+      <w:r>
+        <w:t xml:space="preserve"> tests using automation scripts</w:t>
       </w:r>
     </w:p>
     <w:p>
       <w:pPr>
         <w:pStyle w:val="Heading2"/>
       </w:pPr>
-      <w:bookmarkStart w:id="27" w:name="_Toc19889333"/>
+      <w:bookmarkStart w:id="28" w:name="_Toc23199275"/>
       <w:r>
         <w:t>SIIP Stitch Script</w:t>
       </w:r>
-      <w:bookmarkEnd w:id="27"/>
+      <w:bookmarkEnd w:id="28"/>
     </w:p>
     <w:p>
       <w:pPr>
@@ -8562,7 +9458,15 @@
       </w:r>
       <w:proofErr w:type="spellEnd"/>
       <w:r>
-        <w:t xml:space="preserve"> do not have check on missing third party tool</w:t>
+        <w:t xml:space="preserve"> do not have check on missing </w:t>
+      </w:r>
+      <w:proofErr w:type="gramStart"/>
+      <w:r>
+        <w:t>third party</w:t>
+      </w:r>
+      <w:proofErr w:type="gramEnd"/>
+      <w:r>
+        <w:t xml:space="preserve"> tool</w:t>
       </w:r>
     </w:p>
     <w:p>
@@ -8570,103 +9474,15 @@
         <w:pStyle w:val="Bullet0"/>
       </w:pPr>
       <w:r>
-        <w:t xml:space="preserve">Fixed RTC #307930, </w:t>
-      </w:r>
-      <w:proofErr w:type="spellStart"/>
-      <w:r>
-        <w:t>SIIPStitch</w:t>
-      </w:r>
-      <w:proofErr w:type="spellEnd"/>
-      <w:r>
-        <w:t xml:space="preserve"> tool do not have check if </w:t>
-      </w:r>
-      <w:proofErr w:type="spellStart"/>
-      <w:r>
-        <w:t>privatekey</w:t>
-      </w:r>
-      <w:proofErr w:type="spellEnd"/>
-      <w:r>
-        <w:t xml:space="preserve"> file is not found</w:t>
+        <w:t>Fixed RTC #311465, Refactor generate_* capsule script with stitch scrip</w:t>
       </w:r>
     </w:p>
     <w:p>
       <w:pPr>
-        <w:pStyle w:val="Bullet0"/>
-      </w:pPr>
+        <w:pStyle w:val="Heading2"/>
+      </w:pPr>
+      <w:bookmarkStart w:id="29" w:name="_Toc23199276"/>
       <w:r>
-        <w:t xml:space="preserve">Fixed RTC#305839, when we change the </w:t>
-      </w:r>
-      <w:proofErr w:type="spellStart"/>
-      <w:r>
-        <w:t>init</w:t>
-      </w:r>
-      <w:proofErr w:type="spellEnd"/>
-      <w:r>
-        <w:t xml:space="preserve"> sequence, HU will print error</w:t>
-      </w:r>
-    </w:p>
-    <w:p>
-      <w:pPr>
-        <w:pStyle w:val="Bullet0"/>
-      </w:pPr>
-      <w:r>
-        <w:t>Fixed RTC#307925, Example file on Help menu for IPNAME_IN is not updated</w:t>
-      </w:r>
-    </w:p>
-    <w:p>
-      <w:pPr>
-        <w:pStyle w:val="Bullet0"/>
-      </w:pPr>
-      <w:r>
-        <w:t xml:space="preserve">Fixed RTC#309053, Load JSON as input to stitch </w:t>
-      </w:r>
-      <w:proofErr w:type="spellStart"/>
-      <w:r>
-        <w:t>subregions</w:t>
-      </w:r>
-      <w:proofErr w:type="spellEnd"/>
-    </w:p>
-    <w:p>
-      <w:pPr>
-        <w:pStyle w:val="Bullet0"/>
-      </w:pPr>
-      <w:r>
-        <w:t>Fixed RTC#309049, VBT stitching failed to boot with BIOS v1374</w:t>
-      </w:r>
-    </w:p>
-    <w:p>
-      <w:pPr>
-        <w:pStyle w:val="Bullet0"/>
-      </w:pPr>
-      <w:r>
-        <w:t xml:space="preserve">Fixed RTC#309545, Stitch one </w:t>
-      </w:r>
-      <w:proofErr w:type="spellStart"/>
-      <w:r>
-        <w:t>inputfile</w:t>
-      </w:r>
-      <w:proofErr w:type="spellEnd"/>
-      <w:r>
-        <w:t xml:space="preserve"> to merge GFX PEIM into IFWI</w:t>
-      </w:r>
-    </w:p>
-    <w:p>
-      <w:pPr>
-        <w:pStyle w:val="Bullet0"/>
-        <w:numPr>
-          <w:ilvl w:val="0"/>
-          <w:numId w:val="0"/>
-        </w:numPr>
-        <w:ind w:left="216"/>
-      </w:pPr>
-    </w:p>
-    <w:p>
-      <w:pPr>
-        <w:pStyle w:val="Heading2"/>
-      </w:pPr>
-      <w:bookmarkStart w:id="28" w:name="_Toc19889334"/>
-      <w:r>
-        <w:lastRenderedPageBreak/>
         <w:t xml:space="preserve">SIIP </w:t>
       </w:r>
       <w:r>
@@ -8675,60 +9491,66 @@
       <w:r>
         <w:t xml:space="preserve"> Script</w:t>
       </w:r>
-      <w:bookmarkEnd w:id="28"/>
+      <w:bookmarkEnd w:id="29"/>
     </w:p>
     <w:p>
       <w:pPr>
         <w:pStyle w:val="Bullet0"/>
       </w:pPr>
       <w:r>
-        <w:t>None in this release.</w:t>
+        <w:t>Updated fill module type in CPD entries</w:t>
       </w:r>
     </w:p>
     <w:p>
       <w:pPr>
-        <w:pStyle w:val="Heading2"/>
-      </w:pPr>
-      <w:bookmarkStart w:id="29" w:name="_Toc19889335"/>
+        <w:pStyle w:val="Bullet0"/>
+      </w:pPr>
       <w:r>
-        <w:t>Sub-Region Capsule</w:t>
-      </w:r>
-      <w:bookmarkEnd w:id="29"/>
-    </w:p>
-    <w:p>
-      <w:pPr>
-        <w:pStyle w:val="Bullet0"/>
-      </w:pPr>
-      <w:r>
-        <w:t>Fixed RTC#309024, Wrong GUID is used for OOB sub-region</w:t>
+        <w:t>Added a simple checksum function</w:t>
       </w:r>
     </w:p>
     <w:p>
       <w:pPr>
         <w:pStyle w:val="Bullet0"/>
-        <w:numPr>
-          <w:ilvl w:val="0"/>
-          <w:numId w:val="0"/>
-        </w:numPr>
-        <w:ind w:left="216"/>
       </w:pPr>
       <w:r>
-        <w:t>Fixed RTC#308208, Update IP filenames to match new BIOS files</w:t>
+        <w:t>Fixed RTC #305593, [</w:t>
+      </w:r>
+      <w:proofErr w:type="spellStart"/>
+      <w:r>
+        <w:t>SIIPSign</w:t>
+      </w:r>
+      <w:proofErr w:type="spellEnd"/>
+      <w:r>
+        <w:t>] Add RSA 3072 signing support</w:t>
       </w:r>
     </w:p>
     <w:p>
       <w:pPr>
-        <w:pStyle w:val="Caption"/>
-        <w:jc w:val="center"/>
-        <w:rPr>
-          <w:rFonts w:cs="Intel Clear"/>
-          <w:b w:val="0"/>
-          <w:i/>
-          <w:sz w:val="36"/>
-        </w:rPr>
-      </w:pPr>
-      <w:bookmarkStart w:id="30" w:name="_Ref495047278"/>
-      <w:bookmarkEnd w:id="26"/>
+        <w:pStyle w:val="Bullet0"/>
+      </w:pPr>
+      <w:r>
+        <w:t>Updated RTC #310218, [sign] Make RSA 3K and SHA384 as default in signing</w:t>
+      </w:r>
+    </w:p>
+    <w:p>
+      <w:pPr>
+        <w:pStyle w:val="Heading2"/>
+      </w:pPr>
+      <w:bookmarkStart w:id="30" w:name="_Toc23199277"/>
+      <w:r>
+        <w:lastRenderedPageBreak/>
+        <w:t>Sub-Region Capsule</w:t>
+      </w:r>
+      <w:bookmarkEnd w:id="30"/>
+    </w:p>
+    <w:p>
+      <w:pPr>
+        <w:pStyle w:val="Bullet0"/>
+      </w:pPr>
+      <w:r>
+        <w:t>Updated RTC #311047, Update JSON for TSN config with EHL Power On changes</w:t>
+      </w:r>
     </w:p>
     <w:p>
       <w:pPr>
@@ -8739,8 +9561,8 @@
           <w:rFonts w:cs="Intel Clear"/>
         </w:rPr>
       </w:pPr>
-      <w:bookmarkStart w:id="31" w:name="_Toc19889336"/>
-      <w:bookmarkEnd w:id="30"/>
+      <w:bookmarkStart w:id="31" w:name="_Toc23199278"/>
+      <w:bookmarkEnd w:id="26"/>
       <w:r>
         <w:rPr>
           <w:rFonts w:cs="Intel Clear"/>
@@ -8748,30 +9570,6 @@
         <w:t>Known Issues</w:t>
       </w:r>
       <w:bookmarkEnd w:id="31"/>
-    </w:p>
-    <w:p>
-      <w:pPr>
-        <w:pStyle w:val="Body"/>
-        <w:numPr>
-          <w:ilvl w:val="0"/>
-          <w:numId w:val="26"/>
-        </w:numPr>
-        <w:rPr>
-          <w:rFonts w:cs="Intel Clear"/>
-        </w:rPr>
-      </w:pPr>
-      <w:r>
-        <w:rPr>
-          <w:rFonts w:cs="Intel Clear"/>
-        </w:rPr>
-        <w:t>This is the initial release only supporting Windows environment. Linux support will be added in future releases.</w:t>
-      </w:r>
-      <w:r>
-        <w:rPr>
-          <w:rFonts w:cs="Intel Clear"/>
-        </w:rPr>
-        <w:t xml:space="preserve"> </w:t>
-      </w:r>
     </w:p>
     <w:p>
       <w:pPr>
@@ -8912,7 +9710,7 @@
         <w:pStyle w:val="Heading1"/>
         <w:pageBreakBefore w:val="0"/>
       </w:pPr>
-      <w:bookmarkStart w:id="32" w:name="_Toc19889337"/>
+      <w:bookmarkStart w:id="32" w:name="_Toc23199279"/>
       <w:r>
         <w:lastRenderedPageBreak/>
         <w:t>Related Documentation</w:t>
@@ -8976,7 +9774,7 @@
         <w:pStyle w:val="Heading1"/>
         <w:pageBreakBefore w:val="0"/>
       </w:pPr>
-      <w:bookmarkStart w:id="33" w:name="_Toc19889338"/>
+      <w:bookmarkStart w:id="33" w:name="_Toc23199280"/>
       <w:r>
         <w:t>Where to Find the Release</w:t>
       </w:r>
@@ -9012,7 +9810,7 @@
           <w:rFonts w:cs="Intel Clear"/>
         </w:rPr>
       </w:pPr>
-      <w:bookmarkStart w:id="34" w:name="_Toc19889339"/>
+      <w:bookmarkStart w:id="34" w:name="_Toc23199281"/>
       <w:r>
         <w:rPr>
           <w:rFonts w:cs="Intel Clear"/>
@@ -9032,7 +9830,7 @@
         <w:pStyle w:val="Heading2"/>
       </w:pPr>
       <w:bookmarkStart w:id="35" w:name="_Toc523136540"/>
-      <w:bookmarkStart w:id="36" w:name="_Toc19889340"/>
+      <w:bookmarkStart w:id="36" w:name="_Toc23199282"/>
       <w:r>
         <w:t>Component Revision Numbers</w:t>
       </w:r>
@@ -9044,7 +9842,7 @@
         <w:pStyle w:val="Caption"/>
         <w:keepLines/>
       </w:pPr>
-      <w:bookmarkStart w:id="37" w:name="_Toc19889345"/>
+      <w:bookmarkStart w:id="37" w:name="_Toc23199287"/>
       <w:r>
         <w:t xml:space="preserve">Table </w:t>
       </w:r>
@@ -9259,19 +10057,7 @@
               <w:rPr>
                 <w:szCs w:val="18"/>
               </w:rPr>
-              <w:t>common</w:t>
-            </w:r>
-            <w:r>
-              <w:rPr>
-                <w:szCs w:val="18"/>
-              </w:rPr>
-              <w:t>\</w:t>
-            </w:r>
-            <w:r>
-              <w:rPr>
-                <w:szCs w:val="18"/>
-              </w:rPr>
-              <w:t>firmware_volume.py</w:t>
+              <w:t>common\configparser.py</w:t>
             </w:r>
           </w:p>
           <w:p>
@@ -9287,43 +10073,51 @@
               <w:rPr>
                 <w:szCs w:val="18"/>
               </w:rPr>
-              <w:t>common\ifwi.py</w:t>
+              <w:t>common</w:t>
+            </w:r>
+            <w:r>
+              <w:rPr>
+                <w:szCs w:val="18"/>
+              </w:rPr>
+              <w:t>\</w:t>
+            </w:r>
+            <w:r>
+              <w:rPr>
+                <w:szCs w:val="18"/>
+              </w:rPr>
+              <w:t>firmware_volume.py</w:t>
             </w:r>
           </w:p>
           <w:p>
             <w:pPr>
               <w:pStyle w:val="CellBodyLeft"/>
               <w:keepNext/>
-              <w:rPr>
-                <w:szCs w:val="18"/>
-              </w:rPr>
-            </w:pPr>
-            <w:r>
-              <w:rPr>
-                <w:szCs w:val="18"/>
-              </w:rPr>
-              <w:t>common\siip_constants.py</w:t>
+              <w:ind w:left="0"/>
+              <w:rPr>
+                <w:szCs w:val="18"/>
+              </w:rPr>
+            </w:pPr>
+            <w:r>
+              <w:rPr>
+                <w:szCs w:val="18"/>
+              </w:rPr>
+              <w:t>common\ifwi.py</w:t>
             </w:r>
           </w:p>
           <w:p>
             <w:pPr>
               <w:pStyle w:val="CellBodyLeft"/>
               <w:keepNext/>
-              <w:rPr>
-                <w:szCs w:val="18"/>
-              </w:rPr>
-            </w:pPr>
-            <w:r>
-              <w:rPr>
-                <w:szCs w:val="18"/>
-              </w:rPr>
-              <w:t>common\sub_region_descriptor.p</w:t>
-            </w:r>
-            <w:r>
-              <w:rPr>
-                <w:szCs w:val="18"/>
-              </w:rPr>
-              <w:t>y</w:t>
+              <w:ind w:left="0"/>
+              <w:rPr>
+                <w:szCs w:val="18"/>
+              </w:rPr>
+            </w:pPr>
+            <w:r>
+              <w:rPr>
+                <w:szCs w:val="18"/>
+              </w:rPr>
+              <w:t>common\logging.py</w:t>
             </w:r>
           </w:p>
           <w:p>
@@ -9338,7 +10132,7 @@
               <w:rPr>
                 <w:szCs w:val="18"/>
               </w:rPr>
-              <w:t>common\sub_region_image.py</w:t>
+              <w:t>common\siip_constants.py</w:t>
             </w:r>
           </w:p>
           <w:p>
@@ -9353,7 +10147,58 @@
               <w:rPr>
                 <w:szCs w:val="18"/>
               </w:rPr>
+              <w:t>common\sub_region_descriptor.p</w:t>
+            </w:r>
+            <w:r>
+              <w:rPr>
+                <w:szCs w:val="18"/>
+              </w:rPr>
+              <w:t>y</w:t>
+            </w:r>
+          </w:p>
+          <w:p>
+            <w:pPr>
+              <w:pStyle w:val="CellBodyLeft"/>
+              <w:keepNext/>
+              <w:rPr>
+                <w:szCs w:val="18"/>
+              </w:rPr>
+            </w:pPr>
+            <w:r>
+              <w:rPr>
+                <w:szCs w:val="18"/>
+              </w:rPr>
+              <w:t>common\sub_region_image.py</w:t>
+            </w:r>
+          </w:p>
+          <w:p>
+            <w:pPr>
+              <w:pStyle w:val="CellBodyLeft"/>
+              <w:keepNext/>
+              <w:rPr>
+                <w:szCs w:val="18"/>
+              </w:rPr>
+            </w:pPr>
+            <w:r>
+              <w:rPr>
+                <w:szCs w:val="18"/>
+              </w:rPr>
               <w:t>common\tools_path.py</w:t>
+            </w:r>
+          </w:p>
+          <w:p>
+            <w:pPr>
+              <w:pStyle w:val="CellBodyLeft"/>
+              <w:keepNext/>
+              <w:rPr>
+                <w:szCs w:val="18"/>
+              </w:rPr>
+            </w:pPr>
+            <w:r>
+              <w:rPr>
+                <w:szCs w:val="18"/>
+              </w:rPr>
+              <w:t>common\utilities.py</w:t>
             </w:r>
           </w:p>
         </w:tc>
@@ -9603,7 +10448,7 @@
               <w:t>0.7.</w:t>
             </w:r>
             <w:r>
-              <w:t>1</w:t>
+              <w:t>2</w:t>
             </w:r>
           </w:p>
         </w:tc>
@@ -9761,6 +10606,24 @@
                 <w:sz w:val="18"/>
                 <w:szCs w:val="18"/>
               </w:rPr>
+              <w:t>LICENSE</w:t>
+            </w:r>
+          </w:p>
+          <w:p>
+            <w:pPr>
+              <w:spacing w:line="0" w:lineRule="atLeast"/>
+              <w:rPr>
+                <w:rFonts w:ascii="Intel Clear" w:hAnsi="Intel Clear" w:cs="Intel Clear"/>
+                <w:sz w:val="18"/>
+                <w:szCs w:val="18"/>
+              </w:rPr>
+            </w:pPr>
+            <w:r>
+              <w:rPr>
+                <w:rFonts w:ascii="Intel Clear" w:hAnsi="Intel Clear" w:cs="Intel Clear"/>
+                <w:sz w:val="18"/>
+                <w:szCs w:val="18"/>
+              </w:rPr>
               <w:t>README.md</w:t>
             </w:r>
           </w:p>
@@ -9804,8 +10667,6 @@
               </w:rPr>
               <w:t>USER_MANUAL.html</w:t>
             </w:r>
-            <w:bookmarkStart w:id="38" w:name="_GoBack"/>
-            <w:bookmarkEnd w:id="38"/>
           </w:p>
         </w:tc>
         <w:tc>
@@ -9909,7 +10770,7 @@
               <w:rPr>
                 <w:lang w:val="en-US"/>
               </w:rPr>
-              <w:t>1</w:t>
+              <w:t>2</w:t>
             </w:r>
           </w:p>
         </w:tc>
@@ -9923,28 +10784,52 @@
           <w:rFonts w:cs="Intel Clear"/>
         </w:rPr>
       </w:pPr>
-      <w:bookmarkStart w:id="39" w:name="_Toc19889341"/>
-      <w:bookmarkEnd w:id="3"/>
+      <w:bookmarkStart w:id="38" w:name="_Toc23199283"/>
       <w:bookmarkEnd w:id="4"/>
+      <w:bookmarkEnd w:id="5"/>
       <w:r>
         <w:rPr>
           <w:rFonts w:cs="Intel Clear"/>
         </w:rPr>
         <w:t>Hardware and Software Compatibility</w:t>
+      </w:r>
+      <w:bookmarkEnd w:id="38"/>
+    </w:p>
+    <w:p>
+      <w:pPr>
+        <w:pStyle w:val="BodyText"/>
+        <w:keepNext/>
+        <w:keepLines/>
+      </w:pPr>
+      <w:r>
+        <w:rPr>
+          <w:lang w:eastAsia="zh-TW"/>
+        </w:rPr>
+        <w:t xml:space="preserve">Elkhart Lake platform </w:t>
+      </w:r>
+    </w:p>
+    <w:p>
+      <w:pPr>
+        <w:pStyle w:val="Heading2"/>
+        <w:rPr>
+          <w:rFonts w:cs="Intel Clear"/>
+        </w:rPr>
+      </w:pPr>
+      <w:bookmarkStart w:id="39" w:name="_Toc23199284"/>
+      <w:r>
+        <w:rPr>
+          <w:rFonts w:cs="Intel Clear"/>
+        </w:rPr>
+        <w:t>BIOS/Firmware Version</w:t>
       </w:r>
       <w:bookmarkEnd w:id="39"/>
     </w:p>
     <w:p>
       <w:pPr>
-        <w:pStyle w:val="BodyText"/>
-        <w:keepNext/>
-        <w:keepLines/>
+        <w:pStyle w:val="Bullet0"/>
       </w:pPr>
       <w:r>
-        <w:rPr>
-          <w:lang w:eastAsia="zh-TW"/>
-        </w:rPr>
-        <w:t xml:space="preserve">Elkhart Lake platform </w:t>
+        <w:t>TBD</w:t>
       </w:r>
     </w:p>
     <w:p>
@@ -9954,12 +10839,12 @@
           <w:rFonts w:cs="Intel Clear"/>
         </w:rPr>
       </w:pPr>
-      <w:bookmarkStart w:id="40" w:name="_Toc19889342"/>
+      <w:bookmarkStart w:id="40" w:name="_Toc23199285"/>
       <w:r>
         <w:rPr>
           <w:rFonts w:cs="Intel Clear"/>
         </w:rPr>
-        <w:t>BIOS/Firmware Version</w:t>
+        <w:t>Supported Operating Systems</w:t>
       </w:r>
       <w:bookmarkEnd w:id="40"/>
     </w:p>
@@ -9968,87 +10853,30 @@
         <w:pStyle w:val="Bullet0"/>
       </w:pPr>
       <w:r>
-        <w:t xml:space="preserve">Validated </w:t>
+        <w:t xml:space="preserve">Window </w:t>
       </w:r>
       <w:r>
-        <w:t xml:space="preserve">SWBKC </w:t>
-      </w:r>
-      <w:r>
-        <w:t xml:space="preserve">IFWI version: </w:t>
-      </w:r>
-      <w:hyperlink r:id="rId18" w:history="1">
-        <w:r>
-          <w:rPr>
-            <w:rStyle w:val="Hyperlink"/>
-            <w:rFonts w:ascii="Intel Clear" w:hAnsi="Intel Clear"/>
-            <w:sz w:val="20"/>
-            <w:szCs w:val="20"/>
-          </w:rPr>
-          <w:t>EHL ER23</w:t>
-        </w:r>
-      </w:hyperlink>
-    </w:p>
-    <w:p>
-      <w:pPr>
-        <w:pStyle w:val="Bullet0"/>
-      </w:pPr>
-      <w:r>
-        <w:t xml:space="preserve">Validated SWBKC Test Cycle #5, IFWI version: </w:t>
-      </w:r>
-      <w:r>
-        <w:t>: </w:t>
-      </w:r>
-      <w:hyperlink r:id="rId19" w:history="1">
-        <w:r>
-          <w:rPr>
-            <w:rStyle w:val="Hyperlink"/>
-            <w:rFonts w:cs="Intel Clear"/>
-          </w:rPr>
-          <w:t>1384_00</w:t>
-        </w:r>
-      </w:hyperlink>
-    </w:p>
-    <w:p>
-      <w:pPr>
-        <w:pStyle w:val="Bullet0"/>
-      </w:pPr>
-      <w:r>
-        <w:t>GOP version: v1006</w:t>
+        <w:rPr>
+          <w:rFonts w:ascii="Microsoft JhengHei" w:eastAsia="Microsoft JhengHei" w:hAnsi="Microsoft JhengHei" w:cs="Microsoft JhengHei" w:hint="eastAsia"/>
+        </w:rPr>
+        <w:t>10</w:t>
       </w:r>
     </w:p>
     <w:p>
       <w:pPr>
-        <w:pStyle w:val="Heading2"/>
-        <w:rPr>
-          <w:rFonts w:cs="Intel Clear"/>
-        </w:rPr>
-      </w:pPr>
-      <w:bookmarkStart w:id="41" w:name="_Toc19889343"/>
+        <w:pStyle w:val="Bullet0"/>
+      </w:pPr>
       <w:r>
         <w:rPr>
-          <w:rFonts w:cs="Intel Clear"/>
-        </w:rPr>
-        <w:t>Supported Operating Systems</w:t>
-      </w:r>
-      <w:bookmarkEnd w:id="41"/>
-    </w:p>
-    <w:p>
-      <w:pPr>
-        <w:pStyle w:val="Bullet0"/>
-      </w:pPr>
-      <w:r>
-        <w:t xml:space="preserve">Window </w:t>
-      </w:r>
-      <w:r>
-        <w:rPr>
-          <w:rFonts w:ascii="Microsoft JhengHei" w:eastAsia="Microsoft JhengHei" w:hAnsi="Microsoft JhengHei" w:cs="Microsoft JhengHei" w:hint="eastAsia"/>
-        </w:rPr>
-        <w:t>10</w:t>
+          <w:rFonts w:ascii="Microsoft JhengHei" w:eastAsia="Microsoft JhengHei" w:hAnsi="Microsoft JhengHei" w:cs="Microsoft JhengHei"/>
+        </w:rPr>
+        <w:lastRenderedPageBreak/>
+        <w:t>Linux</w:t>
       </w:r>
     </w:p>
     <w:sectPr>
-      <w:headerReference w:type="even" r:id="rId20"/>
-      <w:headerReference w:type="default" r:id="rId21"/>
+      <w:headerReference w:type="even" r:id="rId18"/>
+      <w:headerReference w:type="default" r:id="rId19"/>
       <w:type w:val="continuous"/>
       <w:pgSz w:w="12240" w:h="15840" w:code="1"/>
       <w:pgMar w:top="1958" w:right="1526" w:bottom="1800" w:left="2822" w:header="835" w:footer="720" w:gutter="0"/>
@@ -10057,20 +10885,6 @@
     </w:sectPr>
   </w:body>
 </w:document>
-</file>
-
-<file path=word/commentsIds.xml><?xml version="1.0" encoding="utf-8"?>
-<w16cid:commentsIds xmlns:wpc="http://schemas.microsoft.com/office/word/2010/wordprocessingCanvas" xmlns:cx="http://schemas.microsoft.com/office/drawing/2014/chartex" xmlns:cx1="http://schemas.microsoft.com/office/drawing/2015/9/8/chartex" xmlns:cx2="http://schemas.microsoft.com/office/drawing/2015/10/21/chartex" xmlns:cx3="http://schemas.microsoft.com/office/drawing/2016/5/9/chartex" xmlns:cx4="http://schemas.microsoft.com/office/drawing/2016/5/10/chartex" xmlns:cx5="http://schemas.microsoft.com/office/drawing/2016/5/11/chartex" xmlns:cx6="http://schemas.microsoft.com/office/drawing/2016/5/12/chartex" xmlns:cx7="http://schemas.microsoft.com/office/drawing/2016/5/13/chartex" xmlns:cx8="http://schemas.microsoft.com/office/drawing/2016/5/14/chartex" xmlns:mc="http://schemas.openxmlformats.org/markup-compatibility/2006" xmlns:aink="http://schemas.microsoft.com/office/drawing/2016/ink" xmlns:am3d="http://schemas.microsoft.com/office/drawing/2017/model3d" xmlns:o="urn:schemas-microsoft-com:office:office" xmlns:r="http://schemas.openxmlformats.org/officeDocument/2006/relationships" xmlns:m="http://schemas.openxmlformats.org/officeDocument/2006/math" xmlns:v="urn:schemas-microsoft-com:vml" xmlns:wp14="http://schemas.microsoft.com/office/word/2010/wordprocessingDrawing" xmlns:wp="http://schemas.openxmlformats.org/drawingml/2006/wordprocessingDrawing" xmlns:w10="urn:schemas-microsoft-com:office:word" xmlns:w="http://schemas.openxmlformats.org/wordprocessingml/2006/main" xmlns:w14="http://schemas.microsoft.com/office/word/2010/wordml" xmlns:w15="http://schemas.microsoft.com/office/word/2012/wordml" xmlns:w16cid="http://schemas.microsoft.com/office/word/2016/wordml/cid" xmlns:w16se="http://schemas.microsoft.com/office/word/2015/wordml/symex" xmlns:wpg="http://schemas.microsoft.com/office/word/2010/wordprocessingGroup" xmlns:wpi="http://schemas.microsoft.com/office/word/2010/wordprocessingInk" xmlns:wne="http://schemas.microsoft.com/office/word/2006/wordml" xmlns:wps="http://schemas.microsoft.com/office/word/2010/wordprocessingShape" mc:Ignorable="w14 w15 w16se w16cid wp14">
-  <w16cid:commentId w16cid:paraId="1BAF0371" w16cid:durableId="20D99E08"/>
-  <w16cid:commentId w16cid:paraId="776EF6F2" w16cid:durableId="20D99CD3"/>
-  <w16cid:commentId w16cid:paraId="394CF2BF" w16cid:durableId="20D99DC8"/>
-  <w16cid:commentId w16cid:paraId="15654156" w16cid:durableId="20D99BBC"/>
-  <w16cid:commentId w16cid:paraId="328BF9C7" w16cid:durableId="20D99C41"/>
-  <w16cid:commentId w16cid:paraId="43A51E48" w16cid:durableId="20D99C91"/>
-  <w16cid:commentId w16cid:paraId="670FA768" w16cid:durableId="20D99C7A"/>
-  <w16cid:commentId w16cid:paraId="53995C8B" w16cid:durableId="20D99A79"/>
-  <w16cid:commentId w16cid:paraId="2ABB39AD" w16cid:durableId="20D99E4B"/>
-</w16cid:commentsIds>
 </file>
 
 <file path=word/customizations.xml><?xml version="1.0" encoding="utf-8"?>
@@ -10082,7 +10896,7 @@
 </file>
 
 <file path=word/endnotes.xml><?xml version="1.0" encoding="utf-8"?>
-<w:endnotes xmlns:wpc="http://schemas.microsoft.com/office/word/2010/wordprocessingCanvas" xmlns:mc="http://schemas.openxmlformats.org/markup-compatibility/2006" xmlns:o="urn:schemas-microsoft-com:office:office" xmlns:r="http://schemas.openxmlformats.org/officeDocument/2006/relationships" xmlns:m="http://schemas.openxmlformats.org/officeDocument/2006/math" xmlns:v="urn:schemas-microsoft-com:vml" xmlns:wp14="http://schemas.microsoft.com/office/word/2010/wordprocessingDrawing" xmlns:wp="http://schemas.openxmlformats.org/drawingml/2006/wordprocessingDrawing" xmlns:w10="urn:schemas-microsoft-com:office:word" xmlns:w="http://schemas.openxmlformats.org/wordprocessingml/2006/main" xmlns:w14="http://schemas.microsoft.com/office/word/2010/wordml" xmlns:w15="http://schemas.microsoft.com/office/word/2012/wordml" xmlns:wpg="http://schemas.microsoft.com/office/word/2010/wordprocessingGroup" xmlns:wpi="http://schemas.microsoft.com/office/word/2010/wordprocessingInk" xmlns:wne="http://schemas.microsoft.com/office/word/2006/wordml" xmlns:wps="http://schemas.microsoft.com/office/word/2010/wordprocessingShape" mc:Ignorable="w14 w15 wp14">
+<w:endnotes xmlns:wpc="http://schemas.microsoft.com/office/word/2010/wordprocessingCanvas" xmlns:cx="http://schemas.microsoft.com/office/drawing/2014/chartex" xmlns:cx1="http://schemas.microsoft.com/office/drawing/2015/9/8/chartex" xmlns:cx2="http://schemas.microsoft.com/office/drawing/2015/10/21/chartex" xmlns:cx3="http://schemas.microsoft.com/office/drawing/2016/5/9/chartex" xmlns:cx4="http://schemas.microsoft.com/office/drawing/2016/5/10/chartex" xmlns:cx5="http://schemas.microsoft.com/office/drawing/2016/5/11/chartex" xmlns:cx6="http://schemas.microsoft.com/office/drawing/2016/5/12/chartex" xmlns:cx7="http://schemas.microsoft.com/office/drawing/2016/5/13/chartex" xmlns:cx8="http://schemas.microsoft.com/office/drawing/2016/5/14/chartex" xmlns:mc="http://schemas.openxmlformats.org/markup-compatibility/2006" xmlns:aink="http://schemas.microsoft.com/office/drawing/2016/ink" xmlns:am3d="http://schemas.microsoft.com/office/drawing/2017/model3d" xmlns:o="urn:schemas-microsoft-com:office:office" xmlns:r="http://schemas.openxmlformats.org/officeDocument/2006/relationships" xmlns:m="http://schemas.openxmlformats.org/officeDocument/2006/math" xmlns:v="urn:schemas-microsoft-com:vml" xmlns:wp14="http://schemas.microsoft.com/office/word/2010/wordprocessingDrawing" xmlns:wp="http://schemas.openxmlformats.org/drawingml/2006/wordprocessingDrawing" xmlns:w10="urn:schemas-microsoft-com:office:word" xmlns:w="http://schemas.openxmlformats.org/wordprocessingml/2006/main" xmlns:w14="http://schemas.microsoft.com/office/word/2010/wordml" xmlns:w15="http://schemas.microsoft.com/office/word/2012/wordml" xmlns:w16cid="http://schemas.microsoft.com/office/word/2016/wordml/cid" xmlns:w16se="http://schemas.microsoft.com/office/word/2015/wordml/symex" xmlns:wpg="http://schemas.microsoft.com/office/word/2010/wordprocessingGroup" xmlns:wpi="http://schemas.microsoft.com/office/word/2010/wordprocessingInk" xmlns:wne="http://schemas.microsoft.com/office/word/2006/wordml" xmlns:wps="http://schemas.microsoft.com/office/word/2010/wordprocessingShape" mc:Ignorable="w14 w15 w16se w16cid wp14">
   <w:endnote w:type="separator" w:id="-1">
     <w:p>
       <w:pPr>
@@ -10107,7 +10921,7 @@
 </file>
 
 <file path=word/footer1.xml><?xml version="1.0" encoding="utf-8"?>
-<w:ftr xmlns:wpc="http://schemas.microsoft.com/office/word/2010/wordprocessingCanvas" xmlns:mc="http://schemas.openxmlformats.org/markup-compatibility/2006" xmlns:o="urn:schemas-microsoft-com:office:office" xmlns:r="http://schemas.openxmlformats.org/officeDocument/2006/relationships" xmlns:m="http://schemas.openxmlformats.org/officeDocument/2006/math" xmlns:v="urn:schemas-microsoft-com:vml" xmlns:wp14="http://schemas.microsoft.com/office/word/2010/wordprocessingDrawing" xmlns:wp="http://schemas.openxmlformats.org/drawingml/2006/wordprocessingDrawing" xmlns:w10="urn:schemas-microsoft-com:office:word" xmlns:w="http://schemas.openxmlformats.org/wordprocessingml/2006/main" xmlns:w14="http://schemas.microsoft.com/office/word/2010/wordml" xmlns:w15="http://schemas.microsoft.com/office/word/2012/wordml" xmlns:wpg="http://schemas.microsoft.com/office/word/2010/wordprocessingGroup" xmlns:wpi="http://schemas.microsoft.com/office/word/2010/wordprocessingInk" xmlns:wne="http://schemas.microsoft.com/office/word/2006/wordml" xmlns:wps="http://schemas.microsoft.com/office/word/2010/wordprocessingShape" mc:Ignorable="w14 w15 wp14">
+<w:ftr xmlns:wpc="http://schemas.microsoft.com/office/word/2010/wordprocessingCanvas" xmlns:cx="http://schemas.microsoft.com/office/drawing/2014/chartex" xmlns:cx1="http://schemas.microsoft.com/office/drawing/2015/9/8/chartex" xmlns:cx2="http://schemas.microsoft.com/office/drawing/2015/10/21/chartex" xmlns:cx3="http://schemas.microsoft.com/office/drawing/2016/5/9/chartex" xmlns:cx4="http://schemas.microsoft.com/office/drawing/2016/5/10/chartex" xmlns:cx5="http://schemas.microsoft.com/office/drawing/2016/5/11/chartex" xmlns:cx6="http://schemas.microsoft.com/office/drawing/2016/5/12/chartex" xmlns:cx7="http://schemas.microsoft.com/office/drawing/2016/5/13/chartex" xmlns:cx8="http://schemas.microsoft.com/office/drawing/2016/5/14/chartex" xmlns:mc="http://schemas.openxmlformats.org/markup-compatibility/2006" xmlns:aink="http://schemas.microsoft.com/office/drawing/2016/ink" xmlns:am3d="http://schemas.microsoft.com/office/drawing/2017/model3d" xmlns:o="urn:schemas-microsoft-com:office:office" xmlns:r="http://schemas.openxmlformats.org/officeDocument/2006/relationships" xmlns:m="http://schemas.openxmlformats.org/officeDocument/2006/math" xmlns:v="urn:schemas-microsoft-com:vml" xmlns:wp14="http://schemas.microsoft.com/office/word/2010/wordprocessingDrawing" xmlns:wp="http://schemas.openxmlformats.org/drawingml/2006/wordprocessingDrawing" xmlns:w10="urn:schemas-microsoft-com:office:word" xmlns:w="http://schemas.openxmlformats.org/wordprocessingml/2006/main" xmlns:w14="http://schemas.microsoft.com/office/word/2010/wordml" xmlns:w15="http://schemas.microsoft.com/office/word/2012/wordml" xmlns:w16cid="http://schemas.microsoft.com/office/word/2016/wordml/cid" xmlns:w16se="http://schemas.microsoft.com/office/word/2015/wordml/symex" xmlns:wpg="http://schemas.microsoft.com/office/word/2010/wordprocessingGroup" xmlns:wpi="http://schemas.microsoft.com/office/word/2010/wordprocessingInk" xmlns:wne="http://schemas.microsoft.com/office/word/2006/wordml" xmlns:wps="http://schemas.microsoft.com/office/word/2010/wordprocessingShape" mc:Ignorable="w14 w15 w16se w16cid wp14">
   <w:p>
     <w:pPr>
       <w:pStyle w:val="Footer"/>
@@ -10141,7 +10955,7 @@
       <w:rPr>
         <w:rFonts w:cs="Intel Clear"/>
       </w:rPr>
-      <w:t xml:space="preserve">September </w:t>
+      <w:t xml:space="preserve">October </w:t>
     </w:r>
     <w:r>
       <w:rPr>
@@ -10181,7 +10995,7 @@
         <w:rStyle w:val="PageNumber"/>
         <w:noProof/>
       </w:rPr>
-      <w:t>10</w:t>
+      <w:t>12</w:t>
     </w:r>
     <w:r>
       <w:rPr>
@@ -10218,7 +11032,7 @@
 </file>
 
 <file path=word/footer2.xml><?xml version="1.0" encoding="utf-8"?>
-<w:ftr xmlns:wpc="http://schemas.microsoft.com/office/word/2010/wordprocessingCanvas" xmlns:mc="http://schemas.openxmlformats.org/markup-compatibility/2006" xmlns:o="urn:schemas-microsoft-com:office:office" xmlns:r="http://schemas.openxmlformats.org/officeDocument/2006/relationships" xmlns:m="http://schemas.openxmlformats.org/officeDocument/2006/math" xmlns:v="urn:schemas-microsoft-com:vml" xmlns:wp14="http://schemas.microsoft.com/office/word/2010/wordprocessingDrawing" xmlns:wp="http://schemas.openxmlformats.org/drawingml/2006/wordprocessingDrawing" xmlns:w10="urn:schemas-microsoft-com:office:word" xmlns:w="http://schemas.openxmlformats.org/wordprocessingml/2006/main" xmlns:w14="http://schemas.microsoft.com/office/word/2010/wordml" xmlns:w15="http://schemas.microsoft.com/office/word/2012/wordml" xmlns:wpg="http://schemas.microsoft.com/office/word/2010/wordprocessingGroup" xmlns:wpi="http://schemas.microsoft.com/office/word/2010/wordprocessingInk" xmlns:wne="http://schemas.microsoft.com/office/word/2006/wordml" xmlns:wps="http://schemas.microsoft.com/office/word/2010/wordprocessingShape" mc:Ignorable="w14 w15 wp14">
+<w:ftr xmlns:wpc="http://schemas.microsoft.com/office/word/2010/wordprocessingCanvas" xmlns:cx="http://schemas.microsoft.com/office/drawing/2014/chartex" xmlns:cx1="http://schemas.microsoft.com/office/drawing/2015/9/8/chartex" xmlns:cx2="http://schemas.microsoft.com/office/drawing/2015/10/21/chartex" xmlns:cx3="http://schemas.microsoft.com/office/drawing/2016/5/9/chartex" xmlns:cx4="http://schemas.microsoft.com/office/drawing/2016/5/10/chartex" xmlns:cx5="http://schemas.microsoft.com/office/drawing/2016/5/11/chartex" xmlns:cx6="http://schemas.microsoft.com/office/drawing/2016/5/12/chartex" xmlns:cx7="http://schemas.microsoft.com/office/drawing/2016/5/13/chartex" xmlns:cx8="http://schemas.microsoft.com/office/drawing/2016/5/14/chartex" xmlns:mc="http://schemas.openxmlformats.org/markup-compatibility/2006" xmlns:aink="http://schemas.microsoft.com/office/drawing/2016/ink" xmlns:am3d="http://schemas.microsoft.com/office/drawing/2017/model3d" xmlns:o="urn:schemas-microsoft-com:office:office" xmlns:r="http://schemas.openxmlformats.org/officeDocument/2006/relationships" xmlns:m="http://schemas.openxmlformats.org/officeDocument/2006/math" xmlns:v="urn:schemas-microsoft-com:vml" xmlns:wp14="http://schemas.microsoft.com/office/word/2010/wordprocessingDrawing" xmlns:wp="http://schemas.openxmlformats.org/drawingml/2006/wordprocessingDrawing" xmlns:w10="urn:schemas-microsoft-com:office:word" xmlns:w="http://schemas.openxmlformats.org/wordprocessingml/2006/main" xmlns:w14="http://schemas.microsoft.com/office/word/2010/wordml" xmlns:w15="http://schemas.microsoft.com/office/word/2012/wordml" xmlns:w16cid="http://schemas.microsoft.com/office/word/2016/wordml/cid" xmlns:w16se="http://schemas.microsoft.com/office/word/2015/wordml/symex" xmlns:wpg="http://schemas.microsoft.com/office/word/2010/wordprocessingGroup" xmlns:wpi="http://schemas.microsoft.com/office/word/2010/wordprocessingInk" xmlns:wne="http://schemas.microsoft.com/office/word/2006/wordml" xmlns:wps="http://schemas.microsoft.com/office/word/2010/wordprocessingShape" mc:Ignorable="w14 w15 w16se w16cid wp14">
   <w:p>
     <w:pPr>
       <w:pStyle w:val="Footer"/>
@@ -10231,7 +11045,7 @@
       <w:rPr>
         <w:rFonts w:cs="Intel Clear"/>
       </w:rPr>
-      <w:t xml:space="preserve">September </w:t>
+      <w:t xml:space="preserve">October </w:t>
     </w:r>
     <w:r>
       <w:t>2019</w:t>
@@ -10288,7 +11102,7 @@
       <w:rPr>
         <w:noProof/>
       </w:rPr>
-      <w:t>11</w:t>
+      <w:t>13</w:t>
     </w:r>
     <w:r>
       <w:fldChar w:fldCharType="end"/>
@@ -10298,7 +11112,7 @@
 </file>
 
 <file path=word/footer3.xml><?xml version="1.0" encoding="utf-8"?>
-<w:ftr xmlns:wpc="http://schemas.microsoft.com/office/word/2010/wordprocessingCanvas" xmlns:mc="http://schemas.openxmlformats.org/markup-compatibility/2006" xmlns:o="urn:schemas-microsoft-com:office:office" xmlns:r="http://schemas.openxmlformats.org/officeDocument/2006/relationships" xmlns:m="http://schemas.openxmlformats.org/officeDocument/2006/math" xmlns:v="urn:schemas-microsoft-com:vml" xmlns:wp14="http://schemas.microsoft.com/office/word/2010/wordprocessingDrawing" xmlns:wp="http://schemas.openxmlformats.org/drawingml/2006/wordprocessingDrawing" xmlns:w10="urn:schemas-microsoft-com:office:word" xmlns:w="http://schemas.openxmlformats.org/wordprocessingml/2006/main" xmlns:w14="http://schemas.microsoft.com/office/word/2010/wordml" xmlns:w15="http://schemas.microsoft.com/office/word/2012/wordml" xmlns:wpg="http://schemas.microsoft.com/office/word/2010/wordprocessingGroup" xmlns:wpi="http://schemas.microsoft.com/office/word/2010/wordprocessingInk" xmlns:wne="http://schemas.microsoft.com/office/word/2006/wordml" xmlns:wps="http://schemas.microsoft.com/office/word/2010/wordprocessingShape" mc:Ignorable="w14 w15 wp14">
+<w:ftr xmlns:wpc="http://schemas.microsoft.com/office/word/2010/wordprocessingCanvas" xmlns:cx="http://schemas.microsoft.com/office/drawing/2014/chartex" xmlns:cx1="http://schemas.microsoft.com/office/drawing/2015/9/8/chartex" xmlns:cx2="http://schemas.microsoft.com/office/drawing/2015/10/21/chartex" xmlns:cx3="http://schemas.microsoft.com/office/drawing/2016/5/9/chartex" xmlns:cx4="http://schemas.microsoft.com/office/drawing/2016/5/10/chartex" xmlns:cx5="http://schemas.microsoft.com/office/drawing/2016/5/11/chartex" xmlns:cx6="http://schemas.microsoft.com/office/drawing/2016/5/12/chartex" xmlns:cx7="http://schemas.microsoft.com/office/drawing/2016/5/13/chartex" xmlns:cx8="http://schemas.microsoft.com/office/drawing/2016/5/14/chartex" xmlns:mc="http://schemas.openxmlformats.org/markup-compatibility/2006" xmlns:aink="http://schemas.microsoft.com/office/drawing/2016/ink" xmlns:am3d="http://schemas.microsoft.com/office/drawing/2017/model3d" xmlns:o="urn:schemas-microsoft-com:office:office" xmlns:r="http://schemas.openxmlformats.org/officeDocument/2006/relationships" xmlns:m="http://schemas.openxmlformats.org/officeDocument/2006/math" xmlns:v="urn:schemas-microsoft-com:vml" xmlns:wp14="http://schemas.microsoft.com/office/word/2010/wordprocessingDrawing" xmlns:wp="http://schemas.openxmlformats.org/drawingml/2006/wordprocessingDrawing" xmlns:w10="urn:schemas-microsoft-com:office:word" xmlns:w="http://schemas.openxmlformats.org/wordprocessingml/2006/main" xmlns:w14="http://schemas.microsoft.com/office/word/2010/wordml" xmlns:w15="http://schemas.microsoft.com/office/word/2012/wordml" xmlns:w16cid="http://schemas.microsoft.com/office/word/2016/wordml/cid" xmlns:w16se="http://schemas.microsoft.com/office/word/2015/wordml/symex" xmlns:wpg="http://schemas.microsoft.com/office/word/2010/wordprocessingGroup" xmlns:wpi="http://schemas.microsoft.com/office/word/2010/wordprocessingInk" xmlns:wne="http://schemas.microsoft.com/office/word/2006/wordml" xmlns:wps="http://schemas.microsoft.com/office/word/2010/wordprocessingShape" mc:Ignorable="w14 w15 w16se w16cid wp14">
   <w:p>
     <w:pPr>
       <w:jc w:val="right"/>
@@ -10316,7 +11130,7 @@
 </file>
 
 <file path=word/footnotes.xml><?xml version="1.0" encoding="utf-8"?>
-<w:footnotes xmlns:wpc="http://schemas.microsoft.com/office/word/2010/wordprocessingCanvas" xmlns:mc="http://schemas.openxmlformats.org/markup-compatibility/2006" xmlns:o="urn:schemas-microsoft-com:office:office" xmlns:r="http://schemas.openxmlformats.org/officeDocument/2006/relationships" xmlns:m="http://schemas.openxmlformats.org/officeDocument/2006/math" xmlns:v="urn:schemas-microsoft-com:vml" xmlns:wp14="http://schemas.microsoft.com/office/word/2010/wordprocessingDrawing" xmlns:wp="http://schemas.openxmlformats.org/drawingml/2006/wordprocessingDrawing" xmlns:w10="urn:schemas-microsoft-com:office:word" xmlns:w="http://schemas.openxmlformats.org/wordprocessingml/2006/main" xmlns:w14="http://schemas.microsoft.com/office/word/2010/wordml" xmlns:w15="http://schemas.microsoft.com/office/word/2012/wordml" xmlns:wpg="http://schemas.microsoft.com/office/word/2010/wordprocessingGroup" xmlns:wpi="http://schemas.microsoft.com/office/word/2010/wordprocessingInk" xmlns:wne="http://schemas.microsoft.com/office/word/2006/wordml" xmlns:wps="http://schemas.microsoft.com/office/word/2010/wordprocessingShape" mc:Ignorable="w14 w15 wp14">
+<w:footnotes xmlns:wpc="http://schemas.microsoft.com/office/word/2010/wordprocessingCanvas" xmlns:cx="http://schemas.microsoft.com/office/drawing/2014/chartex" xmlns:cx1="http://schemas.microsoft.com/office/drawing/2015/9/8/chartex" xmlns:cx2="http://schemas.microsoft.com/office/drawing/2015/10/21/chartex" xmlns:cx3="http://schemas.microsoft.com/office/drawing/2016/5/9/chartex" xmlns:cx4="http://schemas.microsoft.com/office/drawing/2016/5/10/chartex" xmlns:cx5="http://schemas.microsoft.com/office/drawing/2016/5/11/chartex" xmlns:cx6="http://schemas.microsoft.com/office/drawing/2016/5/12/chartex" xmlns:cx7="http://schemas.microsoft.com/office/drawing/2016/5/13/chartex" xmlns:cx8="http://schemas.microsoft.com/office/drawing/2016/5/14/chartex" xmlns:mc="http://schemas.openxmlformats.org/markup-compatibility/2006" xmlns:aink="http://schemas.microsoft.com/office/drawing/2016/ink" xmlns:am3d="http://schemas.microsoft.com/office/drawing/2017/model3d" xmlns:o="urn:schemas-microsoft-com:office:office" xmlns:r="http://schemas.openxmlformats.org/officeDocument/2006/relationships" xmlns:m="http://schemas.openxmlformats.org/officeDocument/2006/math" xmlns:v="urn:schemas-microsoft-com:vml" xmlns:wp14="http://schemas.microsoft.com/office/word/2010/wordprocessingDrawing" xmlns:wp="http://schemas.openxmlformats.org/drawingml/2006/wordprocessingDrawing" xmlns:w10="urn:schemas-microsoft-com:office:word" xmlns:w="http://schemas.openxmlformats.org/wordprocessingml/2006/main" xmlns:w14="http://schemas.microsoft.com/office/word/2010/wordml" xmlns:w15="http://schemas.microsoft.com/office/word/2012/wordml" xmlns:w16cid="http://schemas.microsoft.com/office/word/2016/wordml/cid" xmlns:w16se="http://schemas.microsoft.com/office/word/2015/wordml/symex" xmlns:wpg="http://schemas.microsoft.com/office/word/2010/wordprocessingGroup" xmlns:wpi="http://schemas.microsoft.com/office/word/2010/wordprocessingInk" xmlns:wne="http://schemas.microsoft.com/office/word/2006/wordml" xmlns:wps="http://schemas.microsoft.com/office/word/2010/wordprocessingShape" mc:Ignorable="w14 w15 w16se w16cid wp14">
   <w:footnote w:type="separator" w:id="-1">
     <w:p>
       <w:pPr>
@@ -10341,7 +11155,7 @@
 </file>
 
 <file path=word/header1.xml><?xml version="1.0" encoding="utf-8"?>
-<w:hdr xmlns:wpc="http://schemas.microsoft.com/office/word/2010/wordprocessingCanvas" xmlns:mc="http://schemas.openxmlformats.org/markup-compatibility/2006" xmlns:o="urn:schemas-microsoft-com:office:office" xmlns:r="http://schemas.openxmlformats.org/officeDocument/2006/relationships" xmlns:m="http://schemas.openxmlformats.org/officeDocument/2006/math" xmlns:v="urn:schemas-microsoft-com:vml" xmlns:wp14="http://schemas.microsoft.com/office/word/2010/wordprocessingDrawing" xmlns:wp="http://schemas.openxmlformats.org/drawingml/2006/wordprocessingDrawing" xmlns:w10="urn:schemas-microsoft-com:office:word" xmlns:w="http://schemas.openxmlformats.org/wordprocessingml/2006/main" xmlns:w14="http://schemas.microsoft.com/office/word/2010/wordml" xmlns:w15="http://schemas.microsoft.com/office/word/2012/wordml" xmlns:wpg="http://schemas.microsoft.com/office/word/2010/wordprocessingGroup" xmlns:wpi="http://schemas.microsoft.com/office/word/2010/wordprocessingInk" xmlns:wne="http://schemas.microsoft.com/office/word/2006/wordml" xmlns:wps="http://schemas.microsoft.com/office/word/2010/wordprocessingShape" mc:Ignorable="w14 w15 wp14">
+<w:hdr xmlns:wpc="http://schemas.microsoft.com/office/word/2010/wordprocessingCanvas" xmlns:cx="http://schemas.microsoft.com/office/drawing/2014/chartex" xmlns:cx1="http://schemas.microsoft.com/office/drawing/2015/9/8/chartex" xmlns:cx2="http://schemas.microsoft.com/office/drawing/2015/10/21/chartex" xmlns:cx3="http://schemas.microsoft.com/office/drawing/2016/5/9/chartex" xmlns:cx4="http://schemas.microsoft.com/office/drawing/2016/5/10/chartex" xmlns:cx5="http://schemas.microsoft.com/office/drawing/2016/5/11/chartex" xmlns:cx6="http://schemas.microsoft.com/office/drawing/2016/5/12/chartex" xmlns:cx7="http://schemas.microsoft.com/office/drawing/2016/5/13/chartex" xmlns:cx8="http://schemas.microsoft.com/office/drawing/2016/5/14/chartex" xmlns:mc="http://schemas.openxmlformats.org/markup-compatibility/2006" xmlns:aink="http://schemas.microsoft.com/office/drawing/2016/ink" xmlns:am3d="http://schemas.microsoft.com/office/drawing/2017/model3d" xmlns:o="urn:schemas-microsoft-com:office:office" xmlns:r="http://schemas.openxmlformats.org/officeDocument/2006/relationships" xmlns:m="http://schemas.openxmlformats.org/officeDocument/2006/math" xmlns:v="urn:schemas-microsoft-com:vml" xmlns:wp14="http://schemas.microsoft.com/office/word/2010/wordprocessingDrawing" xmlns:wp="http://schemas.openxmlformats.org/drawingml/2006/wordprocessingDrawing" xmlns:w10="urn:schemas-microsoft-com:office:word" xmlns:w="http://schemas.openxmlformats.org/wordprocessingml/2006/main" xmlns:w14="http://schemas.microsoft.com/office/word/2010/wordml" xmlns:w15="http://schemas.microsoft.com/office/word/2012/wordml" xmlns:w16cid="http://schemas.microsoft.com/office/word/2016/wordml/cid" xmlns:w16se="http://schemas.microsoft.com/office/word/2015/wordml/symex" xmlns:wpg="http://schemas.microsoft.com/office/word/2010/wordprocessingGroup" xmlns:wpi="http://schemas.microsoft.com/office/word/2010/wordprocessingInk" xmlns:wne="http://schemas.microsoft.com/office/word/2006/wordml" xmlns:wps="http://schemas.microsoft.com/office/word/2010/wordprocessingShape" mc:Ignorable="w14 w15 w16se w16cid wp14">
   <w:p>
     <w:pPr>
       <w:pStyle w:val="Header"/>
@@ -10437,7 +11251,7 @@
 </file>
 
 <file path=word/header2.xml><?xml version="1.0" encoding="utf-8"?>
-<w:hdr xmlns:wpc="http://schemas.microsoft.com/office/word/2010/wordprocessingCanvas" xmlns:mc="http://schemas.openxmlformats.org/markup-compatibility/2006" xmlns:o="urn:schemas-microsoft-com:office:office" xmlns:r="http://schemas.openxmlformats.org/officeDocument/2006/relationships" xmlns:m="http://schemas.openxmlformats.org/officeDocument/2006/math" xmlns:v="urn:schemas-microsoft-com:vml" xmlns:wp14="http://schemas.microsoft.com/office/word/2010/wordprocessingDrawing" xmlns:wp="http://schemas.openxmlformats.org/drawingml/2006/wordprocessingDrawing" xmlns:w10="urn:schemas-microsoft-com:office:word" xmlns:w="http://schemas.openxmlformats.org/wordprocessingml/2006/main" xmlns:w14="http://schemas.microsoft.com/office/word/2010/wordml" xmlns:w15="http://schemas.microsoft.com/office/word/2012/wordml" xmlns:wpg="http://schemas.microsoft.com/office/word/2010/wordprocessingGroup" xmlns:wpi="http://schemas.microsoft.com/office/word/2010/wordprocessingInk" xmlns:wne="http://schemas.microsoft.com/office/word/2006/wordml" xmlns:wps="http://schemas.microsoft.com/office/word/2010/wordprocessingShape" mc:Ignorable="w14 w15 wp14">
+<w:hdr xmlns:wpc="http://schemas.microsoft.com/office/word/2010/wordprocessingCanvas" xmlns:cx="http://schemas.microsoft.com/office/drawing/2014/chartex" xmlns:cx1="http://schemas.microsoft.com/office/drawing/2015/9/8/chartex" xmlns:cx2="http://schemas.microsoft.com/office/drawing/2015/10/21/chartex" xmlns:cx3="http://schemas.microsoft.com/office/drawing/2016/5/9/chartex" xmlns:cx4="http://schemas.microsoft.com/office/drawing/2016/5/10/chartex" xmlns:cx5="http://schemas.microsoft.com/office/drawing/2016/5/11/chartex" xmlns:cx6="http://schemas.microsoft.com/office/drawing/2016/5/12/chartex" xmlns:cx7="http://schemas.microsoft.com/office/drawing/2016/5/13/chartex" xmlns:cx8="http://schemas.microsoft.com/office/drawing/2016/5/14/chartex" xmlns:mc="http://schemas.openxmlformats.org/markup-compatibility/2006" xmlns:aink="http://schemas.microsoft.com/office/drawing/2016/ink" xmlns:am3d="http://schemas.microsoft.com/office/drawing/2017/model3d" xmlns:o="urn:schemas-microsoft-com:office:office" xmlns:r="http://schemas.openxmlformats.org/officeDocument/2006/relationships" xmlns:m="http://schemas.openxmlformats.org/officeDocument/2006/math" xmlns:v="urn:schemas-microsoft-com:vml" xmlns:wp14="http://schemas.microsoft.com/office/word/2010/wordprocessingDrawing" xmlns:wp="http://schemas.openxmlformats.org/drawingml/2006/wordprocessingDrawing" xmlns:w10="urn:schemas-microsoft-com:office:word" xmlns:w="http://schemas.openxmlformats.org/wordprocessingml/2006/main" xmlns:w14="http://schemas.microsoft.com/office/word/2010/wordml" xmlns:w15="http://schemas.microsoft.com/office/word/2012/wordml" xmlns:w16cid="http://schemas.microsoft.com/office/word/2016/wordml/cid" xmlns:w16se="http://schemas.microsoft.com/office/word/2015/wordml/symex" xmlns:wpg="http://schemas.microsoft.com/office/word/2010/wordprocessingGroup" xmlns:wpi="http://schemas.microsoft.com/office/word/2010/wordprocessingInk" xmlns:wne="http://schemas.microsoft.com/office/word/2006/wordml" xmlns:wps="http://schemas.microsoft.com/office/word/2010/wordprocessingShape" mc:Ignorable="w14 w15 w16se w16cid wp14">
   <w:p>
     <w:pPr>
       <w:pStyle w:val="Header"/>
@@ -10528,7 +11342,7 @@
 </file>
 
 <file path=word/header3.xml><?xml version="1.0" encoding="utf-8"?>
-<w:hdr xmlns:wpc="http://schemas.microsoft.com/office/word/2010/wordprocessingCanvas" xmlns:mc="http://schemas.openxmlformats.org/markup-compatibility/2006" xmlns:o="urn:schemas-microsoft-com:office:office" xmlns:r="http://schemas.openxmlformats.org/officeDocument/2006/relationships" xmlns:m="http://schemas.openxmlformats.org/officeDocument/2006/math" xmlns:v="urn:schemas-microsoft-com:vml" xmlns:wp14="http://schemas.microsoft.com/office/word/2010/wordprocessingDrawing" xmlns:wp="http://schemas.openxmlformats.org/drawingml/2006/wordprocessingDrawing" xmlns:w10="urn:schemas-microsoft-com:office:word" xmlns:w="http://schemas.openxmlformats.org/wordprocessingml/2006/main" xmlns:w14="http://schemas.microsoft.com/office/word/2010/wordml" xmlns:w15="http://schemas.microsoft.com/office/word/2012/wordml" xmlns:wpg="http://schemas.microsoft.com/office/word/2010/wordprocessingGroup" xmlns:wpi="http://schemas.microsoft.com/office/word/2010/wordprocessingInk" xmlns:wne="http://schemas.microsoft.com/office/word/2006/wordml" xmlns:wps="http://schemas.microsoft.com/office/word/2010/wordprocessingShape" mc:Ignorable="w14 w15 wp14">
+<w:hdr xmlns:wpc="http://schemas.microsoft.com/office/word/2010/wordprocessingCanvas" xmlns:cx="http://schemas.microsoft.com/office/drawing/2014/chartex" xmlns:cx1="http://schemas.microsoft.com/office/drawing/2015/9/8/chartex" xmlns:cx2="http://schemas.microsoft.com/office/drawing/2015/10/21/chartex" xmlns:cx3="http://schemas.microsoft.com/office/drawing/2016/5/9/chartex" xmlns:cx4="http://schemas.microsoft.com/office/drawing/2016/5/10/chartex" xmlns:cx5="http://schemas.microsoft.com/office/drawing/2016/5/11/chartex" xmlns:cx6="http://schemas.microsoft.com/office/drawing/2016/5/12/chartex" xmlns:cx7="http://schemas.microsoft.com/office/drawing/2016/5/13/chartex" xmlns:cx8="http://schemas.microsoft.com/office/drawing/2016/5/14/chartex" xmlns:mc="http://schemas.openxmlformats.org/markup-compatibility/2006" xmlns:aink="http://schemas.microsoft.com/office/drawing/2016/ink" xmlns:am3d="http://schemas.microsoft.com/office/drawing/2017/model3d" xmlns:o="urn:schemas-microsoft-com:office:office" xmlns:r="http://schemas.openxmlformats.org/officeDocument/2006/relationships" xmlns:m="http://schemas.openxmlformats.org/officeDocument/2006/math" xmlns:v="urn:schemas-microsoft-com:vml" xmlns:wp14="http://schemas.microsoft.com/office/word/2010/wordprocessingDrawing" xmlns:wp="http://schemas.openxmlformats.org/drawingml/2006/wordprocessingDrawing" xmlns:w10="urn:schemas-microsoft-com:office:word" xmlns:w="http://schemas.openxmlformats.org/wordprocessingml/2006/main" xmlns:w14="http://schemas.microsoft.com/office/word/2010/wordml" xmlns:w15="http://schemas.microsoft.com/office/word/2012/wordml" xmlns:w16cid="http://schemas.microsoft.com/office/word/2016/wordml/cid" xmlns:w16se="http://schemas.microsoft.com/office/word/2015/wordml/symex" xmlns:wpg="http://schemas.microsoft.com/office/word/2010/wordprocessingGroup" xmlns:wpi="http://schemas.microsoft.com/office/word/2010/wordprocessingInk" xmlns:wne="http://schemas.microsoft.com/office/word/2006/wordml" xmlns:wps="http://schemas.microsoft.com/office/word/2010/wordprocessingShape" mc:Ignorable="w14 w15 w16se w16cid wp14">
   <w:p>
     <w:pPr>
       <w:pStyle w:val="Header"/>
@@ -10602,7 +11416,7 @@
 </file>
 
 <file path=word/header4.xml><?xml version="1.0" encoding="utf-8"?>
-<w:hdr xmlns:wpc="http://schemas.microsoft.com/office/word/2010/wordprocessingCanvas" xmlns:mc="http://schemas.openxmlformats.org/markup-compatibility/2006" xmlns:o="urn:schemas-microsoft-com:office:office" xmlns:r="http://schemas.openxmlformats.org/officeDocument/2006/relationships" xmlns:m="http://schemas.openxmlformats.org/officeDocument/2006/math" xmlns:v="urn:schemas-microsoft-com:vml" xmlns:wp14="http://schemas.microsoft.com/office/word/2010/wordprocessingDrawing" xmlns:wp="http://schemas.openxmlformats.org/drawingml/2006/wordprocessingDrawing" xmlns:w10="urn:schemas-microsoft-com:office:word" xmlns:w="http://schemas.openxmlformats.org/wordprocessingml/2006/main" xmlns:w14="http://schemas.microsoft.com/office/word/2010/wordml" xmlns:w15="http://schemas.microsoft.com/office/word/2012/wordml" xmlns:wpg="http://schemas.microsoft.com/office/word/2010/wordprocessingGroup" xmlns:wpi="http://schemas.microsoft.com/office/word/2010/wordprocessingInk" xmlns:wne="http://schemas.microsoft.com/office/word/2006/wordml" xmlns:wps="http://schemas.microsoft.com/office/word/2010/wordprocessingShape" mc:Ignorable="w14 w15 wp14">
+<w:hdr xmlns:wpc="http://schemas.microsoft.com/office/word/2010/wordprocessingCanvas" xmlns:cx="http://schemas.microsoft.com/office/drawing/2014/chartex" xmlns:cx1="http://schemas.microsoft.com/office/drawing/2015/9/8/chartex" xmlns:cx2="http://schemas.microsoft.com/office/drawing/2015/10/21/chartex" xmlns:cx3="http://schemas.microsoft.com/office/drawing/2016/5/9/chartex" xmlns:cx4="http://schemas.microsoft.com/office/drawing/2016/5/10/chartex" xmlns:cx5="http://schemas.microsoft.com/office/drawing/2016/5/11/chartex" xmlns:cx6="http://schemas.microsoft.com/office/drawing/2016/5/12/chartex" xmlns:cx7="http://schemas.microsoft.com/office/drawing/2016/5/13/chartex" xmlns:cx8="http://schemas.microsoft.com/office/drawing/2016/5/14/chartex" xmlns:mc="http://schemas.openxmlformats.org/markup-compatibility/2006" xmlns:aink="http://schemas.microsoft.com/office/drawing/2016/ink" xmlns:am3d="http://schemas.microsoft.com/office/drawing/2017/model3d" xmlns:o="urn:schemas-microsoft-com:office:office" xmlns:r="http://schemas.openxmlformats.org/officeDocument/2006/relationships" xmlns:m="http://schemas.openxmlformats.org/officeDocument/2006/math" xmlns:v="urn:schemas-microsoft-com:vml" xmlns:wp14="http://schemas.microsoft.com/office/word/2010/wordprocessingDrawing" xmlns:wp="http://schemas.openxmlformats.org/drawingml/2006/wordprocessingDrawing" xmlns:w10="urn:schemas-microsoft-com:office:word" xmlns:w="http://schemas.openxmlformats.org/wordprocessingml/2006/main" xmlns:w14="http://schemas.microsoft.com/office/word/2010/wordml" xmlns:w15="http://schemas.microsoft.com/office/word/2012/wordml" xmlns:w16cid="http://schemas.microsoft.com/office/word/2016/wordml/cid" xmlns:w16se="http://schemas.microsoft.com/office/word/2015/wordml/symex" xmlns:wpg="http://schemas.microsoft.com/office/word/2010/wordprocessingGroup" xmlns:wpi="http://schemas.microsoft.com/office/word/2010/wordprocessingInk" xmlns:wne="http://schemas.microsoft.com/office/word/2006/wordml" xmlns:wps="http://schemas.microsoft.com/office/word/2010/wordprocessingShape" mc:Ignorable="w14 w15 w16se w16cid wp14">
   <w:p>
     <w:pPr>
       <w:pStyle w:val="Header"/>
@@ -10701,7 +11515,7 @@
       <w:rPr>
         <w:noProof/>
       </w:rPr>
-      <w:t>Known Issues</w:t>
+      <w:t>Hardware and Software Compatibility</w:t>
     </w:r>
     <w:r>
       <w:rPr>
@@ -10742,7 +11556,7 @@
 </file>
 
 <file path=word/header5.xml><?xml version="1.0" encoding="utf-8"?>
-<w:hdr xmlns:wpc="http://schemas.microsoft.com/office/word/2010/wordprocessingCanvas" xmlns:mc="http://schemas.openxmlformats.org/markup-compatibility/2006" xmlns:o="urn:schemas-microsoft-com:office:office" xmlns:r="http://schemas.openxmlformats.org/officeDocument/2006/relationships" xmlns:m="http://schemas.openxmlformats.org/officeDocument/2006/math" xmlns:v="urn:schemas-microsoft-com:vml" xmlns:wp14="http://schemas.microsoft.com/office/word/2010/wordprocessingDrawing" xmlns:wp="http://schemas.openxmlformats.org/drawingml/2006/wordprocessingDrawing" xmlns:w10="urn:schemas-microsoft-com:office:word" xmlns:w="http://schemas.openxmlformats.org/wordprocessingml/2006/main" xmlns:w14="http://schemas.microsoft.com/office/word/2010/wordml" xmlns:w15="http://schemas.microsoft.com/office/word/2012/wordml" xmlns:wpg="http://schemas.microsoft.com/office/word/2010/wordprocessingGroup" xmlns:wpi="http://schemas.microsoft.com/office/word/2010/wordprocessingInk" xmlns:wne="http://schemas.microsoft.com/office/word/2006/wordml" xmlns:wps="http://schemas.microsoft.com/office/word/2010/wordprocessingShape" mc:Ignorable="w14 w15 wp14">
+<w:hdr xmlns:wpc="http://schemas.microsoft.com/office/word/2010/wordprocessingCanvas" xmlns:cx="http://schemas.microsoft.com/office/drawing/2014/chartex" xmlns:cx1="http://schemas.microsoft.com/office/drawing/2015/9/8/chartex" xmlns:cx2="http://schemas.microsoft.com/office/drawing/2015/10/21/chartex" xmlns:cx3="http://schemas.microsoft.com/office/drawing/2016/5/9/chartex" xmlns:cx4="http://schemas.microsoft.com/office/drawing/2016/5/10/chartex" xmlns:cx5="http://schemas.microsoft.com/office/drawing/2016/5/11/chartex" xmlns:cx6="http://schemas.microsoft.com/office/drawing/2016/5/12/chartex" xmlns:cx7="http://schemas.microsoft.com/office/drawing/2016/5/13/chartex" xmlns:cx8="http://schemas.microsoft.com/office/drawing/2016/5/14/chartex" xmlns:mc="http://schemas.openxmlformats.org/markup-compatibility/2006" xmlns:aink="http://schemas.microsoft.com/office/drawing/2016/ink" xmlns:am3d="http://schemas.microsoft.com/office/drawing/2017/model3d" xmlns:o="urn:schemas-microsoft-com:office:office" xmlns:r="http://schemas.openxmlformats.org/officeDocument/2006/relationships" xmlns:m="http://schemas.openxmlformats.org/officeDocument/2006/math" xmlns:v="urn:schemas-microsoft-com:vml" xmlns:wp14="http://schemas.microsoft.com/office/word/2010/wordprocessingDrawing" xmlns:wp="http://schemas.openxmlformats.org/drawingml/2006/wordprocessingDrawing" xmlns:w10="urn:schemas-microsoft-com:office:word" xmlns:w="http://schemas.openxmlformats.org/wordprocessingml/2006/main" xmlns:w14="http://schemas.microsoft.com/office/word/2010/wordml" xmlns:w15="http://schemas.microsoft.com/office/word/2012/wordml" xmlns:w16cid="http://schemas.microsoft.com/office/word/2016/wordml/cid" xmlns:w16se="http://schemas.microsoft.com/office/word/2015/wordml/symex" xmlns:wpg="http://schemas.microsoft.com/office/word/2010/wordprocessingGroup" xmlns:wpi="http://schemas.microsoft.com/office/word/2010/wordprocessingInk" xmlns:wne="http://schemas.microsoft.com/office/word/2006/wordml" xmlns:wps="http://schemas.microsoft.com/office/word/2010/wordprocessingShape" mc:Ignorable="w14 w15 w16se w16cid wp14">
   <w:p>
     <w:pPr>
       <w:pStyle w:val="Header"/>
@@ -10839,7 +11653,7 @@
       <w:rPr>
         <w:noProof/>
       </w:rPr>
-      <w:t>Related Documentation</w:t>
+      <w:t>Hardware and Software Compatibility</w:t>
     </w:r>
     <w:r>
       <w:rPr>
@@ -10876,7 +11690,7 @@
 </file>
 
 <file path=word/numbering.xml><?xml version="1.0" encoding="utf-8"?>
-<w:numbering xmlns:wpc="http://schemas.microsoft.com/office/word/2010/wordprocessingCanvas" xmlns:mc="http://schemas.openxmlformats.org/markup-compatibility/2006" xmlns:o="urn:schemas-microsoft-com:office:office" xmlns:r="http://schemas.openxmlformats.org/officeDocument/2006/relationships" xmlns:m="http://schemas.openxmlformats.org/officeDocument/2006/math" xmlns:v="urn:schemas-microsoft-com:vml" xmlns:wp14="http://schemas.microsoft.com/office/word/2010/wordprocessingDrawing" xmlns:wp="http://schemas.openxmlformats.org/drawingml/2006/wordprocessingDrawing" xmlns:w10="urn:schemas-microsoft-com:office:word" xmlns:w="http://schemas.openxmlformats.org/wordprocessingml/2006/main" xmlns:w14="http://schemas.microsoft.com/office/word/2010/wordml" xmlns:w15="http://schemas.microsoft.com/office/word/2012/wordml" xmlns:wpg="http://schemas.microsoft.com/office/word/2010/wordprocessingGroup" xmlns:wpi="http://schemas.microsoft.com/office/word/2010/wordprocessingInk" xmlns:wne="http://schemas.microsoft.com/office/word/2006/wordml" xmlns:wps="http://schemas.microsoft.com/office/word/2010/wordprocessingShape" mc:Ignorable="w14 w15 wp14">
+<w:numbering xmlns:wpc="http://schemas.microsoft.com/office/word/2010/wordprocessingCanvas" xmlns:cx="http://schemas.microsoft.com/office/drawing/2014/chartex" xmlns:cx1="http://schemas.microsoft.com/office/drawing/2015/9/8/chartex" xmlns:cx2="http://schemas.microsoft.com/office/drawing/2015/10/21/chartex" xmlns:cx3="http://schemas.microsoft.com/office/drawing/2016/5/9/chartex" xmlns:cx4="http://schemas.microsoft.com/office/drawing/2016/5/10/chartex" xmlns:cx5="http://schemas.microsoft.com/office/drawing/2016/5/11/chartex" xmlns:cx6="http://schemas.microsoft.com/office/drawing/2016/5/12/chartex" xmlns:cx7="http://schemas.microsoft.com/office/drawing/2016/5/13/chartex" xmlns:cx8="http://schemas.microsoft.com/office/drawing/2016/5/14/chartex" xmlns:mc="http://schemas.openxmlformats.org/markup-compatibility/2006" xmlns:aink="http://schemas.microsoft.com/office/drawing/2016/ink" xmlns:am3d="http://schemas.microsoft.com/office/drawing/2017/model3d" xmlns:o="urn:schemas-microsoft-com:office:office" xmlns:r="http://schemas.openxmlformats.org/officeDocument/2006/relationships" xmlns:m="http://schemas.openxmlformats.org/officeDocument/2006/math" xmlns:v="urn:schemas-microsoft-com:vml" xmlns:wp14="http://schemas.microsoft.com/office/word/2010/wordprocessingDrawing" xmlns:wp="http://schemas.openxmlformats.org/drawingml/2006/wordprocessingDrawing" xmlns:w10="urn:schemas-microsoft-com:office:word" xmlns:w="http://schemas.openxmlformats.org/wordprocessingml/2006/main" xmlns:w14="http://schemas.microsoft.com/office/word/2010/wordml" xmlns:w15="http://schemas.microsoft.com/office/word/2012/wordml" xmlns:w16cid="http://schemas.microsoft.com/office/word/2016/wordml/cid" xmlns:w16se="http://schemas.microsoft.com/office/word/2015/wordml/symex" xmlns:wpg="http://schemas.microsoft.com/office/word/2010/wordprocessingGroup" xmlns:wpi="http://schemas.microsoft.com/office/word/2010/wordprocessingInk" xmlns:wne="http://schemas.microsoft.com/office/word/2006/wordml" xmlns:wps="http://schemas.microsoft.com/office/word/2010/wordprocessingShape" mc:Ignorable="w14 w15 w16se w16cid wp14">
   <w:abstractNum w:abstractNumId="0" w15:restartNumberingAfterBreak="0">
     <w:nsid w:val="00ED433D"/>
     <w:multiLevelType w:val="hybridMultilevel"/>
@@ -12074,8 +12888,8 @@
   <w:abstractNum w:abstractNumId="11" w15:restartNumberingAfterBreak="0">
     <w:nsid w:val="2D281418"/>
     <w:multiLevelType w:val="hybridMultilevel"/>
-    <w:tmpl w:val="F7BA1FAE"/>
-    <w:lvl w:ilvl="0" w:tplc="1D1C1E98">
+    <w:tmpl w:val="49129494"/>
+    <w:lvl w:ilvl="0" w:tplc="0409000F">
       <w:start w:val="1"/>
       <w:numFmt w:val="decimal"/>
       <w:lvlText w:val="%1."/>
@@ -13616,6 +14430,95 @@
     </w:lvl>
   </w:abstractNum>
   <w:abstractNum w:abstractNumId="28" w15:restartNumberingAfterBreak="0">
+    <w:nsid w:val="739457B9"/>
+    <w:multiLevelType w:val="hybridMultilevel"/>
+    <w:tmpl w:val="49129494"/>
+    <w:lvl w:ilvl="0" w:tplc="0409000F">
+      <w:start w:val="1"/>
+      <w:numFmt w:val="decimal"/>
+      <w:lvlText w:val="%1."/>
+      <w:lvlJc w:val="left"/>
+      <w:pPr>
+        <w:ind w:left="400" w:hanging="360"/>
+      </w:pPr>
+      <w:rPr>
+        <w:rFonts w:hint="default"/>
+      </w:rPr>
+    </w:lvl>
+    <w:lvl w:ilvl="1" w:tplc="04090019">
+      <w:start w:val="1"/>
+      <w:numFmt w:val="lowerLetter"/>
+      <w:lvlText w:val="%2."/>
+      <w:lvlJc w:val="left"/>
+      <w:pPr>
+        <w:ind w:left="1120" w:hanging="360"/>
+      </w:pPr>
+    </w:lvl>
+    <w:lvl w:ilvl="2" w:tplc="0409001B">
+      <w:start w:val="1"/>
+      <w:numFmt w:val="lowerRoman"/>
+      <w:lvlText w:val="%3."/>
+      <w:lvlJc w:val="right"/>
+      <w:pPr>
+        <w:ind w:left="1840" w:hanging="180"/>
+      </w:pPr>
+    </w:lvl>
+    <w:lvl w:ilvl="3" w:tplc="0409000F">
+      <w:start w:val="1"/>
+      <w:numFmt w:val="decimal"/>
+      <w:lvlText w:val="%4."/>
+      <w:lvlJc w:val="left"/>
+      <w:pPr>
+        <w:ind w:left="2560" w:hanging="360"/>
+      </w:pPr>
+    </w:lvl>
+    <w:lvl w:ilvl="4" w:tplc="04090019" w:tentative="1">
+      <w:start w:val="1"/>
+      <w:numFmt w:val="lowerLetter"/>
+      <w:lvlText w:val="%5."/>
+      <w:lvlJc w:val="left"/>
+      <w:pPr>
+        <w:ind w:left="3280" w:hanging="360"/>
+      </w:pPr>
+    </w:lvl>
+    <w:lvl w:ilvl="5" w:tplc="0409001B" w:tentative="1">
+      <w:start w:val="1"/>
+      <w:numFmt w:val="lowerRoman"/>
+      <w:lvlText w:val="%6."/>
+      <w:lvlJc w:val="right"/>
+      <w:pPr>
+        <w:ind w:left="4000" w:hanging="180"/>
+      </w:pPr>
+    </w:lvl>
+    <w:lvl w:ilvl="6" w:tplc="0409000F" w:tentative="1">
+      <w:start w:val="1"/>
+      <w:numFmt w:val="decimal"/>
+      <w:lvlText w:val="%7."/>
+      <w:lvlJc w:val="left"/>
+      <w:pPr>
+        <w:ind w:left="4720" w:hanging="360"/>
+      </w:pPr>
+    </w:lvl>
+    <w:lvl w:ilvl="7" w:tplc="04090019" w:tentative="1">
+      <w:start w:val="1"/>
+      <w:numFmt w:val="lowerLetter"/>
+      <w:lvlText w:val="%8."/>
+      <w:lvlJc w:val="left"/>
+      <w:pPr>
+        <w:ind w:left="5440" w:hanging="360"/>
+      </w:pPr>
+    </w:lvl>
+    <w:lvl w:ilvl="8" w:tplc="0409001B" w:tentative="1">
+      <w:start w:val="1"/>
+      <w:numFmt w:val="lowerRoman"/>
+      <w:lvlText w:val="%9."/>
+      <w:lvlJc w:val="right"/>
+      <w:pPr>
+        <w:ind w:left="6160" w:hanging="180"/>
+      </w:pPr>
+    </w:lvl>
+  </w:abstractNum>
+  <w:abstractNum w:abstractNumId="29" w15:restartNumberingAfterBreak="0">
     <w:nsid w:val="753D6B76"/>
     <w:multiLevelType w:val="hybridMultilevel"/>
     <w:tmpl w:val="CB1EC550"/>
@@ -13704,7 +14607,7 @@
       </w:pPr>
     </w:lvl>
   </w:abstractNum>
-  <w:abstractNum w:abstractNumId="29" w15:restartNumberingAfterBreak="0">
+  <w:abstractNum w:abstractNumId="30" w15:restartNumberingAfterBreak="0">
     <w:nsid w:val="75894765"/>
     <w:multiLevelType w:val="multilevel"/>
     <w:tmpl w:val="4022E2B6"/>
@@ -13831,7 +14734,7 @@
     <w:abstractNumId w:val="17"/>
   </w:num>
   <w:num w:numId="5">
-    <w:abstractNumId w:val="29"/>
+    <w:abstractNumId w:val="30"/>
   </w:num>
   <w:num w:numId="6">
     <w:abstractNumId w:val="10"/>
@@ -13876,7 +14779,7 @@
     <w:abstractNumId w:val="19"/>
   </w:num>
   <w:num w:numId="20">
-    <w:abstractNumId w:val="28"/>
+    <w:abstractNumId w:val="29"/>
   </w:num>
   <w:num w:numId="21">
     <w:abstractNumId w:val="0"/>
@@ -13911,12 +14814,15 @@
   <w:num w:numId="31">
     <w:abstractNumId w:val="5"/>
   </w:num>
+  <w:num w:numId="32">
+    <w:abstractNumId w:val="28"/>
+  </w:num>
   <w:numIdMacAtCleanup w:val="23"/>
 </w:numbering>
 </file>
 
 <file path=word/styles.xml><?xml version="1.0" encoding="utf-8"?>
-<w:styles xmlns:mc="http://schemas.openxmlformats.org/markup-compatibility/2006" xmlns:r="http://schemas.openxmlformats.org/officeDocument/2006/relationships" xmlns:w="http://schemas.openxmlformats.org/wordprocessingml/2006/main" xmlns:w14="http://schemas.microsoft.com/office/word/2010/wordml" xmlns:w15="http://schemas.microsoft.com/office/word/2012/wordml" mc:Ignorable="w14 w15">
+<w:styles xmlns:mc="http://schemas.openxmlformats.org/markup-compatibility/2006" xmlns:r="http://schemas.openxmlformats.org/officeDocument/2006/relationships" xmlns:w="http://schemas.openxmlformats.org/wordprocessingml/2006/main" xmlns:w14="http://schemas.microsoft.com/office/word/2010/wordml" xmlns:w15="http://schemas.microsoft.com/office/word/2012/wordml" xmlns:w16cid="http://schemas.microsoft.com/office/word/2016/wordml/cid" xmlns:w16se="http://schemas.microsoft.com/office/word/2015/wordml/symex" mc:Ignorable="w14 w15 w16se w16cid">
   <w:docDefaults>
     <w:rPrDefault>
       <w:rPr>
@@ -13926,7 +14832,7 @@
     </w:rPrDefault>
     <w:pPrDefault/>
   </w:docDefaults>
-  <w:latentStyles w:defLockedState="0" w:defUIPriority="0" w:defSemiHidden="0" w:defUnhideWhenUsed="0" w:defQFormat="0" w:count="371">
+  <w:latentStyles w:defLockedState="0" w:defUIPriority="0" w:defSemiHidden="0" w:defUnhideWhenUsed="0" w:defQFormat="0" w:count="375">
     <w:lsdException w:name="Normal" w:qFormat="1"/>
     <w:lsdException w:name="heading 1" w:qFormat="1"/>
     <w:lsdException w:name="heading 2" w:qFormat="1"/>
@@ -14287,6 +15193,10 @@
     <w:lsdException w:name="List Table 5 Dark Accent 6" w:uiPriority="50"/>
     <w:lsdException w:name="List Table 6 Colorful Accent 6" w:uiPriority="51"/>
     <w:lsdException w:name="List Table 7 Colorful Accent 6" w:uiPriority="52"/>
+    <w:lsdException w:name="Mention" w:semiHidden="1" w:uiPriority="99" w:unhideWhenUsed="1"/>
+    <w:lsdException w:name="Smart Hyperlink" w:semiHidden="1" w:uiPriority="99" w:unhideWhenUsed="1"/>
+    <w:lsdException w:name="Hashtag" w:semiHidden="1" w:uiPriority="99" w:unhideWhenUsed="1"/>
+    <w:lsdException w:name="Unresolved Mention" w:semiHidden="1" w:uiPriority="99" w:unhideWhenUsed="1"/>
   </w:latentStyles>
   <w:style w:type="paragraph" w:default="1" w:styleId="Normal">
     <w:name w:val="Normal"/>
@@ -16285,18 +17195,18 @@
 </file>
 
 <file path=customXml/item1.xml><?xml version="1.0" encoding="utf-8"?>
+<p:properties xmlns:p="http://schemas.microsoft.com/office/2006/metadata/properties" xmlns:xsi="http://www.w3.org/2001/XMLSchema-instance" xmlns:pc="http://schemas.microsoft.com/office/infopath/2007/PartnerControls">
+  <documentManagement/>
+</p:properties>
+</file>
+
+<file path=customXml/item2.xml><?xml version="1.0" encoding="utf-8"?>
 <?mso-contentType ?>
 <FormTemplates xmlns="http://schemas.microsoft.com/sharepoint/v3/contenttype/forms">
   <Display>DocumentLibraryForm</Display>
   <Edit>DocumentLibraryForm</Edit>
   <New>DocumentLibraryForm</New>
 </FormTemplates>
-</file>
-
-<file path=customXml/item2.xml><?xml version="1.0" encoding="utf-8"?>
-<p:properties xmlns:p="http://schemas.microsoft.com/office/2006/metadata/properties" xmlns:xsi="http://www.w3.org/2001/XMLSchema-instance" xmlns:pc="http://schemas.microsoft.com/office/infopath/2007/PartnerControls">
-  <documentManagement/>
-</p:properties>
 </file>
 
 <file path=customXml/item3.xml><?xml version="1.0" encoding="utf-8"?>
@@ -16418,18 +17328,18 @@
 </file>
 
 <file path=customXml/itemProps1.xml><?xml version="1.0" encoding="utf-8"?>
-<ds:datastoreItem xmlns:ds="http://schemas.openxmlformats.org/officeDocument/2006/customXml" ds:itemID="{8B1A8D28-8736-40B4-8FFF-03F1927B0994}">
+<ds:datastoreItem xmlns:ds="http://schemas.openxmlformats.org/officeDocument/2006/customXml" ds:itemID="{436D0695-2ED2-463A-A298-093991986D52}">
   <ds:schemaRefs>
-    <ds:schemaRef ds:uri="http://schemas.microsoft.com/sharepoint/v3/contenttype/forms"/>
+    <ds:schemaRef ds:uri="http://schemas.microsoft.com/office/2006/metadata/properties"/>
+    <ds:schemaRef ds:uri="http://schemas.microsoft.com/office/infopath/2007/PartnerControls"/>
   </ds:schemaRefs>
 </ds:datastoreItem>
 </file>
 
 <file path=customXml/itemProps2.xml><?xml version="1.0" encoding="utf-8"?>
-<ds:datastoreItem xmlns:ds="http://schemas.openxmlformats.org/officeDocument/2006/customXml" ds:itemID="{436D0695-2ED2-463A-A298-093991986D52}">
+<ds:datastoreItem xmlns:ds="http://schemas.openxmlformats.org/officeDocument/2006/customXml" ds:itemID="{8B1A8D28-8736-40B4-8FFF-03F1927B0994}">
   <ds:schemaRefs>
-    <ds:schemaRef ds:uri="http://schemas.microsoft.com/office/2006/metadata/properties"/>
-    <ds:schemaRef ds:uri="http://schemas.microsoft.com/office/infopath/2007/PartnerControls"/>
+    <ds:schemaRef ds:uri="http://schemas.microsoft.com/sharepoint/v3/contenttype/forms"/>
   </ds:schemaRefs>
 </ds:datastoreItem>
 </file>
@@ -16451,7 +17361,7 @@
 </file>
 
 <file path=customXml/itemProps4.xml><?xml version="1.0" encoding="utf-8"?>
-<ds:datastoreItem xmlns:ds="http://schemas.openxmlformats.org/officeDocument/2006/customXml" ds:itemID="{C793ABEC-173F-4D48-8E2E-29B0D899C69A}">
+<ds:datastoreItem xmlns:ds="http://schemas.openxmlformats.org/officeDocument/2006/customXml" ds:itemID="{EA9B539B-CAF8-4E75-8DD2-31C9F51684E6}">
   <ds:schemaRefs>
     <ds:schemaRef ds:uri="http://schemas.openxmlformats.org/officeDocument/2006/bibliography"/>
   </ds:schemaRefs>

</xml_diff>